<commit_message>
M1 - gramma checking
gramming checking
</commit_message>
<xml_diff>
--- a/Documents/M1_Project_Proposal.docx
+++ b/Documents/M1_Project_Proposal.docx
@@ -1,6 +1,6 @@
 
 <file path=word/document.xml><?xml version="1.0" encoding="utf-8"?>
-<w:document xmlns:wpc="http://schemas.microsoft.com/office/word/2010/wordprocessingCanvas" xmlns:mc="http://schemas.openxmlformats.org/markup-compatibility/2006" xmlns:o="urn:schemas-microsoft-com:office:office" xmlns:r="http://schemas.openxmlformats.org/officeDocument/2006/relationships" xmlns:m="http://schemas.openxmlformats.org/officeDocument/2006/math" xmlns:v="urn:schemas-microsoft-com:vml" xmlns:wp14="http://schemas.microsoft.com/office/word/2010/wordprocessingDrawing" xmlns:wp="http://schemas.openxmlformats.org/drawingml/2006/wordprocessingDrawing" xmlns:w10="urn:schemas-microsoft-com:office:word" xmlns:w="http://schemas.openxmlformats.org/wordprocessingml/2006/main" xmlns:w14="http://schemas.microsoft.com/office/word/2010/wordml" xmlns:wpg="http://schemas.microsoft.com/office/word/2010/wordprocessingGroup" xmlns:wpi="http://schemas.microsoft.com/office/word/2010/wordprocessingInk" xmlns:wne="http://schemas.microsoft.com/office/word/2006/wordml" xmlns:wps="http://schemas.microsoft.com/office/word/2010/wordprocessingShape" mc:Ignorable="w14 wp14">
+<w:document xmlns:wpc="http://schemas.microsoft.com/office/word/2010/wordprocessingCanvas" xmlns:cx="http://schemas.microsoft.com/office/drawing/2014/chartex" xmlns:cx1="http://schemas.microsoft.com/office/drawing/2015/9/8/chartex" xmlns:cx2="http://schemas.microsoft.com/office/drawing/2015/10/21/chartex" xmlns:cx3="http://schemas.microsoft.com/office/drawing/2016/5/9/chartex" xmlns:cx4="http://schemas.microsoft.com/office/drawing/2016/5/10/chartex" xmlns:cx5="http://schemas.microsoft.com/office/drawing/2016/5/11/chartex" xmlns:cx6="http://schemas.microsoft.com/office/drawing/2016/5/12/chartex" xmlns:cx7="http://schemas.microsoft.com/office/drawing/2016/5/13/chartex" xmlns:cx8="http://schemas.microsoft.com/office/drawing/2016/5/14/chartex" xmlns:mc="http://schemas.openxmlformats.org/markup-compatibility/2006" xmlns:aink="http://schemas.microsoft.com/office/drawing/2016/ink" xmlns:am3d="http://schemas.microsoft.com/office/drawing/2017/model3d" xmlns:o="urn:schemas-microsoft-com:office:office" xmlns:r="http://schemas.openxmlformats.org/officeDocument/2006/relationships" xmlns:m="http://schemas.openxmlformats.org/officeDocument/2006/math" xmlns:v="urn:schemas-microsoft-com:vml" xmlns:wp14="http://schemas.microsoft.com/office/word/2010/wordprocessingDrawing" xmlns:wp="http://schemas.openxmlformats.org/drawingml/2006/wordprocessingDrawing" xmlns:w10="urn:schemas-microsoft-com:office:word" xmlns:w="http://schemas.openxmlformats.org/wordprocessingml/2006/main" xmlns:w14="http://schemas.microsoft.com/office/word/2010/wordml" xmlns:w15="http://schemas.microsoft.com/office/word/2012/wordml" xmlns:w16cex="http://schemas.microsoft.com/office/word/2018/wordml/cex" xmlns:w16cid="http://schemas.microsoft.com/office/word/2016/wordml/cid" xmlns:w16="http://schemas.microsoft.com/office/word/2018/wordml" xmlns:w16sdtdh="http://schemas.microsoft.com/office/word/2020/wordml/sdtdatahash" xmlns:w16se="http://schemas.microsoft.com/office/word/2015/wordml/symex" xmlns:wpg="http://schemas.microsoft.com/office/word/2010/wordprocessingGroup" xmlns:wpi="http://schemas.microsoft.com/office/word/2010/wordprocessingInk" xmlns:wne="http://schemas.microsoft.com/office/word/2006/wordml" xmlns:wps="http://schemas.microsoft.com/office/word/2010/wordprocessingShape" mc:Ignorable="w14 w15 w16se w16cid w16 w16cex w16sdtdh wp14">
   <w:body>
     <w:p>
       <w:pPr>
@@ -24,7 +24,7 @@
         <mc:AlternateContent>
           <mc:Choice Requires="wps">
             <w:drawing>
-              <wp:anchor distT="0" distB="0" distL="114300" distR="114300" simplePos="0" relativeHeight="251658240" behindDoc="0" locked="0" layoutInCell="1" hidden="0" allowOverlap="1" wp14:anchorId="33F4E4C8" wp14:editId="54F99D6E">
+              <wp:anchor distT="0" distB="0" distL="114300" distR="114300" simplePos="0" relativeHeight="251658240" behindDoc="0" locked="0" layoutInCell="1" hidden="0" allowOverlap="1" wp14:anchorId="1C9792D3" wp14:editId="7DE877B3">
                 <wp:simplePos x="0" y="0"/>
                 <wp:positionH relativeFrom="page">
                   <wp:align>center</wp:align>
@@ -189,24 +189,7 @@
                                 <w:sz w:val="36"/>
                               </w:rPr>
                               <w:br/>
-                            </w:r>
-                            <w:proofErr w:type="spellStart"/>
-                            <w:r>
-                              <w:rPr>
-                                <w:rFonts w:ascii="Arial" w:eastAsia="Arial" w:hAnsi="Arial" w:cs="Arial"/>
-                                <w:color w:val="4472C4"/>
-                                <w:sz w:val="36"/>
-                              </w:rPr>
-                              <w:t>Huy</w:t>
-                            </w:r>
-                            <w:proofErr w:type="spellEnd"/>
-                            <w:r>
-                              <w:rPr>
-                                <w:rFonts w:ascii="Arial" w:eastAsia="Arial" w:hAnsi="Arial" w:cs="Arial"/>
-                                <w:color w:val="4472C4"/>
-                                <w:sz w:val="36"/>
-                              </w:rPr>
-                              <w:t xml:space="preserve"> Nguyen</w:t>
+                              <w:t>Huy Nguyen</w:t>
                             </w:r>
                             <w:r>
                               <w:rPr>
@@ -430,7 +413,7 @@
         <mc:AlternateContent>
           <mc:Choice Requires="wpg">
             <w:drawing>
-              <wp:anchor distT="0" distB="0" distL="0" distR="0" simplePos="0" relativeHeight="251659264" behindDoc="1" locked="0" layoutInCell="1" hidden="0" allowOverlap="1">
+              <wp:anchor distT="0" distB="0" distL="0" distR="0" simplePos="0" relativeHeight="251659264" behindDoc="1" locked="0" layoutInCell="1" hidden="0" allowOverlap="1" wp14:anchorId="5A450011" wp14:editId="242077B3">
                 <wp:simplePos x="0" y="0"/>
                 <wp:positionH relativeFrom="page">
                   <wp:posOffset>1709420</wp:posOffset>
@@ -732,7 +715,7 @@
               </wp:anchor>
             </w:drawing>
           </mc:Choice>
-          <mc:Fallback xmlns:sl="http://schemas.openxmlformats.org/schemaLibrary/2006/main" xmlns:a="http://schemas.openxmlformats.org/drawingml/2006/main" xmlns:pic="http://schemas.openxmlformats.org/drawingml/2006/picture" xmlns:c="http://schemas.openxmlformats.org/drawingml/2006/chart" xmlns:lc="http://schemas.openxmlformats.org/drawingml/2006/lockedCanvas" xmlns:dgm="http://schemas.openxmlformats.org/drawingml/2006/diagram" xmlns:w15="http://schemas.microsoft.com/office/word/2012/wordml">
+          <mc:Fallback xmlns:dgm="http://schemas.openxmlformats.org/drawingml/2006/diagram" xmlns:lc="http://schemas.openxmlformats.org/drawingml/2006/lockedCanvas" xmlns:c="http://schemas.openxmlformats.org/drawingml/2006/chart" xmlns:pic="http://schemas.openxmlformats.org/drawingml/2006/picture" xmlns:a="http://schemas.openxmlformats.org/drawingml/2006/main" xmlns:sl="http://schemas.openxmlformats.org/schemaLibrary/2006/main">
             <w:drawing>
               <wp:anchor allowOverlap="1" behindDoc="1" distB="0" distT="0" distL="0" distR="0" hidden="0" layoutInCell="1" locked="0" relativeHeight="0" simplePos="0">
                 <wp:simplePos x="0" y="0"/>
@@ -785,7 +768,7 @@
         <mc:AlternateContent>
           <mc:Choice Requires="wps">
             <w:drawing>
-              <wp:anchor distT="0" distB="0" distL="114300" distR="114300" simplePos="0" relativeHeight="251660288" behindDoc="0" locked="0" layoutInCell="1" hidden="0" allowOverlap="1" wp14:anchorId="4FC2B4F9" wp14:editId="7BA58A79">
+              <wp:anchor distT="0" distB="0" distL="114300" distR="114300" simplePos="0" relativeHeight="251660288" behindDoc="0" locked="0" layoutInCell="1" hidden="0" allowOverlap="1" wp14:anchorId="0C9CDA9C" wp14:editId="787B3835">
                 <wp:simplePos x="0" y="0"/>
                 <wp:positionH relativeFrom="page">
                   <wp:posOffset>1764506</wp:posOffset>
@@ -1803,8 +1786,6 @@
           <w:rFonts w:ascii="Times New Roman" w:eastAsia="Times New Roman" w:hAnsi="Times New Roman" w:cs="Times New Roman"/>
         </w:rPr>
       </w:pPr>
-      <w:bookmarkStart w:id="0" w:name="_GoBack"/>
-      <w:bookmarkEnd w:id="0"/>
     </w:p>
     <w:p>
       <w:pPr>
@@ -1914,8 +1895,8 @@
           <w:rFonts w:ascii="Times New Roman" w:eastAsia="Times New Roman" w:hAnsi="Times New Roman" w:cs="Times New Roman"/>
         </w:rPr>
       </w:pPr>
-      <w:bookmarkStart w:id="1" w:name="_heading=h.gjdgxs" w:colFirst="0" w:colLast="0"/>
-      <w:bookmarkEnd w:id="1"/>
+      <w:bookmarkStart w:id="0" w:name="_heading=h.gjdgxs" w:colFirst="0" w:colLast="0"/>
+      <w:bookmarkEnd w:id="0"/>
       <w:r>
         <w:rPr>
           <w:rFonts w:ascii="Times New Roman" w:eastAsia="Times New Roman" w:hAnsi="Times New Roman" w:cs="Times New Roman"/>
@@ -2119,8 +2100,8 @@
           <w:rFonts w:ascii="Times New Roman" w:eastAsia="Times New Roman" w:hAnsi="Times New Roman" w:cs="Times New Roman"/>
         </w:rPr>
       </w:pPr>
-      <w:bookmarkStart w:id="2" w:name="_heading=h.30j0zll" w:colFirst="0" w:colLast="0"/>
-      <w:bookmarkEnd w:id="2"/>
+      <w:bookmarkStart w:id="1" w:name="_heading=h.30j0zll" w:colFirst="0" w:colLast="0"/>
+      <w:bookmarkEnd w:id="1"/>
       <w:r>
         <w:br w:type="page"/>
       </w:r>
@@ -2133,28 +2114,14 @@
           <w:rFonts w:ascii="Times New Roman" w:eastAsia="Times New Roman" w:hAnsi="Times New Roman" w:cs="Times New Roman"/>
         </w:rPr>
       </w:pPr>
-      <w:bookmarkStart w:id="3" w:name="_heading=h.az8csiz4mlqc" w:colFirst="0" w:colLast="0"/>
-      <w:bookmarkEnd w:id="3"/>
+      <w:bookmarkStart w:id="2" w:name="_heading=h.az8csiz4mlqc" w:colFirst="0" w:colLast="0"/>
+      <w:bookmarkEnd w:id="2"/>
       <w:r>
         <w:rPr>
           <w:rFonts w:ascii="Times New Roman" w:eastAsia="Times New Roman" w:hAnsi="Times New Roman" w:cs="Times New Roman"/>
         </w:rPr>
         <w:lastRenderedPageBreak/>
-        <w:t>II. Competitive analysis: (</w:t>
-      </w:r>
-      <w:proofErr w:type="spellStart"/>
-      <w:r>
-        <w:rPr>
-          <w:rFonts w:ascii="Times New Roman" w:eastAsia="Times New Roman" w:hAnsi="Times New Roman" w:cs="Times New Roman"/>
-        </w:rPr>
-        <w:t>Huy</w:t>
-      </w:r>
-      <w:proofErr w:type="spellEnd"/>
-      <w:r>
-        <w:rPr>
-          <w:rFonts w:ascii="Times New Roman" w:eastAsia="Times New Roman" w:hAnsi="Times New Roman" w:cs="Times New Roman"/>
-        </w:rPr>
-        <w:t xml:space="preserve"> - in process)</w:t>
+        <w:t>II. Competitive analysis: (Huy - in process)</w:t>
       </w:r>
     </w:p>
     <w:p>
@@ -2176,8 +2143,8 @@
     <w:tbl>
       <w:tblPr>
         <w:tblStyle w:val="a"/>
-        <w:tblW w:w="8640" w:type="dxa"/>
-        <w:tblInd w:w="820" w:type="dxa"/>
+        <w:tblW w:w="9450" w:type="dxa"/>
+        <w:tblInd w:w="10" w:type="dxa"/>
         <w:tblBorders>
           <w:top w:val="single" w:sz="8" w:space="0" w:color="000000"/>
           <w:left w:val="single" w:sz="8" w:space="0" w:color="000000"/>
@@ -2190,7 +2157,7 @@
         <w:tblLook w:val="0600" w:firstRow="0" w:lastRow="0" w:firstColumn="0" w:lastColumn="0" w:noHBand="1" w:noVBand="1"/>
       </w:tblPr>
       <w:tblGrid>
-        <w:gridCol w:w="1695"/>
+        <w:gridCol w:w="2505"/>
         <w:gridCol w:w="1185"/>
         <w:gridCol w:w="1440"/>
         <w:gridCol w:w="1440"/>
@@ -2200,7 +2167,7 @@
       <w:tr>
         <w:tc>
           <w:tcPr>
-            <w:tcW w:w="1695" w:type="dxa"/>
+            <w:tcW w:w="2505" w:type="dxa"/>
             <w:shd w:val="clear" w:color="auto" w:fill="auto"/>
             <w:tcMar>
               <w:top w:w="100" w:type="dxa"/>
@@ -2285,14 +2252,12 @@
                 <w:rFonts w:ascii="Times New Roman" w:eastAsia="Times New Roman" w:hAnsi="Times New Roman" w:cs="Times New Roman"/>
               </w:rPr>
             </w:pPr>
-            <w:proofErr w:type="spellStart"/>
             <w:r>
               <w:rPr>
                 <w:rFonts w:ascii="Times New Roman" w:eastAsia="Times New Roman" w:hAnsi="Times New Roman" w:cs="Times New Roman"/>
               </w:rPr>
               <w:t>Teladoc</w:t>
             </w:r>
-            <w:proofErr w:type="spellEnd"/>
           </w:p>
         </w:tc>
         <w:tc>
@@ -2395,7 +2360,7 @@
       <w:tr>
         <w:tc>
           <w:tcPr>
-            <w:tcW w:w="1695" w:type="dxa"/>
+            <w:tcW w:w="2505" w:type="dxa"/>
             <w:shd w:val="clear" w:color="auto" w:fill="auto"/>
             <w:tcMar>
               <w:top w:w="100" w:type="dxa"/>
@@ -2595,7 +2560,7 @@
       <w:tr>
         <w:tc>
           <w:tcPr>
-            <w:tcW w:w="1695" w:type="dxa"/>
+            <w:tcW w:w="2505" w:type="dxa"/>
             <w:shd w:val="clear" w:color="auto" w:fill="auto"/>
             <w:tcMar>
               <w:top w:w="100" w:type="dxa"/>
@@ -2795,7 +2760,7 @@
       <w:tr>
         <w:tc>
           <w:tcPr>
-            <w:tcW w:w="1695" w:type="dxa"/>
+            <w:tcW w:w="2505" w:type="dxa"/>
             <w:shd w:val="clear" w:color="auto" w:fill="auto"/>
             <w:tcMar>
               <w:top w:w="100" w:type="dxa"/>
@@ -2995,7 +2960,7 @@
       <w:tr>
         <w:tc>
           <w:tcPr>
-            <w:tcW w:w="1695" w:type="dxa"/>
+            <w:tcW w:w="2505" w:type="dxa"/>
             <w:shd w:val="clear" w:color="auto" w:fill="auto"/>
             <w:tcMar>
               <w:top w:w="100" w:type="dxa"/>
@@ -3022,21 +2987,7 @@
               <w:rPr>
                 <w:rFonts w:ascii="Times New Roman" w:eastAsia="Times New Roman" w:hAnsi="Times New Roman" w:cs="Times New Roman"/>
               </w:rPr>
-              <w:t xml:space="preserve">Fast access to </w:t>
-            </w:r>
-            <w:proofErr w:type="spellStart"/>
-            <w:r>
-              <w:rPr>
-                <w:rFonts w:ascii="Times New Roman" w:eastAsia="Times New Roman" w:hAnsi="Times New Roman" w:cs="Times New Roman"/>
-              </w:rPr>
-              <w:t>covid’s</w:t>
-            </w:r>
-            <w:proofErr w:type="spellEnd"/>
-            <w:r>
-              <w:rPr>
-                <w:rFonts w:ascii="Times New Roman" w:eastAsia="Times New Roman" w:hAnsi="Times New Roman" w:cs="Times New Roman"/>
-              </w:rPr>
-              <w:t xml:space="preserve"> doctors</w:t>
+              <w:t>Fast access to covid’s doctors</w:t>
             </w:r>
           </w:p>
         </w:tc>
@@ -3209,7 +3160,7 @@
       <w:tr>
         <w:tc>
           <w:tcPr>
-            <w:tcW w:w="1695" w:type="dxa"/>
+            <w:tcW w:w="2505" w:type="dxa"/>
             <w:shd w:val="clear" w:color="auto" w:fill="auto"/>
             <w:tcMar>
               <w:top w:w="100" w:type="dxa"/>
@@ -3409,7 +3360,7 @@
       <w:tr>
         <w:tc>
           <w:tcPr>
-            <w:tcW w:w="1695" w:type="dxa"/>
+            <w:tcW w:w="2505" w:type="dxa"/>
             <w:shd w:val="clear" w:color="auto" w:fill="auto"/>
             <w:tcMar>
               <w:top w:w="100" w:type="dxa"/>
@@ -3609,7 +3560,7 @@
       <w:tr>
         <w:tc>
           <w:tcPr>
-            <w:tcW w:w="1695" w:type="dxa"/>
+            <w:tcW w:w="2505" w:type="dxa"/>
             <w:shd w:val="clear" w:color="auto" w:fill="auto"/>
             <w:tcMar>
               <w:top w:w="100" w:type="dxa"/>
@@ -3826,21 +3777,18 @@
     </w:p>
     <w:p>
       <w:pPr>
-        <w:pBdr>
-          <w:top w:val="nil"/>
-          <w:left w:val="nil"/>
-          <w:bottom w:val="nil"/>
-          <w:right w:val="nil"/>
-          <w:between w:val="nil"/>
-        </w:pBdr>
         <w:spacing w:line="276" w:lineRule="auto"/>
         <w:rPr>
           <w:rFonts w:ascii="Times New Roman" w:eastAsia="Times New Roman" w:hAnsi="Times New Roman" w:cs="Times New Roman"/>
-        </w:rPr>
-      </w:pPr>
-      <w:r>
-        <w:rPr>
-          <w:rFonts w:ascii="Times New Roman" w:eastAsia="Times New Roman" w:hAnsi="Times New Roman" w:cs="Times New Roman"/>
+          <w:b/>
+          <w:bCs/>
+        </w:rPr>
+      </w:pPr>
+      <w:r>
+        <w:rPr>
+          <w:rFonts w:ascii="Times New Roman" w:eastAsia="Times New Roman" w:hAnsi="Times New Roman" w:cs="Times New Roman"/>
+          <w:b/>
+          <w:bCs/>
         </w:rPr>
         <w:t xml:space="preserve">Private </w:t>
       </w:r>
@@ -3848,6 +3796,8 @@
       <w:r>
         <w:rPr>
           <w:rFonts w:ascii="Times New Roman" w:eastAsia="Times New Roman" w:hAnsi="Times New Roman" w:cs="Times New Roman"/>
+          <w:b/>
+          <w:bCs/>
         </w:rPr>
         <w:t>Offices(</w:t>
       </w:r>
@@ -3855,15 +3805,18 @@
       <w:r>
         <w:rPr>
           <w:rFonts w:ascii="Times New Roman" w:eastAsia="Times New Roman" w:hAnsi="Times New Roman" w:cs="Times New Roman"/>
+          <w:b/>
+          <w:bCs/>
         </w:rPr>
         <w:t>1.2):</w:t>
       </w:r>
     </w:p>
     <w:p>
       <w:pPr>
+        <w:pStyle w:val="ListParagraph"/>
         <w:numPr>
           <w:ilvl w:val="0"/>
-          <w:numId w:val="4"/>
+          <w:numId w:val="21"/>
         </w:numPr>
         <w:spacing w:line="276" w:lineRule="auto"/>
         <w:rPr>
@@ -3874,157 +3827,73 @@
         <w:rPr>
           <w:rFonts w:ascii="Times New Roman" w:eastAsia="Times New Roman" w:hAnsi="Times New Roman" w:cs="Times New Roman"/>
         </w:rPr>
-        <w:t xml:space="preserve">Private offices are the local and offline </w:t>
-      </w:r>
-      <w:proofErr w:type="spellStart"/>
-      <w:r>
-        <w:rPr>
-          <w:rFonts w:ascii="Times New Roman" w:eastAsia="Times New Roman" w:hAnsi="Times New Roman" w:cs="Times New Roman"/>
-        </w:rPr>
-        <w:t>doctors</w:t>
-      </w:r>
-      <w:proofErr w:type="spellEnd"/>
-      <w:r>
-        <w:rPr>
-          <w:rFonts w:ascii="Times New Roman" w:eastAsia="Times New Roman" w:hAnsi="Times New Roman" w:cs="Times New Roman"/>
-        </w:rPr>
-        <w:t xml:space="preserve"> offices. </w:t>
+        <w:t xml:space="preserve">Private offices are the local and offline doctor's offices. Patients usually follow one doctor for a long time, so the doctor knows the patients as well as their medical records. However, patients sometimes need to go through a long process from phone calls, making an appointment, be in the office, filing paperwork before they can see the doctor. In addition, since patients </w:t>
       </w:r>
       <w:proofErr w:type="gramStart"/>
       <w:r>
         <w:rPr>
           <w:rFonts w:ascii="Times New Roman" w:eastAsia="Times New Roman" w:hAnsi="Times New Roman" w:cs="Times New Roman"/>
         </w:rPr>
-        <w:t>Patient usually follow</w:t>
+        <w:t>have to</w:t>
       </w:r>
       <w:proofErr w:type="gramEnd"/>
       <w:r>
         <w:rPr>
           <w:rFonts w:ascii="Times New Roman" w:eastAsia="Times New Roman" w:hAnsi="Times New Roman" w:cs="Times New Roman"/>
         </w:rPr>
-        <w:t xml:space="preserve"> one doctor for a long time, so the doctor is able to know the patients as well as their medical record. However, patient sometime need go through a long process from phone call, making appointment, be in the office, filling </w:t>
-      </w:r>
-      <w:proofErr w:type="spellStart"/>
-      <w:r>
-        <w:rPr>
-          <w:rFonts w:ascii="Times New Roman" w:eastAsia="Times New Roman" w:hAnsi="Times New Roman" w:cs="Times New Roman"/>
-        </w:rPr>
-        <w:t>paperworks</w:t>
-      </w:r>
-      <w:proofErr w:type="spellEnd"/>
-      <w:r>
-        <w:rPr>
-          <w:rFonts w:ascii="Times New Roman" w:eastAsia="Times New Roman" w:hAnsi="Times New Roman" w:cs="Times New Roman"/>
-        </w:rPr>
-        <w:t xml:space="preserve"> before they can see the doctor. In addition, since patients have to physically be in the office, the </w:t>
-      </w:r>
-      <w:proofErr w:type="spellStart"/>
-      <w:r>
-        <w:rPr>
-          <w:rFonts w:ascii="Times New Roman" w:eastAsia="Times New Roman" w:hAnsi="Times New Roman" w:cs="Times New Roman"/>
-        </w:rPr>
-        <w:t>covid</w:t>
-      </w:r>
-      <w:proofErr w:type="spellEnd"/>
-      <w:r>
-        <w:rPr>
-          <w:rFonts w:ascii="Times New Roman" w:eastAsia="Times New Roman" w:hAnsi="Times New Roman" w:cs="Times New Roman"/>
-        </w:rPr>
-        <w:t xml:space="preserve"> </w:t>
-      </w:r>
-      <w:proofErr w:type="spellStart"/>
-      <w:r>
-        <w:rPr>
-          <w:rFonts w:ascii="Times New Roman" w:eastAsia="Times New Roman" w:hAnsi="Times New Roman" w:cs="Times New Roman"/>
-        </w:rPr>
-        <w:t>explosure</w:t>
-      </w:r>
-      <w:proofErr w:type="spellEnd"/>
-      <w:r>
-        <w:rPr>
-          <w:rFonts w:ascii="Times New Roman" w:eastAsia="Times New Roman" w:hAnsi="Times New Roman" w:cs="Times New Roman"/>
-        </w:rPr>
-        <w:t xml:space="preserve"> is much higher. Furthermore, there are not many specific </w:t>
-      </w:r>
-      <w:proofErr w:type="spellStart"/>
-      <w:r>
-        <w:rPr>
-          <w:rFonts w:ascii="Times New Roman" w:eastAsia="Times New Roman" w:hAnsi="Times New Roman" w:cs="Times New Roman"/>
-        </w:rPr>
-        <w:t>covid</w:t>
-      </w:r>
-      <w:proofErr w:type="spellEnd"/>
-      <w:r>
-        <w:rPr>
-          <w:rFonts w:ascii="Times New Roman" w:eastAsia="Times New Roman" w:hAnsi="Times New Roman" w:cs="Times New Roman"/>
-        </w:rPr>
-        <w:t xml:space="preserve"> doctor </w:t>
-      </w:r>
+        <w:t xml:space="preserve"> physically be in the office, the covid exposure is much higher. Furthermore, there are not many specific Covid doctor offices available locally.</w:t>
+      </w:r>
+    </w:p>
+    <w:p>
+      <w:pPr>
+        <w:spacing w:line="276" w:lineRule="auto"/>
+        <w:rPr>
+          <w:rFonts w:ascii="Times New Roman" w:eastAsia="Times New Roman" w:hAnsi="Times New Roman" w:cs="Times New Roman"/>
+        </w:rPr>
+      </w:pPr>
+    </w:p>
+    <w:p>
+      <w:pPr>
+        <w:spacing w:line="276" w:lineRule="auto"/>
+        <w:rPr>
+          <w:rFonts w:ascii="Times New Roman" w:eastAsia="Times New Roman" w:hAnsi="Times New Roman" w:cs="Times New Roman"/>
+        </w:rPr>
+      </w:pPr>
+    </w:p>
+    <w:p>
+      <w:pPr>
+        <w:spacing w:line="276" w:lineRule="auto"/>
+        <w:rPr>
+          <w:rFonts w:ascii="Times New Roman" w:eastAsia="Times New Roman" w:hAnsi="Times New Roman" w:cs="Times New Roman"/>
+          <w:b/>
+          <w:bCs/>
+        </w:rPr>
+      </w:pPr>
       <w:proofErr w:type="gramStart"/>
       <w:r>
         <w:rPr>
           <w:rFonts w:ascii="Times New Roman" w:eastAsia="Times New Roman" w:hAnsi="Times New Roman" w:cs="Times New Roman"/>
-        </w:rPr>
-        <w:t>office</w:t>
+          <w:b/>
+          <w:bCs/>
+        </w:rPr>
+        <w:t>Teladoc(</w:t>
       </w:r>
       <w:proofErr w:type="gramEnd"/>
       <w:r>
         <w:rPr>
           <w:rFonts w:ascii="Times New Roman" w:eastAsia="Times New Roman" w:hAnsi="Times New Roman" w:cs="Times New Roman"/>
-        </w:rPr>
-        <w:t xml:space="preserve"> available locally. </w:t>
-      </w:r>
-    </w:p>
-    <w:p>
-      <w:pPr>
-        <w:spacing w:line="276" w:lineRule="auto"/>
-        <w:rPr>
-          <w:rFonts w:ascii="Times New Roman" w:eastAsia="Times New Roman" w:hAnsi="Times New Roman" w:cs="Times New Roman"/>
-        </w:rPr>
-      </w:pPr>
-    </w:p>
-    <w:p>
-      <w:pPr>
-        <w:pBdr>
-          <w:top w:val="nil"/>
-          <w:left w:val="nil"/>
-          <w:bottom w:val="nil"/>
-          <w:right w:val="nil"/>
-          <w:between w:val="nil"/>
-        </w:pBdr>
-        <w:spacing w:line="276" w:lineRule="auto"/>
-        <w:rPr>
-          <w:rFonts w:ascii="Times New Roman" w:eastAsia="Times New Roman" w:hAnsi="Times New Roman" w:cs="Times New Roman"/>
-        </w:rPr>
-      </w:pPr>
-      <w:proofErr w:type="spellStart"/>
-      <w:proofErr w:type="gramStart"/>
-      <w:r>
-        <w:rPr>
-          <w:rFonts w:ascii="Times New Roman" w:eastAsia="Times New Roman" w:hAnsi="Times New Roman" w:cs="Times New Roman"/>
-        </w:rPr>
-        <w:t>Teladoc</w:t>
-      </w:r>
-      <w:proofErr w:type="spellEnd"/>
-      <w:r>
-        <w:rPr>
-          <w:rFonts w:ascii="Times New Roman" w:eastAsia="Times New Roman" w:hAnsi="Times New Roman" w:cs="Times New Roman"/>
-        </w:rPr>
-        <w:t>(</w:t>
-      </w:r>
-      <w:proofErr w:type="gramEnd"/>
-      <w:r>
-        <w:rPr>
-          <w:rFonts w:ascii="Times New Roman" w:eastAsia="Times New Roman" w:hAnsi="Times New Roman" w:cs="Times New Roman"/>
+          <w:b/>
+          <w:bCs/>
         </w:rPr>
         <w:t>4.3):</w:t>
       </w:r>
     </w:p>
     <w:p>
       <w:pPr>
+        <w:pStyle w:val="ListParagraph"/>
         <w:numPr>
           <w:ilvl w:val="0"/>
-          <w:numId w:val="18"/>
+          <w:numId w:val="21"/>
         </w:numPr>
         <w:pBdr>
           <w:top w:val="nil"/>
@@ -4038,61 +3907,11 @@
           <w:rFonts w:ascii="Times New Roman" w:eastAsia="Times New Roman" w:hAnsi="Times New Roman" w:cs="Times New Roman"/>
         </w:rPr>
       </w:pPr>
-      <w:proofErr w:type="spellStart"/>
-      <w:r>
-        <w:rPr>
-          <w:rFonts w:ascii="Times New Roman" w:eastAsia="Times New Roman" w:hAnsi="Times New Roman" w:cs="Times New Roman"/>
-        </w:rPr>
-        <w:t>Teladoc</w:t>
-      </w:r>
-      <w:proofErr w:type="spellEnd"/>
-      <w:r>
-        <w:rPr>
-          <w:rFonts w:ascii="Times New Roman" w:eastAsia="Times New Roman" w:hAnsi="Times New Roman" w:cs="Times New Roman"/>
-        </w:rPr>
-        <w:t xml:space="preserve"> is a platform to connect doctor and patient by phone. They provide a good user interface and process. Since they are online service, they also eliminate the </w:t>
-      </w:r>
-      <w:proofErr w:type="spellStart"/>
-      <w:r>
-        <w:rPr>
-          <w:rFonts w:ascii="Times New Roman" w:eastAsia="Times New Roman" w:hAnsi="Times New Roman" w:cs="Times New Roman"/>
-        </w:rPr>
-        <w:t>covid</w:t>
-      </w:r>
-      <w:proofErr w:type="spellEnd"/>
-      <w:r>
-        <w:rPr>
-          <w:rFonts w:ascii="Times New Roman" w:eastAsia="Times New Roman" w:hAnsi="Times New Roman" w:cs="Times New Roman"/>
-        </w:rPr>
-        <w:t xml:space="preserve"> exposure. On the other hand, </w:t>
-      </w:r>
-      <w:proofErr w:type="spellStart"/>
-      <w:r>
-        <w:rPr>
-          <w:rFonts w:ascii="Times New Roman" w:eastAsia="Times New Roman" w:hAnsi="Times New Roman" w:cs="Times New Roman"/>
-        </w:rPr>
-        <w:t>Teladoc</w:t>
-      </w:r>
-      <w:proofErr w:type="spellEnd"/>
-      <w:r>
-        <w:rPr>
-          <w:rFonts w:ascii="Times New Roman" w:eastAsia="Times New Roman" w:hAnsi="Times New Roman" w:cs="Times New Roman"/>
-        </w:rPr>
-        <w:t xml:space="preserve"> focus on general healthcare, so there is a longer and more complicated process for patients to access to </w:t>
-      </w:r>
-      <w:proofErr w:type="spellStart"/>
-      <w:r>
-        <w:rPr>
-          <w:rFonts w:ascii="Times New Roman" w:eastAsia="Times New Roman" w:hAnsi="Times New Roman" w:cs="Times New Roman"/>
-        </w:rPr>
-        <w:t>covid</w:t>
-      </w:r>
-      <w:proofErr w:type="spellEnd"/>
-      <w:r>
-        <w:rPr>
-          <w:rFonts w:ascii="Times New Roman" w:eastAsia="Times New Roman" w:hAnsi="Times New Roman" w:cs="Times New Roman"/>
-        </w:rPr>
-        <w:t xml:space="preserve"> care. </w:t>
+      <w:r>
+        <w:rPr>
+          <w:rFonts w:ascii="Times New Roman" w:eastAsia="Times New Roman" w:hAnsi="Times New Roman" w:cs="Times New Roman"/>
+        </w:rPr>
+        <w:t>Teladoc is a platform to connect doctors and patients by phone. They provide a good user interface and process. Since they are an online service, they also eliminate the covid exposure. On the other hand, Teladoc focuses on general healthcare, so there is a longer and more complicated process for patients to access Covid care.</w:t>
       </w:r>
     </w:p>
     <w:p>
@@ -4107,21 +3926,8 @@
         <w:spacing w:line="360" w:lineRule="auto"/>
         <w:rPr>
           <w:rFonts w:ascii="Times New Roman" w:eastAsia="Times New Roman" w:hAnsi="Times New Roman" w:cs="Times New Roman"/>
-        </w:rPr>
-      </w:pPr>
-    </w:p>
-    <w:p>
-      <w:pPr>
-        <w:pBdr>
-          <w:top w:val="nil"/>
-          <w:left w:val="nil"/>
-          <w:bottom w:val="nil"/>
-          <w:right w:val="nil"/>
-          <w:between w:val="nil"/>
-        </w:pBdr>
-        <w:spacing w:line="360" w:lineRule="auto"/>
-        <w:rPr>
-          <w:rFonts w:ascii="Times New Roman" w:eastAsia="Times New Roman" w:hAnsi="Times New Roman" w:cs="Times New Roman"/>
+          <w:b/>
+          <w:bCs/>
         </w:rPr>
       </w:pPr>
       <w:proofErr w:type="spellStart"/>
@@ -4129,6 +3935,8 @@
       <w:r>
         <w:rPr>
           <w:rFonts w:ascii="Times New Roman" w:eastAsia="Times New Roman" w:hAnsi="Times New Roman" w:cs="Times New Roman"/>
+          <w:b/>
+          <w:bCs/>
         </w:rPr>
         <w:t>Mdlive</w:t>
       </w:r>
@@ -4136,6 +3944,8 @@
       <w:r>
         <w:rPr>
           <w:rFonts w:ascii="Times New Roman" w:eastAsia="Times New Roman" w:hAnsi="Times New Roman" w:cs="Times New Roman"/>
+          <w:b/>
+          <w:bCs/>
         </w:rPr>
         <w:t>(</w:t>
       </w:r>
@@ -4143,15 +3953,18 @@
       <w:r>
         <w:rPr>
           <w:rFonts w:ascii="Times New Roman" w:eastAsia="Times New Roman" w:hAnsi="Times New Roman" w:cs="Times New Roman"/>
+          <w:b/>
+          <w:bCs/>
         </w:rPr>
         <w:t>4):</w:t>
       </w:r>
     </w:p>
     <w:p>
       <w:pPr>
+        <w:pStyle w:val="ListParagraph"/>
         <w:numPr>
           <w:ilvl w:val="0"/>
-          <w:numId w:val="17"/>
+          <w:numId w:val="21"/>
         </w:numPr>
         <w:pBdr>
           <w:top w:val="nil"/>
@@ -4191,56 +4004,7 @@
         <w:rPr>
           <w:rFonts w:ascii="Times New Roman" w:eastAsia="Times New Roman" w:hAnsi="Times New Roman" w:cs="Times New Roman"/>
         </w:rPr>
-        <w:t xml:space="preserve"> platform, which allow patient to see doctor by phone call, </w:t>
-      </w:r>
-      <w:proofErr w:type="spellStart"/>
-      <w:r>
-        <w:rPr>
-          <w:rFonts w:ascii="Times New Roman" w:eastAsia="Times New Roman" w:hAnsi="Times New Roman" w:cs="Times New Roman"/>
-        </w:rPr>
-        <w:t>coumputer</w:t>
-      </w:r>
-      <w:proofErr w:type="spellEnd"/>
-      <w:r>
-        <w:rPr>
-          <w:rFonts w:ascii="Times New Roman" w:eastAsia="Times New Roman" w:hAnsi="Times New Roman" w:cs="Times New Roman"/>
-        </w:rPr>
-        <w:t xml:space="preserve">, or app. It provides many healthcare services. However, since they provide </w:t>
-      </w:r>
-      <w:r>
-        <w:rPr>
-          <w:rFonts w:ascii="Times New Roman" w:eastAsia="Times New Roman" w:hAnsi="Times New Roman" w:cs="Times New Roman"/>
-        </w:rPr>
-        <w:lastRenderedPageBreak/>
-        <w:t xml:space="preserve">many services, not focus on </w:t>
-      </w:r>
-      <w:proofErr w:type="spellStart"/>
-      <w:r>
-        <w:rPr>
-          <w:rFonts w:ascii="Times New Roman" w:eastAsia="Times New Roman" w:hAnsi="Times New Roman" w:cs="Times New Roman"/>
-        </w:rPr>
-        <w:t>covid</w:t>
-      </w:r>
-      <w:proofErr w:type="spellEnd"/>
-      <w:r>
-        <w:rPr>
-          <w:rFonts w:ascii="Times New Roman" w:eastAsia="Times New Roman" w:hAnsi="Times New Roman" w:cs="Times New Roman"/>
-        </w:rPr>
-        <w:t xml:space="preserve">, the process is longer and more complicated to access to </w:t>
-      </w:r>
-      <w:proofErr w:type="spellStart"/>
-      <w:r>
-        <w:rPr>
-          <w:rFonts w:ascii="Times New Roman" w:eastAsia="Times New Roman" w:hAnsi="Times New Roman" w:cs="Times New Roman"/>
-        </w:rPr>
-        <w:t>covid</w:t>
-      </w:r>
-      <w:proofErr w:type="spellEnd"/>
-      <w:r>
-        <w:rPr>
-          <w:rFonts w:ascii="Times New Roman" w:eastAsia="Times New Roman" w:hAnsi="Times New Roman" w:cs="Times New Roman"/>
-        </w:rPr>
-        <w:t xml:space="preserve"> care. Furthermore, their user interface is not eye-catching.</w:t>
+        <w:t xml:space="preserve"> platform, which allows patients to see doctors by phone call, on a computer, or in an app. It provides many healthcare services. However, since they provide many services, not focus on Covid care, the process is longer and more complicated to access Covid care. Furthermore, their user interface is not eye-catching.</w:t>
       </w:r>
     </w:p>
     <w:p>
@@ -4270,13 +4034,16 @@
         <w:spacing w:line="360" w:lineRule="auto"/>
         <w:rPr>
           <w:rFonts w:ascii="Times New Roman" w:eastAsia="Times New Roman" w:hAnsi="Times New Roman" w:cs="Times New Roman"/>
+          <w:b/>
+          <w:bCs/>
         </w:rPr>
       </w:pPr>
       <w:proofErr w:type="spellStart"/>
-      <w:proofErr w:type="gramStart"/>
-      <w:r>
-        <w:rPr>
-          <w:rFonts w:ascii="Times New Roman" w:eastAsia="Times New Roman" w:hAnsi="Times New Roman" w:cs="Times New Roman"/>
+      <w:r>
+        <w:rPr>
+          <w:rFonts w:ascii="Times New Roman" w:eastAsia="Times New Roman" w:hAnsi="Times New Roman" w:cs="Times New Roman"/>
+          <w:b/>
+          <w:bCs/>
         </w:rPr>
         <w:t>Mymdnow</w:t>
       </w:r>
@@ -4284,22 +4051,18 @@
       <w:r>
         <w:rPr>
           <w:rFonts w:ascii="Times New Roman" w:eastAsia="Times New Roman" w:hAnsi="Times New Roman" w:cs="Times New Roman"/>
-        </w:rPr>
-        <w:t>(</w:t>
-      </w:r>
-      <w:proofErr w:type="gramEnd"/>
-      <w:r>
-        <w:rPr>
-          <w:rFonts w:ascii="Times New Roman" w:eastAsia="Times New Roman" w:hAnsi="Times New Roman" w:cs="Times New Roman"/>
-        </w:rPr>
-        <w:t>3):</w:t>
-      </w:r>
-    </w:p>
-    <w:p>
-      <w:pPr>
+          <w:b/>
+          <w:bCs/>
+        </w:rPr>
+        <w:t>(3):</w:t>
+      </w:r>
+    </w:p>
+    <w:p>
+      <w:pPr>
+        <w:pStyle w:val="ListParagraph"/>
         <w:numPr>
           <w:ilvl w:val="0"/>
-          <w:numId w:val="19"/>
+          <w:numId w:val="21"/>
         </w:numPr>
         <w:pBdr>
           <w:top w:val="nil"/>
@@ -4339,155 +4102,35 @@
         <w:rPr>
           <w:rFonts w:ascii="Times New Roman" w:eastAsia="Times New Roman" w:hAnsi="Times New Roman" w:cs="Times New Roman"/>
         </w:rPr>
-        <w:t xml:space="preserve"> </w:t>
+        <w:t xml:space="preserve"> urgent care. The website is clean and informative. It provides good information for patients and allows them to make appointments. However, patients still need to physically be in the office, this can increase the covid exposure. In addition, </w:t>
       </w:r>
       <w:proofErr w:type="spellStart"/>
       <w:r>
         <w:rPr>
           <w:rFonts w:ascii="Times New Roman" w:eastAsia="Times New Roman" w:hAnsi="Times New Roman" w:cs="Times New Roman"/>
         </w:rPr>
-        <w:t>urgentcare</w:t>
+        <w:t>MDnow</w:t>
       </w:r>
       <w:proofErr w:type="spellEnd"/>
       <w:r>
         <w:rPr>
           <w:rFonts w:ascii="Times New Roman" w:eastAsia="Times New Roman" w:hAnsi="Times New Roman" w:cs="Times New Roman"/>
         </w:rPr>
-        <w:t xml:space="preserve">. The website is clean and informative. It </w:t>
+        <w:t xml:space="preserve"> is also a general healthcare provider, so it is a long and complicated process to access Covid care. </w:t>
       </w:r>
       <w:proofErr w:type="gramStart"/>
       <w:r>
         <w:rPr>
           <w:rFonts w:ascii="Times New Roman" w:eastAsia="Times New Roman" w:hAnsi="Times New Roman" w:cs="Times New Roman"/>
         </w:rPr>
-        <w:t>provide</w:t>
+        <w:t>Furthermore,  it’s</w:t>
       </w:r>
       <w:proofErr w:type="gramEnd"/>
       <w:r>
         <w:rPr>
           <w:rFonts w:ascii="Times New Roman" w:eastAsia="Times New Roman" w:hAnsi="Times New Roman" w:cs="Times New Roman"/>
         </w:rPr>
-        <w:t xml:space="preserve"> good </w:t>
-      </w:r>
-      <w:proofErr w:type="spellStart"/>
-      <w:r>
-        <w:rPr>
-          <w:rFonts w:ascii="Times New Roman" w:eastAsia="Times New Roman" w:hAnsi="Times New Roman" w:cs="Times New Roman"/>
-        </w:rPr>
-        <w:t>infomation</w:t>
-      </w:r>
-      <w:proofErr w:type="spellEnd"/>
-      <w:r>
-        <w:rPr>
-          <w:rFonts w:ascii="Times New Roman" w:eastAsia="Times New Roman" w:hAnsi="Times New Roman" w:cs="Times New Roman"/>
-        </w:rPr>
-        <w:t xml:space="preserve"> for patients and allow them to make appointments. However, patient still need to </w:t>
-      </w:r>
-      <w:proofErr w:type="spellStart"/>
-      <w:r>
-        <w:rPr>
-          <w:rFonts w:ascii="Times New Roman" w:eastAsia="Times New Roman" w:hAnsi="Times New Roman" w:cs="Times New Roman"/>
-        </w:rPr>
-        <w:t>physiclly</w:t>
-      </w:r>
-      <w:proofErr w:type="spellEnd"/>
-      <w:r>
-        <w:rPr>
-          <w:rFonts w:ascii="Times New Roman" w:eastAsia="Times New Roman" w:hAnsi="Times New Roman" w:cs="Times New Roman"/>
-        </w:rPr>
-        <w:t xml:space="preserve"> </w:t>
-      </w:r>
-      <w:proofErr w:type="gramStart"/>
-      <w:r>
-        <w:rPr>
-          <w:rFonts w:ascii="Times New Roman" w:eastAsia="Times New Roman" w:hAnsi="Times New Roman" w:cs="Times New Roman"/>
-        </w:rPr>
-        <w:t>be</w:t>
-      </w:r>
-      <w:proofErr w:type="gramEnd"/>
-      <w:r>
-        <w:rPr>
-          <w:rFonts w:ascii="Times New Roman" w:eastAsia="Times New Roman" w:hAnsi="Times New Roman" w:cs="Times New Roman"/>
-        </w:rPr>
-        <w:t xml:space="preserve"> in the office, this can increase the </w:t>
-      </w:r>
-      <w:proofErr w:type="spellStart"/>
-      <w:r>
-        <w:rPr>
-          <w:rFonts w:ascii="Times New Roman" w:eastAsia="Times New Roman" w:hAnsi="Times New Roman" w:cs="Times New Roman"/>
-        </w:rPr>
-        <w:t>covid</w:t>
-      </w:r>
-      <w:proofErr w:type="spellEnd"/>
-      <w:r>
-        <w:rPr>
-          <w:rFonts w:ascii="Times New Roman" w:eastAsia="Times New Roman" w:hAnsi="Times New Roman" w:cs="Times New Roman"/>
-        </w:rPr>
-        <w:t xml:space="preserve"> exposure. In addition, </w:t>
-      </w:r>
-      <w:proofErr w:type="spellStart"/>
-      <w:r>
-        <w:rPr>
-          <w:rFonts w:ascii="Times New Roman" w:eastAsia="Times New Roman" w:hAnsi="Times New Roman" w:cs="Times New Roman"/>
-        </w:rPr>
-        <w:t>MDnow</w:t>
-      </w:r>
-      <w:proofErr w:type="spellEnd"/>
-      <w:r>
-        <w:rPr>
-          <w:rFonts w:ascii="Times New Roman" w:eastAsia="Times New Roman" w:hAnsi="Times New Roman" w:cs="Times New Roman"/>
-        </w:rPr>
-        <w:t xml:space="preserve"> is also a general healthcare provider, so it is a longer and complicated process to access to </w:t>
-      </w:r>
-      <w:proofErr w:type="spellStart"/>
-      <w:r>
-        <w:rPr>
-          <w:rFonts w:ascii="Times New Roman" w:eastAsia="Times New Roman" w:hAnsi="Times New Roman" w:cs="Times New Roman"/>
-        </w:rPr>
-        <w:t>covid</w:t>
-      </w:r>
-      <w:proofErr w:type="spellEnd"/>
-      <w:r>
-        <w:rPr>
-          <w:rFonts w:ascii="Times New Roman" w:eastAsia="Times New Roman" w:hAnsi="Times New Roman" w:cs="Times New Roman"/>
-        </w:rPr>
-        <w:t xml:space="preserve"> care. </w:t>
-      </w:r>
-      <w:proofErr w:type="spellStart"/>
-      <w:r>
-        <w:rPr>
-          <w:rFonts w:ascii="Times New Roman" w:eastAsia="Times New Roman" w:hAnsi="Times New Roman" w:cs="Times New Roman"/>
-        </w:rPr>
-        <w:t>Futhermore</w:t>
-      </w:r>
-      <w:proofErr w:type="spellEnd"/>
-      <w:proofErr w:type="gramStart"/>
-      <w:r>
-        <w:rPr>
-          <w:rFonts w:ascii="Times New Roman" w:eastAsia="Times New Roman" w:hAnsi="Times New Roman" w:cs="Times New Roman"/>
-        </w:rPr>
-        <w:t>,  it’s</w:t>
-      </w:r>
-      <w:proofErr w:type="gramEnd"/>
-      <w:r>
-        <w:rPr>
-          <w:rFonts w:ascii="Times New Roman" w:eastAsia="Times New Roman" w:hAnsi="Times New Roman" w:cs="Times New Roman"/>
-        </w:rPr>
-        <w:t xml:space="preserve"> a physically office, so patients will need to go through a long process from driving, filling </w:t>
-      </w:r>
-      <w:proofErr w:type="spellStart"/>
-      <w:r>
-        <w:rPr>
-          <w:rFonts w:ascii="Times New Roman" w:eastAsia="Times New Roman" w:hAnsi="Times New Roman" w:cs="Times New Roman"/>
-        </w:rPr>
-        <w:t>paperworks</w:t>
-      </w:r>
-      <w:proofErr w:type="spellEnd"/>
-      <w:r>
-        <w:rPr>
-          <w:rFonts w:ascii="Times New Roman" w:eastAsia="Times New Roman" w:hAnsi="Times New Roman" w:cs="Times New Roman"/>
-        </w:rPr>
-        <w:t xml:space="preserve">, waiting for their turn. </w:t>
+        <w:t xml:space="preserve"> a physical office, so patients will need to go through a long process from driving, filling paperwork, waiting for their turn. </w:t>
       </w:r>
     </w:p>
     <w:p>
@@ -4517,6 +4160,8 @@
         <w:spacing w:line="360" w:lineRule="auto"/>
         <w:rPr>
           <w:rFonts w:ascii="Times New Roman" w:eastAsia="Times New Roman" w:hAnsi="Times New Roman" w:cs="Times New Roman"/>
+          <w:b/>
+          <w:bCs/>
         </w:rPr>
       </w:pPr>
       <w:proofErr w:type="spellStart"/>
@@ -4524,6 +4169,8 @@
       <w:r>
         <w:rPr>
           <w:rFonts w:ascii="Times New Roman" w:eastAsia="Times New Roman" w:hAnsi="Times New Roman" w:cs="Times New Roman"/>
+          <w:b/>
+          <w:bCs/>
         </w:rPr>
         <w:t>CyberHeath</w:t>
       </w:r>
@@ -4531,6 +4178,8 @@
       <w:r>
         <w:rPr>
           <w:rFonts w:ascii="Times New Roman" w:eastAsia="Times New Roman" w:hAnsi="Times New Roman" w:cs="Times New Roman"/>
+          <w:b/>
+          <w:bCs/>
         </w:rPr>
         <w:t>(</w:t>
       </w:r>
@@ -4538,15 +4187,18 @@
       <w:r>
         <w:rPr>
           <w:rFonts w:ascii="Times New Roman" w:eastAsia="Times New Roman" w:hAnsi="Times New Roman" w:cs="Times New Roman"/>
+          <w:b/>
+          <w:bCs/>
         </w:rPr>
         <w:t>5):</w:t>
       </w:r>
     </w:p>
     <w:p>
       <w:pPr>
+        <w:pStyle w:val="ListParagraph"/>
         <w:numPr>
           <w:ilvl w:val="0"/>
-          <w:numId w:val="5"/>
+          <w:numId w:val="21"/>
         </w:numPr>
         <w:pBdr>
           <w:top w:val="nil"/>
@@ -4572,137 +4224,54 @@
         <w:rPr>
           <w:rFonts w:ascii="Times New Roman" w:eastAsia="Times New Roman" w:hAnsi="Times New Roman" w:cs="Times New Roman"/>
         </w:rPr>
-        <w:t xml:space="preserve"> is a platform connecting patients and doctors, focusing on </w:t>
+        <w:t xml:space="preserve"> is a platform connecting patients and doctors, focusing on Covid care services. Even though this platform doesn’t provide a wide range of healthcare services, </w:t>
+      </w:r>
+      <w:proofErr w:type="gramStart"/>
+      <w:r>
+        <w:rPr>
+          <w:rFonts w:ascii="Times New Roman" w:eastAsia="Times New Roman" w:hAnsi="Times New Roman" w:cs="Times New Roman"/>
+        </w:rPr>
+        <w:t>it</w:t>
+      </w:r>
+      <w:proofErr w:type="gramEnd"/>
+      <w:r>
+        <w:rPr>
+          <w:rFonts w:ascii="Times New Roman" w:eastAsia="Times New Roman" w:hAnsi="Times New Roman" w:cs="Times New Roman"/>
+        </w:rPr>
+        <w:t xml:space="preserve"> laser focuses on Covid care to create a great experience for users. </w:t>
       </w:r>
       <w:proofErr w:type="spellStart"/>
       <w:r>
         <w:rPr>
           <w:rFonts w:ascii="Times New Roman" w:eastAsia="Times New Roman" w:hAnsi="Times New Roman" w:cs="Times New Roman"/>
         </w:rPr>
-        <w:t>Covid</w:t>
+        <w:t>CyberHealth</w:t>
       </w:r>
       <w:proofErr w:type="spellEnd"/>
       <w:r>
         <w:rPr>
           <w:rFonts w:ascii="Times New Roman" w:eastAsia="Times New Roman" w:hAnsi="Times New Roman" w:cs="Times New Roman"/>
         </w:rPr>
-        <w:t xml:space="preserve"> care services. Even though this platform doesn’t provide a wide range of healthcare services, it is laser focus in </w:t>
+        <w:t xml:space="preserve"> has a great clear, clean, and eye-catching user interface. It also provides a fast, simple, and effective process for both Covid patients and doctors. In addition, it allows patients to quickly access Covid treatment and medication. Furthermore, </w:t>
       </w:r>
       <w:proofErr w:type="spellStart"/>
       <w:r>
         <w:rPr>
           <w:rFonts w:ascii="Times New Roman" w:eastAsia="Times New Roman" w:hAnsi="Times New Roman" w:cs="Times New Roman"/>
         </w:rPr>
-        <w:t>Covid</w:t>
+        <w:t>CyberHealth</w:t>
       </w:r>
       <w:proofErr w:type="spellEnd"/>
       <w:r>
         <w:rPr>
           <w:rFonts w:ascii="Times New Roman" w:eastAsia="Times New Roman" w:hAnsi="Times New Roman" w:cs="Times New Roman"/>
         </w:rPr>
-        <w:t xml:space="preserve"> care to create a great experience for users. </w:t>
-      </w:r>
-      <w:proofErr w:type="spellStart"/>
-      <w:r>
-        <w:rPr>
-          <w:rFonts w:ascii="Times New Roman" w:eastAsia="Times New Roman" w:hAnsi="Times New Roman" w:cs="Times New Roman"/>
-        </w:rPr>
-        <w:t>CyberHealth</w:t>
-      </w:r>
-      <w:proofErr w:type="spellEnd"/>
-      <w:r>
-        <w:rPr>
-          <w:rFonts w:ascii="Times New Roman" w:eastAsia="Times New Roman" w:hAnsi="Times New Roman" w:cs="Times New Roman"/>
-        </w:rPr>
-        <w:t xml:space="preserve"> has a great clear, clean, and eye-catching user interface. It also </w:t>
-      </w:r>
-      <w:proofErr w:type="gramStart"/>
-      <w:r>
-        <w:rPr>
-          <w:rFonts w:ascii="Times New Roman" w:eastAsia="Times New Roman" w:hAnsi="Times New Roman" w:cs="Times New Roman"/>
-        </w:rPr>
-        <w:t>provide</w:t>
-      </w:r>
-      <w:proofErr w:type="gramEnd"/>
-      <w:r>
-        <w:rPr>
-          <w:rFonts w:ascii="Times New Roman" w:eastAsia="Times New Roman" w:hAnsi="Times New Roman" w:cs="Times New Roman"/>
-        </w:rPr>
-        <w:t xml:space="preserve"> a fast, simple, and effective process for both </w:t>
-      </w:r>
-      <w:proofErr w:type="spellStart"/>
-      <w:r>
-        <w:rPr>
-          <w:rFonts w:ascii="Times New Roman" w:eastAsia="Times New Roman" w:hAnsi="Times New Roman" w:cs="Times New Roman"/>
-        </w:rPr>
-        <w:t>Covid</w:t>
-      </w:r>
-      <w:proofErr w:type="spellEnd"/>
-      <w:r>
-        <w:rPr>
-          <w:rFonts w:ascii="Times New Roman" w:eastAsia="Times New Roman" w:hAnsi="Times New Roman" w:cs="Times New Roman"/>
-        </w:rPr>
-        <w:t xml:space="preserve"> patients and doctors. In addition, it </w:t>
-      </w:r>
-      <w:proofErr w:type="gramStart"/>
-      <w:r>
-        <w:rPr>
-          <w:rFonts w:ascii="Times New Roman" w:eastAsia="Times New Roman" w:hAnsi="Times New Roman" w:cs="Times New Roman"/>
-        </w:rPr>
-        <w:t>allow</w:t>
-      </w:r>
-      <w:proofErr w:type="gramEnd"/>
-      <w:r>
-        <w:rPr>
-          <w:rFonts w:ascii="Times New Roman" w:eastAsia="Times New Roman" w:hAnsi="Times New Roman" w:cs="Times New Roman"/>
-        </w:rPr>
-        <w:t xml:space="preserve"> patients to quickly access </w:t>
-      </w:r>
-      <w:proofErr w:type="spellStart"/>
-      <w:r>
-        <w:rPr>
-          <w:rFonts w:ascii="Times New Roman" w:eastAsia="Times New Roman" w:hAnsi="Times New Roman" w:cs="Times New Roman"/>
-        </w:rPr>
-        <w:t>Covid</w:t>
-      </w:r>
-      <w:proofErr w:type="spellEnd"/>
-      <w:r>
-        <w:rPr>
-          <w:rFonts w:ascii="Times New Roman" w:eastAsia="Times New Roman" w:hAnsi="Times New Roman" w:cs="Times New Roman"/>
-        </w:rPr>
-        <w:t xml:space="preserve"> treatment and medication. </w:t>
-      </w:r>
-      <w:proofErr w:type="spellStart"/>
-      <w:r>
-        <w:rPr>
-          <w:rFonts w:ascii="Times New Roman" w:eastAsia="Times New Roman" w:hAnsi="Times New Roman" w:cs="Times New Roman"/>
-        </w:rPr>
-        <w:t>Futhermore</w:t>
-      </w:r>
-      <w:proofErr w:type="spellEnd"/>
-      <w:r>
-        <w:rPr>
-          <w:rFonts w:ascii="Times New Roman" w:eastAsia="Times New Roman" w:hAnsi="Times New Roman" w:cs="Times New Roman"/>
-        </w:rPr>
-        <w:t xml:space="preserve">, </w:t>
-      </w:r>
-      <w:proofErr w:type="spellStart"/>
-      <w:r>
-        <w:rPr>
-          <w:rFonts w:ascii="Times New Roman" w:eastAsia="Times New Roman" w:hAnsi="Times New Roman" w:cs="Times New Roman"/>
-        </w:rPr>
-        <w:t>CyberHealth</w:t>
-      </w:r>
-      <w:proofErr w:type="spellEnd"/>
-      <w:r>
-        <w:rPr>
-          <w:rFonts w:ascii="Times New Roman" w:eastAsia="Times New Roman" w:hAnsi="Times New Roman" w:cs="Times New Roman"/>
-        </w:rPr>
-        <w:t xml:space="preserve"> let patients and doctors effectively communicate and get updated on the treatment process.</w:t>
-      </w:r>
-    </w:p>
-    <w:p>
-      <w:pPr>
+        <w:t xml:space="preserve"> lets patients and doctors effectively communicate and get updated on the treatment process.</w:t>
+      </w:r>
+    </w:p>
+    <w:p>
+      <w:pPr>
+        <w:pStyle w:val="ListParagraph"/>
         <w:pBdr>
           <w:top w:val="nil"/>
           <w:left w:val="nil"/>
@@ -4728,17 +4297,26 @@
         <w:spacing w:line="360" w:lineRule="auto"/>
         <w:rPr>
           <w:rFonts w:ascii="Times New Roman" w:eastAsia="Times New Roman" w:hAnsi="Times New Roman" w:cs="Times New Roman"/>
-        </w:rPr>
-      </w:pPr>
-      <w:r>
-        <w:rPr>
-          <w:rFonts w:ascii="Times New Roman" w:eastAsia="Times New Roman" w:hAnsi="Times New Roman" w:cs="Times New Roman"/>
+          <w:b/>
+          <w:bCs/>
+        </w:rPr>
+      </w:pPr>
+      <w:r>
+        <w:rPr>
+          <w:rFonts w:ascii="Times New Roman" w:eastAsia="Times New Roman" w:hAnsi="Times New Roman" w:cs="Times New Roman"/>
+          <w:b/>
+          <w:bCs/>
         </w:rPr>
         <w:t>Planned advantages:</w:t>
       </w:r>
     </w:p>
     <w:p>
       <w:pPr>
+        <w:pStyle w:val="ListParagraph"/>
+        <w:numPr>
+          <w:ilvl w:val="0"/>
+          <w:numId w:val="21"/>
+        </w:numPr>
         <w:pBdr>
           <w:top w:val="nil"/>
           <w:left w:val="nil"/>
@@ -4755,7 +4333,6 @@
         <w:rPr>
           <w:rFonts w:ascii="Times New Roman" w:eastAsia="Times New Roman" w:hAnsi="Times New Roman" w:cs="Times New Roman"/>
         </w:rPr>
-        <w:tab/>
         <w:t xml:space="preserve">At </w:t>
       </w:r>
       <w:proofErr w:type="spellStart"/>
@@ -4770,49 +4347,7 @@
         <w:rPr>
           <w:rFonts w:ascii="Times New Roman" w:eastAsia="Times New Roman" w:hAnsi="Times New Roman" w:cs="Times New Roman"/>
         </w:rPr>
-        <w:t xml:space="preserve">, since we are laser focus on </w:t>
-      </w:r>
-      <w:proofErr w:type="spellStart"/>
-      <w:r>
-        <w:rPr>
-          <w:rFonts w:ascii="Times New Roman" w:eastAsia="Times New Roman" w:hAnsi="Times New Roman" w:cs="Times New Roman"/>
-        </w:rPr>
-        <w:t>Covid</w:t>
-      </w:r>
-      <w:proofErr w:type="spellEnd"/>
-      <w:r>
-        <w:rPr>
-          <w:rFonts w:ascii="Times New Roman" w:eastAsia="Times New Roman" w:hAnsi="Times New Roman" w:cs="Times New Roman"/>
-        </w:rPr>
-        <w:t xml:space="preserve"> care, it gives us any advantages compare to our competitor. First, we are online service, so we can eliminate the </w:t>
-      </w:r>
-      <w:proofErr w:type="spellStart"/>
-      <w:r>
-        <w:rPr>
-          <w:rFonts w:ascii="Times New Roman" w:eastAsia="Times New Roman" w:hAnsi="Times New Roman" w:cs="Times New Roman"/>
-        </w:rPr>
-        <w:t>Covid</w:t>
-      </w:r>
-      <w:proofErr w:type="spellEnd"/>
-      <w:r>
-        <w:rPr>
-          <w:rFonts w:ascii="Times New Roman" w:eastAsia="Times New Roman" w:hAnsi="Times New Roman" w:cs="Times New Roman"/>
-        </w:rPr>
-        <w:t xml:space="preserve"> exposure to others and help patient access to doctors anywhere and anytime, even if they are sick. Second, we are focus on </w:t>
-      </w:r>
-      <w:proofErr w:type="spellStart"/>
-      <w:r>
-        <w:rPr>
-          <w:rFonts w:ascii="Times New Roman" w:eastAsia="Times New Roman" w:hAnsi="Times New Roman" w:cs="Times New Roman"/>
-        </w:rPr>
-        <w:t>Covid</w:t>
-      </w:r>
-      <w:proofErr w:type="spellEnd"/>
-      <w:r>
-        <w:rPr>
-          <w:rFonts w:ascii="Times New Roman" w:eastAsia="Times New Roman" w:hAnsi="Times New Roman" w:cs="Times New Roman"/>
-        </w:rPr>
-        <w:t xml:space="preserve"> care only, so we can make the process simpler, faster, and more effective for both patients and doctors. It also </w:t>
+        <w:t xml:space="preserve">, since we are laser focus on Covid care, it gives us any advantages compare to our competitor. First, we are online service, so we can eliminate the Covid exposure to others and help patient access to doctors anywhere and anytime, even if they are sick. Second, we are focus on Covid care only, so we can make the process simpler, faster, and more effective for both patients and doctors. It also </w:t>
       </w:r>
       <w:proofErr w:type="gramStart"/>
       <w:r>
@@ -4841,8 +4376,6 @@
           <w:rFonts w:ascii="Times New Roman" w:eastAsia="Times New Roman" w:hAnsi="Times New Roman" w:cs="Times New Roman"/>
         </w:rPr>
       </w:pPr>
-      <w:bookmarkStart w:id="4" w:name="_heading=h.1fob9te" w:colFirst="0" w:colLast="0"/>
-      <w:bookmarkEnd w:id="4"/>
       <w:r>
         <w:rPr>
           <w:rFonts w:ascii="Times New Roman" w:eastAsia="Times New Roman" w:hAnsi="Times New Roman" w:cs="Times New Roman"/>
@@ -5040,8 +4573,8 @@
           <w:rFonts w:ascii="Times New Roman" w:eastAsia="Times New Roman" w:hAnsi="Times New Roman" w:cs="Times New Roman"/>
         </w:rPr>
       </w:pPr>
-      <w:bookmarkStart w:id="5" w:name="_heading=h.3znysh7" w:colFirst="0" w:colLast="0"/>
-      <w:bookmarkEnd w:id="5"/>
+      <w:bookmarkStart w:id="3" w:name="_heading=h.3znysh7" w:colFirst="0" w:colLast="0"/>
+      <w:bookmarkEnd w:id="3"/>
       <w:r>
         <w:rPr>
           <w:rFonts w:ascii="Times New Roman" w:eastAsia="Times New Roman" w:hAnsi="Times New Roman" w:cs="Times New Roman"/>
@@ -5109,21 +4642,7 @@
         <w:rPr>
           <w:color w:val="0E101A"/>
         </w:rPr>
-        <w:t xml:space="preserve">As a user, I want to browse the homepage and services to learn what </w:t>
-      </w:r>
-      <w:proofErr w:type="spellStart"/>
-      <w:r>
-        <w:rPr>
-          <w:color w:val="0E101A"/>
-        </w:rPr>
-        <w:t>cyberhealth</w:t>
-      </w:r>
-      <w:proofErr w:type="spellEnd"/>
-      <w:r>
-        <w:rPr>
-          <w:color w:val="0E101A"/>
-        </w:rPr>
-        <w:t xml:space="preserve"> provides.</w:t>
+        <w:t>As a user, I want to browse the homepage and services to learn what cyberhealth provides.</w:t>
       </w:r>
     </w:p>
     <w:p>
@@ -5380,21 +4899,7 @@
         <w:rPr>
           <w:color w:val="0E101A"/>
         </w:rPr>
-        <w:t xml:space="preserve">As a non-member, I want to create an account so that I may receive </w:t>
-      </w:r>
-      <w:proofErr w:type="spellStart"/>
-      <w:r>
-        <w:rPr>
-          <w:color w:val="0E101A"/>
-        </w:rPr>
-        <w:t>cyberhealth</w:t>
-      </w:r>
-      <w:proofErr w:type="spellEnd"/>
-      <w:r>
-        <w:rPr>
-          <w:color w:val="0E101A"/>
-        </w:rPr>
-        <w:t xml:space="preserve"> services.</w:t>
+        <w:t>As a non-member, I want to create an account so that I may receive cyberhealth services.</w:t>
       </w:r>
     </w:p>
     <w:p>
@@ -5454,7 +4959,7 @@
           <w:color w:val="0E101A"/>
         </w:rPr>
         <w:drawing>
-          <wp:inline distT="114300" distB="114300" distL="114300" distR="114300">
+          <wp:inline distT="114300" distB="114300" distL="114300" distR="114300" wp14:anchorId="2A284988" wp14:editId="6699BF0B">
             <wp:extent cx="5719763" cy="3692998"/>
             <wp:effectExtent l="0" t="0" r="0" b="0"/>
             <wp:docPr id="73" name="image1.png"/>
@@ -5507,8 +5012,8 @@
           <w:rFonts w:ascii="Times New Roman" w:eastAsia="Times New Roman" w:hAnsi="Times New Roman" w:cs="Times New Roman"/>
         </w:rPr>
       </w:pPr>
-      <w:bookmarkStart w:id="6" w:name="_heading=h.2et92p0" w:colFirst="0" w:colLast="0"/>
-      <w:bookmarkEnd w:id="6"/>
+      <w:bookmarkStart w:id="4" w:name="_heading=h.2et92p0" w:colFirst="0" w:colLast="0"/>
+      <w:bookmarkEnd w:id="4"/>
       <w:r>
         <w:rPr>
           <w:rFonts w:ascii="Times New Roman" w:eastAsia="Times New Roman" w:hAnsi="Times New Roman" w:cs="Times New Roman"/>
@@ -6130,8 +5635,8 @@
           <w:rFonts w:ascii="Times New Roman" w:eastAsia="Times New Roman" w:hAnsi="Times New Roman" w:cs="Times New Roman"/>
         </w:rPr>
       </w:pPr>
-      <w:bookmarkStart w:id="7" w:name="_heading=h.tyjcwt" w:colFirst="0" w:colLast="0"/>
-      <w:bookmarkEnd w:id="7"/>
+      <w:bookmarkStart w:id="5" w:name="_heading=h.tyjcwt" w:colFirst="0" w:colLast="0"/>
+      <w:bookmarkEnd w:id="5"/>
       <w:r>
         <w:rPr>
           <w:rFonts w:ascii="Times New Roman" w:eastAsia="Times New Roman" w:hAnsi="Times New Roman" w:cs="Times New Roman"/>
@@ -6335,27 +5840,13 @@
           <w:rFonts w:ascii="Times New Roman" w:eastAsia="Times New Roman" w:hAnsi="Times New Roman" w:cs="Times New Roman"/>
         </w:rPr>
       </w:pPr>
-      <w:bookmarkStart w:id="8" w:name="_heading=h.3dy6vkm" w:colFirst="0" w:colLast="0"/>
-      <w:bookmarkEnd w:id="8"/>
-      <w:r>
-        <w:rPr>
-          <w:rFonts w:ascii="Times New Roman" w:eastAsia="Times New Roman" w:hAnsi="Times New Roman" w:cs="Times New Roman"/>
-        </w:rPr>
-        <w:t>High-level system architecture: (</w:t>
-      </w:r>
-      <w:proofErr w:type="spellStart"/>
-      <w:r>
-        <w:rPr>
-          <w:rFonts w:ascii="Times New Roman" w:eastAsia="Times New Roman" w:hAnsi="Times New Roman" w:cs="Times New Roman"/>
-        </w:rPr>
-        <w:t>Huy</w:t>
-      </w:r>
-      <w:proofErr w:type="spellEnd"/>
-      <w:r>
-        <w:rPr>
-          <w:rFonts w:ascii="Times New Roman" w:eastAsia="Times New Roman" w:hAnsi="Times New Roman" w:cs="Times New Roman"/>
-        </w:rPr>
-        <w:t xml:space="preserve"> - Done so far. Add anything.)</w:t>
+      <w:bookmarkStart w:id="6" w:name="_heading=h.3dy6vkm" w:colFirst="0" w:colLast="0"/>
+      <w:bookmarkEnd w:id="6"/>
+      <w:r>
+        <w:rPr>
+          <w:rFonts w:ascii="Times New Roman" w:eastAsia="Times New Roman" w:hAnsi="Times New Roman" w:cs="Times New Roman"/>
+        </w:rPr>
+        <w:t>High-level system architecture: (Huy - Done so far. Add anything.)</w:t>
       </w:r>
     </w:p>
     <w:p>
@@ -6511,8 +6002,8 @@
           <w:rFonts w:ascii="Times New Roman" w:eastAsia="Times New Roman" w:hAnsi="Times New Roman" w:cs="Times New Roman"/>
         </w:rPr>
       </w:pPr>
-      <w:bookmarkStart w:id="9" w:name="_heading=h.1t3h5sf" w:colFirst="0" w:colLast="0"/>
-      <w:bookmarkEnd w:id="9"/>
+      <w:bookmarkStart w:id="7" w:name="_heading=h.1t3h5sf" w:colFirst="0" w:colLast="0"/>
+      <w:bookmarkEnd w:id="7"/>
       <w:r>
         <w:rPr>
           <w:rFonts w:ascii="Times New Roman" w:eastAsia="Times New Roman" w:hAnsi="Times New Roman" w:cs="Times New Roman"/>
@@ -6538,13 +6029,24 @@
       <w:r>
         <w:t xml:space="preserve"> </w:t>
       </w:r>
+      <w:r>
+        <w:t>Huy Nguyen</w:t>
+      </w:r>
+    </w:p>
+    <w:p>
+      <w:pPr>
+        <w:ind w:left="720"/>
+      </w:pPr>
+      <w:r>
+        <w:t xml:space="preserve">Product owner: </w:t>
+      </w:r>
       <w:proofErr w:type="spellStart"/>
       <w:r>
-        <w:t>Huy</w:t>
+        <w:t>Nha</w:t>
       </w:r>
       <w:proofErr w:type="spellEnd"/>
       <w:r>
-        <w:t xml:space="preserve"> Nguyen</w:t>
+        <w:t xml:space="preserve"> Tran</w:t>
       </w:r>
     </w:p>
     <w:p>
@@ -6552,44 +6054,20 @@
         <w:ind w:left="720"/>
       </w:pPr>
       <w:r>
-        <w:t xml:space="preserve">Product owner: </w:t>
+        <w:t xml:space="preserve">Front End Developer: Nelly Delgado </w:t>
       </w:r>
       <w:proofErr w:type="spellStart"/>
       <w:r>
-        <w:t>Nha</w:t>
+        <w:t>Planche</w:t>
       </w:r>
       <w:proofErr w:type="spellEnd"/>
-      <w:r>
-        <w:t xml:space="preserve"> Tran</w:t>
-      </w:r>
     </w:p>
     <w:p>
       <w:pPr>
         <w:ind w:left="720"/>
       </w:pPr>
       <w:r>
-        <w:t xml:space="preserve">Front End Developer: Nelly Delgado </w:t>
-      </w:r>
-      <w:proofErr w:type="spellStart"/>
-      <w:r>
-        <w:t>Planche</w:t>
-      </w:r>
-      <w:proofErr w:type="spellEnd"/>
-    </w:p>
-    <w:p>
-      <w:pPr>
-        <w:ind w:left="720"/>
-      </w:pPr>
-      <w:r>
-        <w:t xml:space="preserve">Back End Developer: </w:t>
-      </w:r>
-      <w:proofErr w:type="spellStart"/>
-      <w:r>
-        <w:t>Huy</w:t>
-      </w:r>
-      <w:proofErr w:type="spellEnd"/>
-      <w:r>
-        <w:t xml:space="preserve"> Nguyen</w:t>
+        <w:t>Back End Developer: Huy Nguyen</w:t>
       </w:r>
     </w:p>
     <w:p>
@@ -6763,8 +6241,8 @@
           <w:rFonts w:ascii="Times New Roman" w:eastAsia="Times New Roman" w:hAnsi="Times New Roman" w:cs="Times New Roman"/>
         </w:rPr>
       </w:pPr>
-      <w:bookmarkStart w:id="10" w:name="_heading=h.4d34og8" w:colFirst="0" w:colLast="0"/>
-      <w:bookmarkEnd w:id="10"/>
+      <w:bookmarkStart w:id="8" w:name="_heading=h.4d34og8" w:colFirst="0" w:colLast="0"/>
+      <w:bookmarkEnd w:id="8"/>
       <w:r>
         <w:rPr>
           <w:rFonts w:ascii="Times New Roman" w:eastAsia="Times New Roman" w:hAnsi="Times New Roman" w:cs="Times New Roman"/>
@@ -7056,14 +6534,8 @@
 </w:document>
 </file>
 
-<file path=word/commentsExtended.xml><?xml version="1.0" encoding="utf-8"?>
-<w15:commentsEx xmlns:mc="http://schemas.openxmlformats.org/markup-compatibility/2006" xmlns:o="urn:schemas-microsoft-com:office:office" xmlns:r="http://schemas.openxmlformats.org/officeDocument/2006/relationships" xmlns:m="http://schemas.openxmlformats.org/officeDocument/2006/math" xmlns:v="urn:schemas-microsoft-com:vml" xmlns:wp="http://schemas.openxmlformats.org/drawingml/2006/wordprocessingDrawing" xmlns:w10="urn:schemas-microsoft-com:office:word" xmlns:w="http://schemas.openxmlformats.org/wordprocessingml/2006/main" xmlns:wne="http://schemas.microsoft.com/office/word/2006/wordml" xmlns:sl="http://schemas.openxmlformats.org/schemaLibrary/2006/main" xmlns:a="http://schemas.openxmlformats.org/drawingml/2006/main" xmlns:pic="http://schemas.openxmlformats.org/drawingml/2006/picture" xmlns:c="http://schemas.openxmlformats.org/drawingml/2006/chart" xmlns:lc="http://schemas.openxmlformats.org/drawingml/2006/lockedCanvas" xmlns:dgm="http://schemas.openxmlformats.org/drawingml/2006/diagram" xmlns:wps="http://schemas.microsoft.com/office/word/2010/wordprocessingShape" xmlns:wpg="http://schemas.microsoft.com/office/word/2010/wordprocessingGroup" xmlns:w14="http://schemas.microsoft.com/office/word/2010/wordml" xmlns:w15="http://schemas.microsoft.com/office/word/2012/wordml">
-  <w15:commentEx w15:paraId="0000010C" w15:done="0"/>
-</w15:commentsEx>
-</file>
-
 <file path=word/endnotes.xml><?xml version="1.0" encoding="utf-8"?>
-<w:endnotes xmlns:wpc="http://schemas.microsoft.com/office/word/2010/wordprocessingCanvas" xmlns:mc="http://schemas.openxmlformats.org/markup-compatibility/2006" xmlns:o="urn:schemas-microsoft-com:office:office" xmlns:r="http://schemas.openxmlformats.org/officeDocument/2006/relationships" xmlns:m="http://schemas.openxmlformats.org/officeDocument/2006/math" xmlns:v="urn:schemas-microsoft-com:vml" xmlns:wp14="http://schemas.microsoft.com/office/word/2010/wordprocessingDrawing" xmlns:wp="http://schemas.openxmlformats.org/drawingml/2006/wordprocessingDrawing" xmlns:w10="urn:schemas-microsoft-com:office:word" xmlns:w="http://schemas.openxmlformats.org/wordprocessingml/2006/main" xmlns:w14="http://schemas.microsoft.com/office/word/2010/wordml" xmlns:wpg="http://schemas.microsoft.com/office/word/2010/wordprocessingGroup" xmlns:wpi="http://schemas.microsoft.com/office/word/2010/wordprocessingInk" xmlns:wne="http://schemas.microsoft.com/office/word/2006/wordml" xmlns:wps="http://schemas.microsoft.com/office/word/2010/wordprocessingShape" mc:Ignorable="w14 wp14">
+<w:endnotes xmlns:wpc="http://schemas.microsoft.com/office/word/2010/wordprocessingCanvas" xmlns:cx="http://schemas.microsoft.com/office/drawing/2014/chartex" xmlns:cx1="http://schemas.microsoft.com/office/drawing/2015/9/8/chartex" xmlns:cx2="http://schemas.microsoft.com/office/drawing/2015/10/21/chartex" xmlns:cx3="http://schemas.microsoft.com/office/drawing/2016/5/9/chartex" xmlns:cx4="http://schemas.microsoft.com/office/drawing/2016/5/10/chartex" xmlns:cx5="http://schemas.microsoft.com/office/drawing/2016/5/11/chartex" xmlns:cx6="http://schemas.microsoft.com/office/drawing/2016/5/12/chartex" xmlns:cx7="http://schemas.microsoft.com/office/drawing/2016/5/13/chartex" xmlns:cx8="http://schemas.microsoft.com/office/drawing/2016/5/14/chartex" xmlns:mc="http://schemas.openxmlformats.org/markup-compatibility/2006" xmlns:aink="http://schemas.microsoft.com/office/drawing/2016/ink" xmlns:am3d="http://schemas.microsoft.com/office/drawing/2017/model3d" xmlns:o="urn:schemas-microsoft-com:office:office" xmlns:r="http://schemas.openxmlformats.org/officeDocument/2006/relationships" xmlns:m="http://schemas.openxmlformats.org/officeDocument/2006/math" xmlns:v="urn:schemas-microsoft-com:vml" xmlns:wp14="http://schemas.microsoft.com/office/word/2010/wordprocessingDrawing" xmlns:wp="http://schemas.openxmlformats.org/drawingml/2006/wordprocessingDrawing" xmlns:w10="urn:schemas-microsoft-com:office:word" xmlns:w="http://schemas.openxmlformats.org/wordprocessingml/2006/main" xmlns:w14="http://schemas.microsoft.com/office/word/2010/wordml" xmlns:w15="http://schemas.microsoft.com/office/word/2012/wordml" xmlns:w16cex="http://schemas.microsoft.com/office/word/2018/wordml/cex" xmlns:w16cid="http://schemas.microsoft.com/office/word/2016/wordml/cid" xmlns:w16="http://schemas.microsoft.com/office/word/2018/wordml" xmlns:w16sdtdh="http://schemas.microsoft.com/office/word/2020/wordml/sdtdatahash" xmlns:w16se="http://schemas.microsoft.com/office/word/2015/wordml/symex" xmlns:wpg="http://schemas.microsoft.com/office/word/2010/wordprocessingGroup" xmlns:wpi="http://schemas.microsoft.com/office/word/2010/wordprocessingInk" xmlns:wne="http://schemas.microsoft.com/office/word/2006/wordml" xmlns:wps="http://schemas.microsoft.com/office/word/2010/wordprocessingShape" mc:Ignorable="w14 w15 w16se w16cid w16 w16cex w16sdtdh wp14">
   <w:endnote w:type="separator" w:id="-1">
     <w:p>
       <w:r>
@@ -7082,7 +6554,7 @@
 </file>
 
 <file path=word/footnotes.xml><?xml version="1.0" encoding="utf-8"?>
-<w:footnotes xmlns:wpc="http://schemas.microsoft.com/office/word/2010/wordprocessingCanvas" xmlns:mc="http://schemas.openxmlformats.org/markup-compatibility/2006" xmlns:o="urn:schemas-microsoft-com:office:office" xmlns:r="http://schemas.openxmlformats.org/officeDocument/2006/relationships" xmlns:m="http://schemas.openxmlformats.org/officeDocument/2006/math" xmlns:v="urn:schemas-microsoft-com:vml" xmlns:wp14="http://schemas.microsoft.com/office/word/2010/wordprocessingDrawing" xmlns:wp="http://schemas.openxmlformats.org/drawingml/2006/wordprocessingDrawing" xmlns:w10="urn:schemas-microsoft-com:office:word" xmlns:w="http://schemas.openxmlformats.org/wordprocessingml/2006/main" xmlns:w14="http://schemas.microsoft.com/office/word/2010/wordml" xmlns:wpg="http://schemas.microsoft.com/office/word/2010/wordprocessingGroup" xmlns:wpi="http://schemas.microsoft.com/office/word/2010/wordprocessingInk" xmlns:wne="http://schemas.microsoft.com/office/word/2006/wordml" xmlns:wps="http://schemas.microsoft.com/office/word/2010/wordprocessingShape" mc:Ignorable="w14 wp14">
+<w:footnotes xmlns:wpc="http://schemas.microsoft.com/office/word/2010/wordprocessingCanvas" xmlns:cx="http://schemas.microsoft.com/office/drawing/2014/chartex" xmlns:cx1="http://schemas.microsoft.com/office/drawing/2015/9/8/chartex" xmlns:cx2="http://schemas.microsoft.com/office/drawing/2015/10/21/chartex" xmlns:cx3="http://schemas.microsoft.com/office/drawing/2016/5/9/chartex" xmlns:cx4="http://schemas.microsoft.com/office/drawing/2016/5/10/chartex" xmlns:cx5="http://schemas.microsoft.com/office/drawing/2016/5/11/chartex" xmlns:cx6="http://schemas.microsoft.com/office/drawing/2016/5/12/chartex" xmlns:cx7="http://schemas.microsoft.com/office/drawing/2016/5/13/chartex" xmlns:cx8="http://schemas.microsoft.com/office/drawing/2016/5/14/chartex" xmlns:mc="http://schemas.openxmlformats.org/markup-compatibility/2006" xmlns:aink="http://schemas.microsoft.com/office/drawing/2016/ink" xmlns:am3d="http://schemas.microsoft.com/office/drawing/2017/model3d" xmlns:o="urn:schemas-microsoft-com:office:office" xmlns:r="http://schemas.openxmlformats.org/officeDocument/2006/relationships" xmlns:m="http://schemas.openxmlformats.org/officeDocument/2006/math" xmlns:v="urn:schemas-microsoft-com:vml" xmlns:wp14="http://schemas.microsoft.com/office/word/2010/wordprocessingDrawing" xmlns:wp="http://schemas.openxmlformats.org/drawingml/2006/wordprocessingDrawing" xmlns:w10="urn:schemas-microsoft-com:office:word" xmlns:w="http://schemas.openxmlformats.org/wordprocessingml/2006/main" xmlns:w14="http://schemas.microsoft.com/office/word/2010/wordml" xmlns:w15="http://schemas.microsoft.com/office/word/2012/wordml" xmlns:w16cex="http://schemas.microsoft.com/office/word/2018/wordml/cex" xmlns:w16cid="http://schemas.microsoft.com/office/word/2016/wordml/cid" xmlns:w16="http://schemas.microsoft.com/office/word/2018/wordml" xmlns:w16sdtdh="http://schemas.microsoft.com/office/word/2020/wordml/sdtdatahash" xmlns:w16se="http://schemas.microsoft.com/office/word/2015/wordml/symex" xmlns:wpg="http://schemas.microsoft.com/office/word/2010/wordprocessingGroup" xmlns:wpi="http://schemas.microsoft.com/office/word/2010/wordprocessingInk" xmlns:wne="http://schemas.microsoft.com/office/word/2006/wordml" xmlns:wps="http://schemas.microsoft.com/office/word/2010/wordprocessingShape" mc:Ignorable="w14 w15 w16se w16cid w16 w16cex w16sdtdh wp14">
   <w:footnote w:type="separator" w:id="-1">
     <w:p>
       <w:r>
@@ -7101,7 +6573,7 @@
 </file>
 
 <file path=word/header1.xml><?xml version="1.0" encoding="utf-8"?>
-<w:hdr xmlns:wpc="http://schemas.microsoft.com/office/word/2010/wordprocessingCanvas" xmlns:mc="http://schemas.openxmlformats.org/markup-compatibility/2006" xmlns:o="urn:schemas-microsoft-com:office:office" xmlns:r="http://schemas.openxmlformats.org/officeDocument/2006/relationships" xmlns:m="http://schemas.openxmlformats.org/officeDocument/2006/math" xmlns:v="urn:schemas-microsoft-com:vml" xmlns:wp14="http://schemas.microsoft.com/office/word/2010/wordprocessingDrawing" xmlns:wp="http://schemas.openxmlformats.org/drawingml/2006/wordprocessingDrawing" xmlns:w10="urn:schemas-microsoft-com:office:word" xmlns:w="http://schemas.openxmlformats.org/wordprocessingml/2006/main" xmlns:w14="http://schemas.microsoft.com/office/word/2010/wordml" xmlns:wpg="http://schemas.microsoft.com/office/word/2010/wordprocessingGroup" xmlns:wpi="http://schemas.microsoft.com/office/word/2010/wordprocessingInk" xmlns:wne="http://schemas.microsoft.com/office/word/2006/wordml" xmlns:wps="http://schemas.microsoft.com/office/word/2010/wordprocessingShape" mc:Ignorable="w14 wp14">
+<w:hdr xmlns:wpc="http://schemas.microsoft.com/office/word/2010/wordprocessingCanvas" xmlns:cx="http://schemas.microsoft.com/office/drawing/2014/chartex" xmlns:cx1="http://schemas.microsoft.com/office/drawing/2015/9/8/chartex" xmlns:cx2="http://schemas.microsoft.com/office/drawing/2015/10/21/chartex" xmlns:cx3="http://schemas.microsoft.com/office/drawing/2016/5/9/chartex" xmlns:cx4="http://schemas.microsoft.com/office/drawing/2016/5/10/chartex" xmlns:cx5="http://schemas.microsoft.com/office/drawing/2016/5/11/chartex" xmlns:cx6="http://schemas.microsoft.com/office/drawing/2016/5/12/chartex" xmlns:cx7="http://schemas.microsoft.com/office/drawing/2016/5/13/chartex" xmlns:cx8="http://schemas.microsoft.com/office/drawing/2016/5/14/chartex" xmlns:mc="http://schemas.openxmlformats.org/markup-compatibility/2006" xmlns:aink="http://schemas.microsoft.com/office/drawing/2016/ink" xmlns:am3d="http://schemas.microsoft.com/office/drawing/2017/model3d" xmlns:o="urn:schemas-microsoft-com:office:office" xmlns:r="http://schemas.openxmlformats.org/officeDocument/2006/relationships" xmlns:m="http://schemas.openxmlformats.org/officeDocument/2006/math" xmlns:v="urn:schemas-microsoft-com:vml" xmlns:wp14="http://schemas.microsoft.com/office/word/2010/wordprocessingDrawing" xmlns:wp="http://schemas.openxmlformats.org/drawingml/2006/wordprocessingDrawing" xmlns:w10="urn:schemas-microsoft-com:office:word" xmlns:w="http://schemas.openxmlformats.org/wordprocessingml/2006/main" xmlns:w14="http://schemas.microsoft.com/office/word/2010/wordml" xmlns:w15="http://schemas.microsoft.com/office/word/2012/wordml" xmlns:w16cex="http://schemas.microsoft.com/office/word/2018/wordml/cex" xmlns:w16cid="http://schemas.microsoft.com/office/word/2016/wordml/cid" xmlns:w16="http://schemas.microsoft.com/office/word/2018/wordml" xmlns:w16sdtdh="http://schemas.microsoft.com/office/word/2020/wordml/sdtdatahash" xmlns:w16se="http://schemas.microsoft.com/office/word/2015/wordml/symex" xmlns:wpg="http://schemas.microsoft.com/office/word/2010/wordprocessingGroup" xmlns:wpi="http://schemas.microsoft.com/office/word/2010/wordprocessingInk" xmlns:wne="http://schemas.microsoft.com/office/word/2006/wordml" xmlns:wps="http://schemas.microsoft.com/office/word/2010/wordprocessingShape" mc:Ignorable="w14 w15 w16se w16cid w16 w16cex w16sdtdh wp14">
   <w:p/>
   <w:p/>
   <w:p/>
@@ -7109,7 +6581,7 @@
 </file>
 
 <file path=word/header2.xml><?xml version="1.0" encoding="utf-8"?>
-<w:hdr xmlns:wpc="http://schemas.microsoft.com/office/word/2010/wordprocessingCanvas" xmlns:mc="http://schemas.openxmlformats.org/markup-compatibility/2006" xmlns:o="urn:schemas-microsoft-com:office:office" xmlns:r="http://schemas.openxmlformats.org/officeDocument/2006/relationships" xmlns:m="http://schemas.openxmlformats.org/officeDocument/2006/math" xmlns:v="urn:schemas-microsoft-com:vml" xmlns:wp14="http://schemas.microsoft.com/office/word/2010/wordprocessingDrawing" xmlns:wp="http://schemas.openxmlformats.org/drawingml/2006/wordprocessingDrawing" xmlns:w10="urn:schemas-microsoft-com:office:word" xmlns:w="http://schemas.openxmlformats.org/wordprocessingml/2006/main" xmlns:w14="http://schemas.microsoft.com/office/word/2010/wordml" xmlns:wpg="http://schemas.microsoft.com/office/word/2010/wordprocessingGroup" xmlns:wpi="http://schemas.microsoft.com/office/word/2010/wordprocessingInk" xmlns:wne="http://schemas.microsoft.com/office/word/2006/wordml" xmlns:wps="http://schemas.microsoft.com/office/word/2010/wordprocessingShape" mc:Ignorable="w14 wp14">
+<w:hdr xmlns:wpc="http://schemas.microsoft.com/office/word/2010/wordprocessingCanvas" xmlns:cx="http://schemas.microsoft.com/office/drawing/2014/chartex" xmlns:cx1="http://schemas.microsoft.com/office/drawing/2015/9/8/chartex" xmlns:cx2="http://schemas.microsoft.com/office/drawing/2015/10/21/chartex" xmlns:cx3="http://schemas.microsoft.com/office/drawing/2016/5/9/chartex" xmlns:cx4="http://schemas.microsoft.com/office/drawing/2016/5/10/chartex" xmlns:cx5="http://schemas.microsoft.com/office/drawing/2016/5/11/chartex" xmlns:cx6="http://schemas.microsoft.com/office/drawing/2016/5/12/chartex" xmlns:cx7="http://schemas.microsoft.com/office/drawing/2016/5/13/chartex" xmlns:cx8="http://schemas.microsoft.com/office/drawing/2016/5/14/chartex" xmlns:mc="http://schemas.openxmlformats.org/markup-compatibility/2006" xmlns:aink="http://schemas.microsoft.com/office/drawing/2016/ink" xmlns:am3d="http://schemas.microsoft.com/office/drawing/2017/model3d" xmlns:o="urn:schemas-microsoft-com:office:office" xmlns:r="http://schemas.openxmlformats.org/officeDocument/2006/relationships" xmlns:m="http://schemas.openxmlformats.org/officeDocument/2006/math" xmlns:v="urn:schemas-microsoft-com:vml" xmlns:wp14="http://schemas.microsoft.com/office/word/2010/wordprocessingDrawing" xmlns:wp="http://schemas.openxmlformats.org/drawingml/2006/wordprocessingDrawing" xmlns:w10="urn:schemas-microsoft-com:office:word" xmlns:w="http://schemas.openxmlformats.org/wordprocessingml/2006/main" xmlns:w14="http://schemas.microsoft.com/office/word/2010/wordml" xmlns:w15="http://schemas.microsoft.com/office/word/2012/wordml" xmlns:w16cex="http://schemas.microsoft.com/office/word/2018/wordml/cex" xmlns:w16cid="http://schemas.microsoft.com/office/word/2016/wordml/cid" xmlns:w16="http://schemas.microsoft.com/office/word/2018/wordml" xmlns:w16sdtdh="http://schemas.microsoft.com/office/word/2020/wordml/sdtdatahash" xmlns:w16se="http://schemas.microsoft.com/office/word/2015/wordml/symex" xmlns:wpg="http://schemas.microsoft.com/office/word/2010/wordprocessingGroup" xmlns:wpi="http://schemas.microsoft.com/office/word/2010/wordprocessingInk" xmlns:wne="http://schemas.microsoft.com/office/word/2006/wordml" xmlns:wps="http://schemas.microsoft.com/office/word/2010/wordprocessingShape" mc:Ignorable="w14 w15 w16se w16cid w16 w16cex w16sdtdh wp14">
   <w:p>
     <w:pPr>
       <w:pBdr>
@@ -7163,8 +6635,8 @@
 </file>
 
 <file path=word/numbering.xml><?xml version="1.0" encoding="utf-8"?>
-<w:numbering xmlns:wpc="http://schemas.microsoft.com/office/word/2010/wordprocessingCanvas" xmlns:mc="http://schemas.openxmlformats.org/markup-compatibility/2006" xmlns:o="urn:schemas-microsoft-com:office:office" xmlns:r="http://schemas.openxmlformats.org/officeDocument/2006/relationships" xmlns:m="http://schemas.openxmlformats.org/officeDocument/2006/math" xmlns:v="urn:schemas-microsoft-com:vml" xmlns:wp14="http://schemas.microsoft.com/office/word/2010/wordprocessingDrawing" xmlns:wp="http://schemas.openxmlformats.org/drawingml/2006/wordprocessingDrawing" xmlns:w10="urn:schemas-microsoft-com:office:word" xmlns:w="http://schemas.openxmlformats.org/wordprocessingml/2006/main" xmlns:w14="http://schemas.microsoft.com/office/word/2010/wordml" xmlns:wpg="http://schemas.microsoft.com/office/word/2010/wordprocessingGroup" xmlns:wpi="http://schemas.microsoft.com/office/word/2010/wordprocessingInk" xmlns:wne="http://schemas.microsoft.com/office/word/2006/wordml" xmlns:wps="http://schemas.microsoft.com/office/word/2010/wordprocessingShape" mc:Ignorable="w14 wp14">
-  <w:abstractNum w:abstractNumId="0">
+<w:numbering xmlns:wpc="http://schemas.microsoft.com/office/word/2010/wordprocessingCanvas" xmlns:cx="http://schemas.microsoft.com/office/drawing/2014/chartex" xmlns:cx1="http://schemas.microsoft.com/office/drawing/2015/9/8/chartex" xmlns:cx2="http://schemas.microsoft.com/office/drawing/2015/10/21/chartex" xmlns:cx3="http://schemas.microsoft.com/office/drawing/2016/5/9/chartex" xmlns:cx4="http://schemas.microsoft.com/office/drawing/2016/5/10/chartex" xmlns:cx5="http://schemas.microsoft.com/office/drawing/2016/5/11/chartex" xmlns:cx6="http://schemas.microsoft.com/office/drawing/2016/5/12/chartex" xmlns:cx7="http://schemas.microsoft.com/office/drawing/2016/5/13/chartex" xmlns:cx8="http://schemas.microsoft.com/office/drawing/2016/5/14/chartex" xmlns:mc="http://schemas.openxmlformats.org/markup-compatibility/2006" xmlns:aink="http://schemas.microsoft.com/office/drawing/2016/ink" xmlns:am3d="http://schemas.microsoft.com/office/drawing/2017/model3d" xmlns:o="urn:schemas-microsoft-com:office:office" xmlns:r="http://schemas.openxmlformats.org/officeDocument/2006/relationships" xmlns:m="http://schemas.openxmlformats.org/officeDocument/2006/math" xmlns:v="urn:schemas-microsoft-com:vml" xmlns:wp14="http://schemas.microsoft.com/office/word/2010/wordprocessingDrawing" xmlns:wp="http://schemas.openxmlformats.org/drawingml/2006/wordprocessingDrawing" xmlns:w10="urn:schemas-microsoft-com:office:word" xmlns:w="http://schemas.openxmlformats.org/wordprocessingml/2006/main" xmlns:w14="http://schemas.microsoft.com/office/word/2010/wordml" xmlns:w15="http://schemas.microsoft.com/office/word/2012/wordml" xmlns:w16cex="http://schemas.microsoft.com/office/word/2018/wordml/cex" xmlns:w16cid="http://schemas.microsoft.com/office/word/2016/wordml/cid" xmlns:w16="http://schemas.microsoft.com/office/word/2018/wordml" xmlns:w16sdtdh="http://schemas.microsoft.com/office/word/2020/wordml/sdtdatahash" xmlns:w16se="http://schemas.microsoft.com/office/word/2015/wordml/symex" xmlns:wpg="http://schemas.microsoft.com/office/word/2010/wordprocessingGroup" xmlns:wpi="http://schemas.microsoft.com/office/word/2010/wordprocessingInk" xmlns:wne="http://schemas.microsoft.com/office/word/2006/wordml" xmlns:wps="http://schemas.microsoft.com/office/word/2010/wordprocessingShape" mc:Ignorable="w14 w15 w16se w16cid w16 w16cex w16sdtdh wp14">
+  <w:abstractNum w:abstractNumId="0" w15:restartNumberingAfterBreak="0">
     <w:nsid w:val="0A5936B2"/>
     <w:multiLevelType w:val="multilevel"/>
     <w:tmpl w:val="FF2CD6D2"/>
@@ -7277,7 +6749,120 @@
       </w:rPr>
     </w:lvl>
   </w:abstractNum>
-  <w:abstractNum w:abstractNumId="1">
+  <w:abstractNum w:abstractNumId="1" w15:restartNumberingAfterBreak="0">
+    <w:nsid w:val="167241F4"/>
+    <w:multiLevelType w:val="hybridMultilevel"/>
+    <w:tmpl w:val="E9563D4C"/>
+    <w:lvl w:ilvl="0" w:tplc="06B0D9B8">
+      <w:start w:val="1"/>
+      <w:numFmt w:val="bullet"/>
+      <w:lvlText w:val="-"/>
+      <w:lvlJc w:val="left"/>
+      <w:pPr>
+        <w:ind w:left="720" w:hanging="360"/>
+      </w:pPr>
+      <w:rPr>
+        <w:rFonts w:ascii="Times New Roman" w:eastAsia="Times New Roman" w:hAnsi="Times New Roman" w:cs="Times New Roman" w:hint="default"/>
+      </w:rPr>
+    </w:lvl>
+    <w:lvl w:ilvl="1" w:tplc="04090003" w:tentative="1">
+      <w:start w:val="1"/>
+      <w:numFmt w:val="bullet"/>
+      <w:lvlText w:val="o"/>
+      <w:lvlJc w:val="left"/>
+      <w:pPr>
+        <w:ind w:left="1440" w:hanging="360"/>
+      </w:pPr>
+      <w:rPr>
+        <w:rFonts w:ascii="Courier New" w:hAnsi="Courier New" w:hint="default"/>
+      </w:rPr>
+    </w:lvl>
+    <w:lvl w:ilvl="2" w:tplc="04090005" w:tentative="1">
+      <w:start w:val="1"/>
+      <w:numFmt w:val="bullet"/>
+      <w:lvlText w:val=""/>
+      <w:lvlJc w:val="left"/>
+      <w:pPr>
+        <w:ind w:left="2160" w:hanging="360"/>
+      </w:pPr>
+      <w:rPr>
+        <w:rFonts w:ascii="Wingdings" w:hAnsi="Wingdings" w:hint="default"/>
+      </w:rPr>
+    </w:lvl>
+    <w:lvl w:ilvl="3" w:tplc="04090001" w:tentative="1">
+      <w:start w:val="1"/>
+      <w:numFmt w:val="bullet"/>
+      <w:lvlText w:val=""/>
+      <w:lvlJc w:val="left"/>
+      <w:pPr>
+        <w:ind w:left="2880" w:hanging="360"/>
+      </w:pPr>
+      <w:rPr>
+        <w:rFonts w:ascii="Symbol" w:hAnsi="Symbol" w:hint="default"/>
+      </w:rPr>
+    </w:lvl>
+    <w:lvl w:ilvl="4" w:tplc="04090003" w:tentative="1">
+      <w:start w:val="1"/>
+      <w:numFmt w:val="bullet"/>
+      <w:lvlText w:val="o"/>
+      <w:lvlJc w:val="left"/>
+      <w:pPr>
+        <w:ind w:left="3600" w:hanging="360"/>
+      </w:pPr>
+      <w:rPr>
+        <w:rFonts w:ascii="Courier New" w:hAnsi="Courier New" w:hint="default"/>
+      </w:rPr>
+    </w:lvl>
+    <w:lvl w:ilvl="5" w:tplc="04090005" w:tentative="1">
+      <w:start w:val="1"/>
+      <w:numFmt w:val="bullet"/>
+      <w:lvlText w:val=""/>
+      <w:lvlJc w:val="left"/>
+      <w:pPr>
+        <w:ind w:left="4320" w:hanging="360"/>
+      </w:pPr>
+      <w:rPr>
+        <w:rFonts w:ascii="Wingdings" w:hAnsi="Wingdings" w:hint="default"/>
+      </w:rPr>
+    </w:lvl>
+    <w:lvl w:ilvl="6" w:tplc="04090001" w:tentative="1">
+      <w:start w:val="1"/>
+      <w:numFmt w:val="bullet"/>
+      <w:lvlText w:val=""/>
+      <w:lvlJc w:val="left"/>
+      <w:pPr>
+        <w:ind w:left="5040" w:hanging="360"/>
+      </w:pPr>
+      <w:rPr>
+        <w:rFonts w:ascii="Symbol" w:hAnsi="Symbol" w:hint="default"/>
+      </w:rPr>
+    </w:lvl>
+    <w:lvl w:ilvl="7" w:tplc="04090003" w:tentative="1">
+      <w:start w:val="1"/>
+      <w:numFmt w:val="bullet"/>
+      <w:lvlText w:val="o"/>
+      <w:lvlJc w:val="left"/>
+      <w:pPr>
+        <w:ind w:left="5760" w:hanging="360"/>
+      </w:pPr>
+      <w:rPr>
+        <w:rFonts w:ascii="Courier New" w:hAnsi="Courier New" w:hint="default"/>
+      </w:rPr>
+    </w:lvl>
+    <w:lvl w:ilvl="8" w:tplc="04090005" w:tentative="1">
+      <w:start w:val="1"/>
+      <w:numFmt w:val="bullet"/>
+      <w:lvlText w:val=""/>
+      <w:lvlJc w:val="left"/>
+      <w:pPr>
+        <w:ind w:left="6480" w:hanging="360"/>
+      </w:pPr>
+      <w:rPr>
+        <w:rFonts w:ascii="Wingdings" w:hAnsi="Wingdings" w:hint="default"/>
+      </w:rPr>
+    </w:lvl>
+  </w:abstractNum>
+  <w:abstractNum w:abstractNumId="2" w15:restartNumberingAfterBreak="0">
     <w:nsid w:val="1EB96558"/>
     <w:multiLevelType w:val="multilevel"/>
     <w:tmpl w:val="6618FC2C"/>
@@ -7363,7 +6948,7 @@
       </w:pPr>
     </w:lvl>
   </w:abstractNum>
-  <w:abstractNum w:abstractNumId="2">
+  <w:abstractNum w:abstractNumId="3" w15:restartNumberingAfterBreak="0">
     <w:nsid w:val="221F2558"/>
     <w:multiLevelType w:val="multilevel"/>
     <w:tmpl w:val="AF307068"/>
@@ -7476,7 +7061,7 @@
       </w:rPr>
     </w:lvl>
   </w:abstractNum>
-  <w:abstractNum w:abstractNumId="3">
+  <w:abstractNum w:abstractNumId="4" w15:restartNumberingAfterBreak="0">
     <w:nsid w:val="24946927"/>
     <w:multiLevelType w:val="multilevel"/>
     <w:tmpl w:val="7F7EA59A"/>
@@ -7589,7 +7174,7 @@
       </w:rPr>
     </w:lvl>
   </w:abstractNum>
-  <w:abstractNum w:abstractNumId="4">
+  <w:abstractNum w:abstractNumId="5" w15:restartNumberingAfterBreak="0">
     <w:nsid w:val="2970623D"/>
     <w:multiLevelType w:val="multilevel"/>
     <w:tmpl w:val="FE70D31E"/>
@@ -7702,7 +7287,7 @@
       </w:rPr>
     </w:lvl>
   </w:abstractNum>
-  <w:abstractNum w:abstractNumId="5">
+  <w:abstractNum w:abstractNumId="6" w15:restartNumberingAfterBreak="0">
     <w:nsid w:val="2FED4C13"/>
     <w:multiLevelType w:val="multilevel"/>
     <w:tmpl w:val="937CA1EA"/>
@@ -7815,7 +7400,7 @@
       </w:rPr>
     </w:lvl>
   </w:abstractNum>
-  <w:abstractNum w:abstractNumId="6">
+  <w:abstractNum w:abstractNumId="7" w15:restartNumberingAfterBreak="0">
     <w:nsid w:val="30585F83"/>
     <w:multiLevelType w:val="multilevel"/>
     <w:tmpl w:val="E9B8F1E8"/>
@@ -7928,7 +7513,7 @@
       </w:rPr>
     </w:lvl>
   </w:abstractNum>
-  <w:abstractNum w:abstractNumId="7">
+  <w:abstractNum w:abstractNumId="8" w15:restartNumberingAfterBreak="0">
     <w:nsid w:val="30E61360"/>
     <w:multiLevelType w:val="multilevel"/>
     <w:tmpl w:val="152EC320"/>
@@ -8041,7 +7626,7 @@
       </w:rPr>
     </w:lvl>
   </w:abstractNum>
-  <w:abstractNum w:abstractNumId="8">
+  <w:abstractNum w:abstractNumId="9" w15:restartNumberingAfterBreak="0">
     <w:nsid w:val="39EC4177"/>
     <w:multiLevelType w:val="multilevel"/>
     <w:tmpl w:val="8362EB32"/>
@@ -8154,7 +7739,7 @@
       </w:rPr>
     </w:lvl>
   </w:abstractNum>
-  <w:abstractNum w:abstractNumId="9">
+  <w:abstractNum w:abstractNumId="10" w15:restartNumberingAfterBreak="0">
     <w:nsid w:val="4CD71109"/>
     <w:multiLevelType w:val="multilevel"/>
     <w:tmpl w:val="54FA7F02"/>
@@ -8267,7 +7852,7 @@
       </w:rPr>
     </w:lvl>
   </w:abstractNum>
-  <w:abstractNum w:abstractNumId="10">
+  <w:abstractNum w:abstractNumId="11" w15:restartNumberingAfterBreak="0">
     <w:nsid w:val="4F8F6A9A"/>
     <w:multiLevelType w:val="multilevel"/>
     <w:tmpl w:val="DCB2535C"/>
@@ -8380,7 +7965,7 @@
       </w:rPr>
     </w:lvl>
   </w:abstractNum>
-  <w:abstractNum w:abstractNumId="11">
+  <w:abstractNum w:abstractNumId="12" w15:restartNumberingAfterBreak="0">
     <w:nsid w:val="574546EB"/>
     <w:multiLevelType w:val="multilevel"/>
     <w:tmpl w:val="C68C87D6"/>
@@ -8493,7 +8078,7 @@
       </w:rPr>
     </w:lvl>
   </w:abstractNum>
-  <w:abstractNum w:abstractNumId="12">
+  <w:abstractNum w:abstractNumId="13" w15:restartNumberingAfterBreak="0">
     <w:nsid w:val="5C631BF6"/>
     <w:multiLevelType w:val="multilevel"/>
     <w:tmpl w:val="AED81D5E"/>
@@ -8606,7 +8191,7 @@
       </w:rPr>
     </w:lvl>
   </w:abstractNum>
-  <w:abstractNum w:abstractNumId="13">
+  <w:abstractNum w:abstractNumId="14" w15:restartNumberingAfterBreak="0">
     <w:nsid w:val="5EBF1A16"/>
     <w:multiLevelType w:val="multilevel"/>
     <w:tmpl w:val="FBE2C6AC"/>
@@ -8719,7 +8304,7 @@
       </w:rPr>
     </w:lvl>
   </w:abstractNum>
-  <w:abstractNum w:abstractNumId="14">
+  <w:abstractNum w:abstractNumId="15" w15:restartNumberingAfterBreak="0">
     <w:nsid w:val="61D860A2"/>
     <w:multiLevelType w:val="multilevel"/>
     <w:tmpl w:val="C1CE9C62"/>
@@ -8832,7 +8417,7 @@
       </w:rPr>
     </w:lvl>
   </w:abstractNum>
-  <w:abstractNum w:abstractNumId="15">
+  <w:abstractNum w:abstractNumId="16" w15:restartNumberingAfterBreak="0">
     <w:nsid w:val="64240C50"/>
     <w:multiLevelType w:val="multilevel"/>
     <w:tmpl w:val="FEF0EEE4"/>
@@ -8945,7 +8530,7 @@
       </w:rPr>
     </w:lvl>
   </w:abstractNum>
-  <w:abstractNum w:abstractNumId="16">
+  <w:abstractNum w:abstractNumId="17" w15:restartNumberingAfterBreak="0">
     <w:nsid w:val="6C500D99"/>
     <w:multiLevelType w:val="multilevel"/>
     <w:tmpl w:val="A212F644"/>
@@ -9058,7 +8643,7 @@
       </w:rPr>
     </w:lvl>
   </w:abstractNum>
-  <w:abstractNum w:abstractNumId="17">
+  <w:abstractNum w:abstractNumId="18" w15:restartNumberingAfterBreak="0">
     <w:nsid w:val="6E09159D"/>
     <w:multiLevelType w:val="multilevel"/>
     <w:tmpl w:val="CC68574C"/>
@@ -9171,7 +8756,7 @@
       </w:rPr>
     </w:lvl>
   </w:abstractNum>
-  <w:abstractNum w:abstractNumId="18">
+  <w:abstractNum w:abstractNumId="19" w15:restartNumberingAfterBreak="0">
     <w:nsid w:val="77F37B65"/>
     <w:multiLevelType w:val="multilevel"/>
     <w:tmpl w:val="3FECBC82"/>
@@ -9284,7 +8869,7 @@
       </w:rPr>
     </w:lvl>
   </w:abstractNum>
-  <w:abstractNum w:abstractNumId="19">
+  <w:abstractNum w:abstractNumId="20" w15:restartNumberingAfterBreak="0">
     <w:nsid w:val="7DD11ED9"/>
     <w:multiLevelType w:val="multilevel"/>
     <w:tmpl w:val="2D2EB0AE"/>
@@ -9398,70 +8983,73 @@
     </w:lvl>
   </w:abstractNum>
   <w:num w:numId="1">
-    <w:abstractNumId w:val="1"/>
+    <w:abstractNumId w:val="2"/>
   </w:num>
   <w:num w:numId="2">
-    <w:abstractNumId w:val="15"/>
+    <w:abstractNumId w:val="16"/>
   </w:num>
   <w:num w:numId="3">
+    <w:abstractNumId w:val="4"/>
+  </w:num>
+  <w:num w:numId="4">
+    <w:abstractNumId w:val="9"/>
+  </w:num>
+  <w:num w:numId="5">
+    <w:abstractNumId w:val="11"/>
+  </w:num>
+  <w:num w:numId="6">
+    <w:abstractNumId w:val="8"/>
+  </w:num>
+  <w:num w:numId="7">
     <w:abstractNumId w:val="3"/>
   </w:num>
-  <w:num w:numId="4">
-    <w:abstractNumId w:val="8"/>
-  </w:num>
-  <w:num w:numId="5">
-    <w:abstractNumId w:val="10"/>
-  </w:num>
-  <w:num w:numId="6">
-    <w:abstractNumId w:val="7"/>
-  </w:num>
-  <w:num w:numId="7">
-    <w:abstractNumId w:val="2"/>
-  </w:num>
   <w:num w:numId="8">
-    <w:abstractNumId w:val="11"/>
+    <w:abstractNumId w:val="12"/>
   </w:num>
   <w:num w:numId="9">
-    <w:abstractNumId w:val="9"/>
+    <w:abstractNumId w:val="10"/>
   </w:num>
   <w:num w:numId="10">
     <w:abstractNumId w:val="0"/>
   </w:num>
   <w:num w:numId="11">
+    <w:abstractNumId w:val="14"/>
+  </w:num>
+  <w:num w:numId="12">
+    <w:abstractNumId w:val="6"/>
+  </w:num>
+  <w:num w:numId="13">
+    <w:abstractNumId w:val="20"/>
+  </w:num>
+  <w:num w:numId="14">
     <w:abstractNumId w:val="13"/>
   </w:num>
-  <w:num w:numId="12">
+  <w:num w:numId="15">
+    <w:abstractNumId w:val="19"/>
+  </w:num>
+  <w:num w:numId="16">
+    <w:abstractNumId w:val="7"/>
+  </w:num>
+  <w:num w:numId="17">
+    <w:abstractNumId w:val="17"/>
+  </w:num>
+  <w:num w:numId="18">
     <w:abstractNumId w:val="5"/>
   </w:num>
-  <w:num w:numId="13">
-    <w:abstractNumId w:val="19"/>
+  <w:num w:numId="19">
+    <w:abstractNumId w:val="15"/>
   </w:num>
-  <w:num w:numId="14">
-    <w:abstractNumId w:val="12"/>
-  </w:num>
-  <w:num w:numId="15">
+  <w:num w:numId="20">
     <w:abstractNumId w:val="18"/>
   </w:num>
-  <w:num w:numId="16">
-    <w:abstractNumId w:val="6"/>
-  </w:num>
-  <w:num w:numId="17">
-    <w:abstractNumId w:val="16"/>
-  </w:num>
-  <w:num w:numId="18">
-    <w:abstractNumId w:val="4"/>
-  </w:num>
-  <w:num w:numId="19">
-    <w:abstractNumId w:val="14"/>
-  </w:num>
-  <w:num w:numId="20">
-    <w:abstractNumId w:val="17"/>
+  <w:num w:numId="21">
+    <w:abstractNumId w:val="1"/>
   </w:num>
 </w:numbering>
 </file>
 
 <file path=word/styles.xml><?xml version="1.0" encoding="utf-8"?>
-<w:styles xmlns:mc="http://schemas.openxmlformats.org/markup-compatibility/2006" xmlns:r="http://schemas.openxmlformats.org/officeDocument/2006/relationships" xmlns:w="http://schemas.openxmlformats.org/wordprocessingml/2006/main" xmlns:w14="http://schemas.microsoft.com/office/word/2010/wordml" mc:Ignorable="w14">
+<w:styles xmlns:mc="http://schemas.openxmlformats.org/markup-compatibility/2006" xmlns:r="http://schemas.openxmlformats.org/officeDocument/2006/relationships" xmlns:w="http://schemas.openxmlformats.org/wordprocessingml/2006/main" xmlns:w14="http://schemas.microsoft.com/office/word/2010/wordml" xmlns:w15="http://schemas.microsoft.com/office/word/2012/wordml" xmlns:w16cex="http://schemas.microsoft.com/office/word/2018/wordml/cex" xmlns:w16cid="http://schemas.microsoft.com/office/word/2016/wordml/cid" xmlns:w16="http://schemas.microsoft.com/office/word/2018/wordml" xmlns:w16sdtdh="http://schemas.microsoft.com/office/word/2020/wordml/sdtdatahash" xmlns:w16se="http://schemas.microsoft.com/office/word/2015/wordml/symex" mc:Ignorable="w14 w15 w16se w16cid w16 w16cex w16sdtdh">
   <w:docDefaults>
     <w:rPrDefault>
       <w:rPr>
@@ -9473,838 +9061,383 @@
     </w:rPrDefault>
     <w:pPrDefault/>
   </w:docDefaults>
-  <w:latentStyles w:defLockedState="0" w:defUIPriority="99" w:defSemiHidden="1" w:defUnhideWhenUsed="1" w:defQFormat="0" w:count="267">
-    <w:lsdException w:name="Normal" w:semiHidden="0" w:uiPriority="0" w:unhideWhenUsed="0" w:qFormat="1"/>
-    <w:lsdException w:name="heading 1" w:semiHidden="0" w:uiPriority="9" w:unhideWhenUsed="0" w:qFormat="1"/>
-    <w:lsdException w:name="heading 2" w:uiPriority="9" w:qFormat="1"/>
-    <w:lsdException w:name="heading 3" w:uiPriority="9" w:qFormat="1"/>
-    <w:lsdException w:name="heading 4" w:uiPriority="9" w:qFormat="1"/>
-    <w:lsdException w:name="heading 5" w:uiPriority="9" w:qFormat="1"/>
-    <w:lsdException w:name="heading 6" w:uiPriority="9" w:qFormat="1"/>
-    <w:lsdException w:name="heading 7" w:uiPriority="9" w:qFormat="1"/>
-    <w:lsdException w:name="heading 8" w:uiPriority="9" w:qFormat="1"/>
-    <w:lsdException w:name="heading 9" w:uiPriority="9" w:qFormat="1"/>
-    <w:lsdException w:name="toc 1" w:uiPriority="39"/>
-    <w:lsdException w:name="toc 2" w:uiPriority="39"/>
-    <w:lsdException w:name="toc 3" w:uiPriority="39"/>
-    <w:lsdException w:name="toc 4" w:uiPriority="39"/>
-    <w:lsdException w:name="toc 5" w:uiPriority="39"/>
-    <w:lsdException w:name="toc 6" w:uiPriority="39"/>
-    <w:lsdException w:name="toc 7" w:uiPriority="39"/>
-    <w:lsdException w:name="toc 8" w:uiPriority="39"/>
-    <w:lsdException w:name="toc 9" w:uiPriority="39"/>
-    <w:lsdException w:name="caption" w:uiPriority="35" w:qFormat="1"/>
-    <w:lsdException w:name="Title" w:semiHidden="0" w:uiPriority="10" w:unhideWhenUsed="0" w:qFormat="1"/>
-    <w:lsdException w:name="Default Paragraph Font" w:uiPriority="1"/>
-    <w:lsdException w:name="Subtitle" w:semiHidden="0" w:uiPriority="11" w:unhideWhenUsed="0" w:qFormat="1"/>
-    <w:lsdException w:name="Strong" w:semiHidden="0" w:uiPriority="22" w:unhideWhenUsed="0" w:qFormat="1"/>
-    <w:lsdException w:name="Emphasis" w:semiHidden="0" w:uiPriority="20" w:unhideWhenUsed="0" w:qFormat="1"/>
-    <w:lsdException w:name="Table Grid" w:semiHidden="0" w:uiPriority="59" w:unhideWhenUsed="0"/>
-    <w:lsdException w:name="Placeholder Text" w:unhideWhenUsed="0"/>
-    <w:lsdException w:name="No Spacing" w:semiHidden="0" w:uiPriority="1" w:unhideWhenUsed="0" w:qFormat="1"/>
-    <w:lsdException w:name="Light Shading" w:semiHidden="0" w:uiPriority="60" w:unhideWhenUsed="0"/>
-    <w:lsdException w:name="Light List" w:semiHidden="0" w:uiPriority="61" w:unhideWhenUsed="0"/>
-    <w:lsdException w:name="Light Grid" w:semiHidden="0" w:uiPriority="62" w:unhideWhenUsed="0"/>
-    <w:lsdException w:name="Medium Shading 1" w:semiHidden="0" w:uiPriority="63" w:unhideWhenUsed="0"/>
-    <w:lsdException w:name="Medium Shading 2" w:semiHidden="0" w:uiPriority="64" w:unhideWhenUsed="0"/>
-    <w:lsdException w:name="Medium List 1" w:semiHidden="0" w:uiPriority="65" w:unhideWhenUsed="0"/>
-    <w:lsdException w:name="Medium List 2" w:semiHidden="0" w:uiPriority="66" w:unhideWhenUsed="0"/>
-    <w:lsdException w:name="Medium Grid 1" w:semiHidden="0" w:uiPriority="67" w:unhideWhenUsed="0"/>
-    <w:lsdException w:name="Medium Grid 2" w:semiHidden="0" w:uiPriority="68" w:unhideWhenUsed="0"/>
-    <w:lsdException w:name="Medium Grid 3" w:semiHidden="0" w:uiPriority="69" w:unhideWhenUsed="0"/>
-    <w:lsdException w:name="Dark List" w:semiHidden="0" w:uiPriority="70" w:unhideWhenUsed="0"/>
-    <w:lsdException w:name="Colorful Shading" w:semiHidden="0" w:uiPriority="71" w:unhideWhenUsed="0"/>
-    <w:lsdException w:name="Colorful List" w:semiHidden="0" w:uiPriority="72" w:unhideWhenUsed="0"/>
-    <w:lsdException w:name="Colorful Grid" w:semiHidden="0" w:uiPriority="73" w:unhideWhenUsed="0"/>
-    <w:lsdException w:name="Light Shading Accent 1" w:semiHidden="0" w:uiPriority="60" w:unhideWhenUsed="0"/>
-    <w:lsdException w:name="Light List Accent 1" w:semiHidden="0" w:uiPriority="61" w:unhideWhenUsed="0"/>
-    <w:lsdException w:name="Light Grid Accent 1" w:semiHidden="0" w:uiPriority="62" w:unhideWhenUsed="0"/>
-    <w:lsdException w:name="Medium Shading 1 Accent 1" w:semiHidden="0" w:uiPriority="63" w:unhideWhenUsed="0"/>
-    <w:lsdException w:name="Medium Shading 2 Accent 1" w:semiHidden="0" w:uiPriority="64" w:unhideWhenUsed="0"/>
-    <w:lsdException w:name="Medium List 1 Accent 1" w:semiHidden="0" w:uiPriority="65" w:unhideWhenUsed="0"/>
-    <w:lsdException w:name="Revision" w:unhideWhenUsed="0"/>
-    <w:lsdException w:name="List Paragraph" w:semiHidden="0" w:uiPriority="34" w:unhideWhenUsed="0" w:qFormat="1"/>
-    <w:lsdException w:name="Quote" w:semiHidden="0" w:uiPriority="29" w:unhideWhenUsed="0" w:qFormat="1"/>
-    <w:lsdException w:name="Intense Quote" w:semiHidden="0" w:uiPriority="30" w:unhideWhenUsed="0" w:qFormat="1"/>
-    <w:lsdException w:name="Medium List 2 Accent 1" w:semiHidden="0" w:uiPriority="66" w:unhideWhenUsed="0"/>
-    <w:lsdException w:name="Medium Grid 1 Accent 1" w:semiHidden="0" w:uiPriority="67" w:unhideWhenUsed="0"/>
-    <w:lsdException w:name="Medium Grid 2 Accent 1" w:semiHidden="0" w:uiPriority="68" w:unhideWhenUsed="0"/>
-    <w:lsdException w:name="Medium Grid 3 Accent 1" w:semiHidden="0" w:uiPriority="69" w:unhideWhenUsed="0"/>
-    <w:lsdException w:name="Dark List Accent 1" w:semiHidden="0" w:uiPriority="70" w:unhideWhenUsed="0"/>
-    <w:lsdException w:name="Colorful Shading Accent 1" w:semiHidden="0" w:uiPriority="71" w:unhideWhenUsed="0"/>
-    <w:lsdException w:name="Colorful List Accent 1" w:semiHidden="0" w:uiPriority="72" w:unhideWhenUsed="0"/>
-    <w:lsdException w:name="Colorful Grid Accent 1" w:semiHidden="0" w:uiPriority="73" w:unhideWhenUsed="0"/>
-    <w:lsdException w:name="Light Shading Accent 2" w:semiHidden="0" w:uiPriority="60" w:unhideWhenUsed="0"/>
-    <w:lsdException w:name="Light List Accent 2" w:semiHidden="0" w:uiPriority="61" w:unhideWhenUsed="0"/>
-    <w:lsdException w:name="Light Grid Accent 2" w:semiHidden="0" w:uiPriority="62" w:unhideWhenUsed="0"/>
-    <w:lsdException w:name="Medium Shading 1 Accent 2" w:semiHidden="0" w:uiPriority="63" w:unhideWhenUsed="0"/>
-    <w:lsdException w:name="Medium Shading 2 Accent 2" w:semiHidden="0" w:uiPriority="64" w:unhideWhenUsed="0"/>
-    <w:lsdException w:name="Medium List 1 Accent 2" w:semiHidden="0" w:uiPriority="65" w:unhideWhenUsed="0"/>
-    <w:lsdException w:name="Medium List 2 Accent 2" w:semiHidden="0" w:uiPriority="66" w:unhideWhenUsed="0"/>
-    <w:lsdException w:name="Medium Grid 1 Accent 2" w:semiHidden="0" w:uiPriority="67" w:unhideWhenUsed="0"/>
-    <w:lsdException w:name="Medium Grid 2 Accent 2" w:semiHidden="0" w:uiPriority="68" w:unhideWhenUsed="0"/>
-    <w:lsdException w:name="Medium Grid 3 Accent 2" w:semiHidden="0" w:uiPriority="69" w:unhideWhenUsed="0"/>
-    <w:lsdException w:name="Dark List Accent 2" w:semiHidden="0" w:uiPriority="70" w:unhideWhenUsed="0"/>
-    <w:lsdException w:name="Colorful Shading Accent 2" w:semiHidden="0" w:uiPriority="71" w:unhideWhenUsed="0"/>
-    <w:lsdException w:name="Colorful List Accent 2" w:semiHidden="0" w:uiPriority="72" w:unhideWhenUsed="0"/>
-    <w:lsdException w:name="Colorful Grid Accent 2" w:semiHidden="0" w:uiPriority="73" w:unhideWhenUsed="0"/>
-    <w:lsdException w:name="Light Shading Accent 3" w:semiHidden="0" w:uiPriority="60" w:unhideWhenUsed="0"/>
-    <w:lsdException w:name="Light List Accent 3" w:semiHidden="0" w:uiPriority="61" w:unhideWhenUsed="0"/>
-    <w:lsdException w:name="Light Grid Accent 3" w:semiHidden="0" w:uiPriority="62" w:unhideWhenUsed="0"/>
-    <w:lsdException w:name="Medium Shading 1 Accent 3" w:semiHidden="0" w:uiPriority="63" w:unhideWhenUsed="0"/>
-    <w:lsdException w:name="Medium Shading 2 Accent 3" w:semiHidden="0" w:uiPriority="64" w:unhideWhenUsed="0"/>
-    <w:lsdException w:name="Medium List 1 Accent 3" w:semiHidden="0" w:uiPriority="65" w:unhideWhenUsed="0"/>
-    <w:lsdException w:name="Medium List 2 Accent 3" w:semiHidden="0" w:uiPriority="66" w:unhideWhenUsed="0"/>
-    <w:lsdException w:name="Medium Grid 1 Accent 3" w:semiHidden="0" w:uiPriority="67" w:unhideWhenUsed="0"/>
-    <w:lsdException w:name="Medium Grid 2 Accent 3" w:semiHidden="0" w:uiPriority="68" w:unhideWhenUsed="0"/>
-    <w:lsdException w:name="Medium Grid 3 Accent 3" w:semiHidden="0" w:uiPriority="69" w:unhideWhenUsed="0"/>
-    <w:lsdException w:name="Dark List Accent 3" w:semiHidden="0" w:uiPriority="70" w:unhideWhenUsed="0"/>
-    <w:lsdException w:name="Colorful Shading Accent 3" w:semiHidden="0" w:uiPriority="71" w:unhideWhenUsed="0"/>
-    <w:lsdException w:name="Colorful List Accent 3" w:semiHidden="0" w:uiPriority="72" w:unhideWhenUsed="0"/>
-    <w:lsdException w:name="Colorful Grid Accent 3" w:semiHidden="0" w:uiPriority="73" w:unhideWhenUsed="0"/>
-    <w:lsdException w:name="Light Shading Accent 4" w:semiHidden="0" w:uiPriority="60" w:unhideWhenUsed="0"/>
-    <w:lsdException w:name="Light List Accent 4" w:semiHidden="0" w:uiPriority="61" w:unhideWhenUsed="0"/>
-    <w:lsdException w:name="Light Grid Accent 4" w:semiHidden="0" w:uiPriority="62" w:unhideWhenUsed="0"/>
-    <w:lsdException w:name="Medium Shading 1 Accent 4" w:semiHidden="0" w:uiPriority="63" w:unhideWhenUsed="0"/>
-    <w:lsdException w:name="Medium Shading 2 Accent 4" w:semiHidden="0" w:uiPriority="64" w:unhideWhenUsed="0"/>
-    <w:lsdException w:name="Medium List 1 Accent 4" w:semiHidden="0" w:uiPriority="65" w:unhideWhenUsed="0"/>
-    <w:lsdException w:name="Medium List 2 Accent 4" w:semiHidden="0" w:uiPriority="66" w:unhideWhenUsed="0"/>
-    <w:lsdException w:name="Medium Grid 1 Accent 4" w:semiHidden="0" w:uiPriority="67" w:unhideWhenUsed="0"/>
-    <w:lsdException w:name="Medium Grid 2 Accent 4" w:semiHidden="0" w:uiPriority="68" w:unhideWhenUsed="0"/>
-    <w:lsdException w:name="Medium Grid 3 Accent 4" w:semiHidden="0" w:uiPriority="69" w:unhideWhenUsed="0"/>
-    <w:lsdException w:name="Dark List Accent 4" w:semiHidden="0" w:uiPriority="70" w:unhideWhenUsed="0"/>
-    <w:lsdException w:name="Colorful Shading Accent 4" w:semiHidden="0" w:uiPriority="71" w:unhideWhenUsed="0"/>
-    <w:lsdException w:name="Colorful List Accent 4" w:semiHidden="0" w:uiPriority="72" w:unhideWhenUsed="0"/>
-    <w:lsdException w:name="Colorful Grid Accent 4" w:semiHidden="0" w:uiPriority="73" w:unhideWhenUsed="0"/>
-    <w:lsdException w:name="Light Shading Accent 5" w:semiHidden="0" w:uiPriority="60" w:unhideWhenUsed="0"/>
-    <w:lsdException w:name="Light List Accent 5" w:semiHidden="0" w:uiPriority="61" w:unhideWhenUsed="0"/>
-    <w:lsdException w:name="Light Grid Accent 5" w:semiHidden="0" w:uiPriority="62" w:unhideWhenUsed="0"/>
-    <w:lsdException w:name="Medium Shading 1 Accent 5" w:semiHidden="0" w:uiPriority="63" w:unhideWhenUsed="0"/>
-    <w:lsdException w:name="Medium Shading 2 Accent 5" w:semiHidden="0" w:uiPriority="64" w:unhideWhenUsed="0"/>
-    <w:lsdException w:name="Medium List 1 Accent 5" w:semiHidden="0" w:uiPriority="65" w:unhideWhenUsed="0"/>
-    <w:lsdException w:name="Medium List 2 Accent 5" w:semiHidden="0" w:uiPriority="66" w:unhideWhenUsed="0"/>
-    <w:lsdException w:name="Medium Grid 1 Accent 5" w:semiHidden="0" w:uiPriority="67" w:unhideWhenUsed="0"/>
-    <w:lsdException w:name="Medium Grid 2 Accent 5" w:semiHidden="0" w:uiPriority="68" w:unhideWhenUsed="0"/>
-    <w:lsdException w:name="Medium Grid 3 Accent 5" w:semiHidden="0" w:uiPriority="69" w:unhideWhenUsed="0"/>
-    <w:lsdException w:name="Dark List Accent 5" w:semiHidden="0" w:uiPriority="70" w:unhideWhenUsed="0"/>
-    <w:lsdException w:name="Colorful Shading Accent 5" w:semiHidden="0" w:uiPriority="71" w:unhideWhenUsed="0"/>
-    <w:lsdException w:name="Colorful List Accent 5" w:semiHidden="0" w:uiPriority="72" w:unhideWhenUsed="0"/>
-    <w:lsdException w:name="Colorful Grid Accent 5" w:semiHidden="0" w:uiPriority="73" w:unhideWhenUsed="0"/>
-    <w:lsdException w:name="Light Shading Accent 6" w:semiHidden="0" w:uiPriority="60" w:unhideWhenUsed="0"/>
-    <w:lsdException w:name="Light List Accent 6" w:semiHidden="0" w:uiPriority="61" w:unhideWhenUsed="0"/>
-    <w:lsdException w:name="Light Grid Accent 6" w:semiHidden="0" w:uiPriority="62" w:unhideWhenUsed="0"/>
-    <w:lsdException w:name="Medium Shading 1 Accent 6" w:semiHidden="0" w:uiPriority="63" w:unhideWhenUsed="0"/>
-    <w:lsdException w:name="Medium Shading 2 Accent 6" w:semiHidden="0" w:uiPriority="64" w:unhideWhenUsed="0"/>
-    <w:lsdException w:name="Medium List 1 Accent 6" w:semiHidden="0" w:uiPriority="65" w:unhideWhenUsed="0"/>
-    <w:lsdException w:name="Medium List 2 Accent 6" w:semiHidden="0" w:uiPriority="66" w:unhideWhenUsed="0"/>
-    <w:lsdException w:name="Medium Grid 1 Accent 6" w:semiHidden="0" w:uiPriority="67" w:unhideWhenUsed="0"/>
-    <w:lsdException w:name="Medium Grid 2 Accent 6" w:semiHidden="0" w:uiPriority="68" w:unhideWhenUsed="0"/>
-    <w:lsdException w:name="Medium Grid 3 Accent 6" w:semiHidden="0" w:uiPriority="69" w:unhideWhenUsed="0"/>
-    <w:lsdException w:name="Dark List Accent 6" w:semiHidden="0" w:uiPriority="70" w:unhideWhenUsed="0"/>
-    <w:lsdException w:name="Colorful Shading Accent 6" w:semiHidden="0" w:uiPriority="71" w:unhideWhenUsed="0"/>
-    <w:lsdException w:name="Colorful List Accent 6" w:semiHidden="0" w:uiPriority="72" w:unhideWhenUsed="0"/>
-    <w:lsdException w:name="Colorful Grid Accent 6" w:semiHidden="0" w:uiPriority="73" w:unhideWhenUsed="0"/>
-    <w:lsdException w:name="Subtle Emphasis" w:semiHidden="0" w:uiPriority="19" w:unhideWhenUsed="0" w:qFormat="1"/>
-    <w:lsdException w:name="Intense Emphasis" w:semiHidden="0" w:uiPriority="21" w:unhideWhenUsed="0" w:qFormat="1"/>
-    <w:lsdException w:name="Subtle Reference" w:semiHidden="0" w:uiPriority="31" w:unhideWhenUsed="0" w:qFormat="1"/>
-    <w:lsdException w:name="Intense Reference" w:semiHidden="0" w:uiPriority="32" w:unhideWhenUsed="0" w:qFormat="1"/>
-    <w:lsdException w:name="Book Title" w:semiHidden="0" w:uiPriority="33" w:unhideWhenUsed="0" w:qFormat="1"/>
-    <w:lsdException w:name="Bibliography" w:uiPriority="37"/>
-    <w:lsdException w:name="TOC Heading" w:uiPriority="39" w:qFormat="1"/>
-  </w:latentStyles>
-  <w:style w:type="paragraph" w:default="1" w:styleId="Normal">
-    <w:name w:val="Normal"/>
-    <w:qFormat/>
-  </w:style>
-  <w:style w:type="paragraph" w:styleId="Heading1">
-    <w:name w:val="heading 1"/>
-    <w:basedOn w:val="Normal"/>
-    <w:next w:val="Normal"/>
-    <w:link w:val="Heading1Char"/>
-    <w:uiPriority w:val="9"/>
-    <w:qFormat/>
-    <w:rsid w:val="00AB1595"/>
-    <w:pPr>
-      <w:keepNext/>
-      <w:keepLines/>
-      <w:spacing w:before="240"/>
-      <w:outlineLvl w:val="0"/>
-    </w:pPr>
-    <w:rPr>
-      <w:rFonts w:asciiTheme="majorHAnsi" w:eastAsiaTheme="majorEastAsia" w:hAnsiTheme="majorHAnsi" w:cstheme="majorBidi"/>
-      <w:color w:val="2F5496" w:themeColor="accent1" w:themeShade="BF"/>
-      <w:sz w:val="32"/>
-      <w:szCs w:val="32"/>
-    </w:rPr>
-  </w:style>
-  <w:style w:type="paragraph" w:styleId="Heading2">
-    <w:name w:val="heading 2"/>
-    <w:basedOn w:val="Normal"/>
-    <w:next w:val="Normal"/>
-    <w:pPr>
-      <w:keepNext/>
-      <w:keepLines/>
-      <w:spacing w:before="360" w:after="80"/>
-      <w:outlineLvl w:val="1"/>
-    </w:pPr>
-    <w:rPr>
-      <w:b/>
-      <w:sz w:val="36"/>
-      <w:szCs w:val="36"/>
-    </w:rPr>
-  </w:style>
-  <w:style w:type="paragraph" w:styleId="Heading3">
-    <w:name w:val="heading 3"/>
-    <w:basedOn w:val="Normal"/>
-    <w:next w:val="Normal"/>
-    <w:pPr>
-      <w:keepNext/>
-      <w:keepLines/>
-      <w:spacing w:before="280" w:after="80"/>
-      <w:outlineLvl w:val="2"/>
-    </w:pPr>
-    <w:rPr>
-      <w:b/>
-      <w:sz w:val="28"/>
-      <w:szCs w:val="28"/>
-    </w:rPr>
-  </w:style>
-  <w:style w:type="paragraph" w:styleId="Heading4">
-    <w:name w:val="heading 4"/>
-    <w:basedOn w:val="Normal"/>
-    <w:next w:val="Normal"/>
-    <w:pPr>
-      <w:keepNext/>
-      <w:keepLines/>
-      <w:spacing w:before="240" w:after="40"/>
-      <w:outlineLvl w:val="3"/>
-    </w:pPr>
-    <w:rPr>
-      <w:b/>
-    </w:rPr>
-  </w:style>
-  <w:style w:type="paragraph" w:styleId="Heading5">
-    <w:name w:val="heading 5"/>
-    <w:basedOn w:val="Normal"/>
-    <w:next w:val="Normal"/>
-    <w:pPr>
-      <w:keepNext/>
-      <w:keepLines/>
-      <w:spacing w:before="220" w:after="40"/>
-      <w:outlineLvl w:val="4"/>
-    </w:pPr>
-    <w:rPr>
-      <w:b/>
-      <w:sz w:val="22"/>
-      <w:szCs w:val="22"/>
-    </w:rPr>
-  </w:style>
-  <w:style w:type="paragraph" w:styleId="Heading6">
-    <w:name w:val="heading 6"/>
-    <w:basedOn w:val="Normal"/>
-    <w:next w:val="Normal"/>
-    <w:pPr>
-      <w:keepNext/>
-      <w:keepLines/>
-      <w:spacing w:before="200" w:after="40"/>
-      <w:outlineLvl w:val="5"/>
-    </w:pPr>
-    <w:rPr>
-      <w:b/>
-      <w:sz w:val="20"/>
-      <w:szCs w:val="20"/>
-    </w:rPr>
-  </w:style>
-  <w:style w:type="character" w:default="1" w:styleId="DefaultParagraphFont">
-    <w:name w:val="Default Paragraph Font"/>
-    <w:uiPriority w:val="1"/>
-    <w:semiHidden/>
-    <w:unhideWhenUsed/>
-  </w:style>
-  <w:style w:type="table" w:default="1" w:styleId="TableNormal">
-    <w:name w:val="Normal Table"/>
-    <w:uiPriority w:val="99"/>
-    <w:semiHidden/>
-    <w:unhideWhenUsed/>
-    <w:tblPr>
-      <w:tblInd w:w="0" w:type="dxa"/>
-      <w:tblCellMar>
-        <w:top w:w="0" w:type="dxa"/>
-        <w:left w:w="108" w:type="dxa"/>
-        <w:bottom w:w="0" w:type="dxa"/>
-        <w:right w:w="108" w:type="dxa"/>
-      </w:tblCellMar>
-    </w:tblPr>
-  </w:style>
-  <w:style w:type="numbering" w:default="1" w:styleId="NoList">
-    <w:name w:val="No List"/>
-    <w:uiPriority w:val="99"/>
-    <w:semiHidden/>
-    <w:unhideWhenUsed/>
-  </w:style>
-  <w:style w:type="paragraph" w:styleId="Title">
-    <w:name w:val="Title"/>
-    <w:basedOn w:val="Normal"/>
-    <w:next w:val="Normal"/>
-    <w:pPr>
-      <w:keepNext/>
-      <w:keepLines/>
-      <w:spacing w:before="480" w:after="120"/>
-    </w:pPr>
-    <w:rPr>
-      <w:b/>
-      <w:sz w:val="72"/>
-      <w:szCs w:val="72"/>
-    </w:rPr>
-  </w:style>
-  <w:style w:type="paragraph" w:styleId="NoSpacing">
-    <w:name w:val="No Spacing"/>
-    <w:link w:val="NoSpacingChar"/>
-    <w:uiPriority w:val="1"/>
-    <w:qFormat/>
-    <w:rsid w:val="00BF3D4C"/>
-    <w:rPr>
-      <w:rFonts w:eastAsiaTheme="minorEastAsia"/>
-      <w:sz w:val="22"/>
-      <w:szCs w:val="22"/>
-      <w:lang w:eastAsia="zh-CN"/>
-    </w:rPr>
-  </w:style>
-  <w:style w:type="character" w:customStyle="1" w:styleId="NoSpacingChar">
-    <w:name w:val="No Spacing Char"/>
-    <w:basedOn w:val="DefaultParagraphFont"/>
-    <w:link w:val="NoSpacing"/>
-    <w:uiPriority w:val="1"/>
-    <w:rsid w:val="00BF3D4C"/>
-    <w:rPr>
-      <w:rFonts w:eastAsiaTheme="minorEastAsia"/>
-      <w:sz w:val="22"/>
-      <w:szCs w:val="22"/>
-      <w:lang w:eastAsia="zh-CN"/>
-    </w:rPr>
-  </w:style>
-  <w:style w:type="character" w:customStyle="1" w:styleId="Heading1Char">
-    <w:name w:val="Heading 1 Char"/>
-    <w:basedOn w:val="DefaultParagraphFont"/>
-    <w:link w:val="Heading1"/>
-    <w:uiPriority w:val="9"/>
-    <w:rsid w:val="00AB1595"/>
-    <w:rPr>
-      <w:rFonts w:asciiTheme="majorHAnsi" w:eastAsiaTheme="majorEastAsia" w:hAnsiTheme="majorHAnsi" w:cstheme="majorBidi"/>
-      <w:color w:val="2F5496" w:themeColor="accent1" w:themeShade="BF"/>
-      <w:sz w:val="32"/>
-      <w:szCs w:val="32"/>
-    </w:rPr>
-  </w:style>
-  <w:style w:type="paragraph" w:styleId="TOCHeading">
-    <w:name w:val="TOC Heading"/>
-    <w:basedOn w:val="Heading1"/>
-    <w:next w:val="Normal"/>
-    <w:uiPriority w:val="39"/>
-    <w:unhideWhenUsed/>
-    <w:qFormat/>
-    <w:rsid w:val="00AB1595"/>
-    <w:pPr>
-      <w:spacing w:before="480" w:line="276" w:lineRule="auto"/>
-      <w:outlineLvl w:val="9"/>
-    </w:pPr>
-    <w:rPr>
-      <w:b/>
-      <w:bCs/>
-      <w:sz w:val="28"/>
-      <w:szCs w:val="28"/>
-    </w:rPr>
-  </w:style>
-  <w:style w:type="paragraph" w:styleId="TOC1">
-    <w:name w:val="toc 1"/>
-    <w:basedOn w:val="Normal"/>
-    <w:next w:val="Normal"/>
-    <w:autoRedefine/>
-    <w:uiPriority w:val="39"/>
-    <w:unhideWhenUsed/>
-    <w:rsid w:val="00AB1595"/>
-    <w:pPr>
-      <w:spacing w:before="120"/>
-    </w:pPr>
-    <w:rPr>
-      <w:rFonts w:cstheme="minorHAnsi"/>
-      <w:b/>
-      <w:bCs/>
-      <w:i/>
-      <w:iCs/>
-    </w:rPr>
-  </w:style>
-  <w:style w:type="paragraph" w:styleId="TOC2">
-    <w:name w:val="toc 2"/>
-    <w:basedOn w:val="Normal"/>
-    <w:next w:val="Normal"/>
-    <w:autoRedefine/>
-    <w:uiPriority w:val="39"/>
-    <w:semiHidden/>
-    <w:unhideWhenUsed/>
-    <w:rsid w:val="00AB1595"/>
-    <w:pPr>
-      <w:spacing w:before="120"/>
-      <w:ind w:left="240"/>
-    </w:pPr>
-    <w:rPr>
-      <w:rFonts w:cstheme="minorHAnsi"/>
-      <w:b/>
-      <w:bCs/>
-      <w:sz w:val="22"/>
-      <w:szCs w:val="22"/>
-    </w:rPr>
-  </w:style>
-  <w:style w:type="paragraph" w:styleId="TOC3">
-    <w:name w:val="toc 3"/>
-    <w:basedOn w:val="Normal"/>
-    <w:next w:val="Normal"/>
-    <w:autoRedefine/>
-    <w:uiPriority w:val="39"/>
-    <w:semiHidden/>
-    <w:unhideWhenUsed/>
-    <w:rsid w:val="00AB1595"/>
-    <w:pPr>
-      <w:ind w:left="480"/>
-    </w:pPr>
-    <w:rPr>
-      <w:rFonts w:cstheme="minorHAnsi"/>
-      <w:sz w:val="20"/>
-      <w:szCs w:val="20"/>
-    </w:rPr>
-  </w:style>
-  <w:style w:type="paragraph" w:styleId="TOC4">
-    <w:name w:val="toc 4"/>
-    <w:basedOn w:val="Normal"/>
-    <w:next w:val="Normal"/>
-    <w:autoRedefine/>
-    <w:uiPriority w:val="39"/>
-    <w:semiHidden/>
-    <w:unhideWhenUsed/>
-    <w:rsid w:val="00AB1595"/>
-    <w:pPr>
-      <w:ind w:left="720"/>
-    </w:pPr>
-    <w:rPr>
-      <w:rFonts w:cstheme="minorHAnsi"/>
-      <w:sz w:val="20"/>
-      <w:szCs w:val="20"/>
-    </w:rPr>
-  </w:style>
-  <w:style w:type="paragraph" w:styleId="TOC5">
-    <w:name w:val="toc 5"/>
-    <w:basedOn w:val="Normal"/>
-    <w:next w:val="Normal"/>
-    <w:autoRedefine/>
-    <w:uiPriority w:val="39"/>
-    <w:semiHidden/>
-    <w:unhideWhenUsed/>
-    <w:rsid w:val="00AB1595"/>
-    <w:pPr>
-      <w:ind w:left="960"/>
-    </w:pPr>
-    <w:rPr>
-      <w:rFonts w:cstheme="minorHAnsi"/>
-      <w:sz w:val="20"/>
-      <w:szCs w:val="20"/>
-    </w:rPr>
-  </w:style>
-  <w:style w:type="paragraph" w:styleId="TOC6">
-    <w:name w:val="toc 6"/>
-    <w:basedOn w:val="Normal"/>
-    <w:next w:val="Normal"/>
-    <w:autoRedefine/>
-    <w:uiPriority w:val="39"/>
-    <w:semiHidden/>
-    <w:unhideWhenUsed/>
-    <w:rsid w:val="00AB1595"/>
-    <w:pPr>
-      <w:ind w:left="1200"/>
-    </w:pPr>
-    <w:rPr>
-      <w:rFonts w:cstheme="minorHAnsi"/>
-      <w:sz w:val="20"/>
-      <w:szCs w:val="20"/>
-    </w:rPr>
-  </w:style>
-  <w:style w:type="paragraph" w:styleId="TOC7">
-    <w:name w:val="toc 7"/>
-    <w:basedOn w:val="Normal"/>
-    <w:next w:val="Normal"/>
-    <w:autoRedefine/>
-    <w:uiPriority w:val="39"/>
-    <w:semiHidden/>
-    <w:unhideWhenUsed/>
-    <w:rsid w:val="00AB1595"/>
-    <w:pPr>
-      <w:ind w:left="1440"/>
-    </w:pPr>
-    <w:rPr>
-      <w:rFonts w:cstheme="minorHAnsi"/>
-      <w:sz w:val="20"/>
-      <w:szCs w:val="20"/>
-    </w:rPr>
-  </w:style>
-  <w:style w:type="paragraph" w:styleId="TOC8">
-    <w:name w:val="toc 8"/>
-    <w:basedOn w:val="Normal"/>
-    <w:next w:val="Normal"/>
-    <w:autoRedefine/>
-    <w:uiPriority w:val="39"/>
-    <w:semiHidden/>
-    <w:unhideWhenUsed/>
-    <w:rsid w:val="00AB1595"/>
-    <w:pPr>
-      <w:ind w:left="1680"/>
-    </w:pPr>
-    <w:rPr>
-      <w:rFonts w:cstheme="minorHAnsi"/>
-      <w:sz w:val="20"/>
-      <w:szCs w:val="20"/>
-    </w:rPr>
-  </w:style>
-  <w:style w:type="paragraph" w:styleId="TOC9">
-    <w:name w:val="toc 9"/>
-    <w:basedOn w:val="Normal"/>
-    <w:next w:val="Normal"/>
-    <w:autoRedefine/>
-    <w:uiPriority w:val="39"/>
-    <w:semiHidden/>
-    <w:unhideWhenUsed/>
-    <w:rsid w:val="00AB1595"/>
-    <w:pPr>
-      <w:ind w:left="1920"/>
-    </w:pPr>
-    <w:rPr>
-      <w:rFonts w:cstheme="minorHAnsi"/>
-      <w:sz w:val="20"/>
-      <w:szCs w:val="20"/>
-    </w:rPr>
-  </w:style>
-  <w:style w:type="paragraph" w:styleId="ListParagraph">
-    <w:name w:val="List Paragraph"/>
-    <w:basedOn w:val="Normal"/>
-    <w:uiPriority w:val="34"/>
-    <w:qFormat/>
-    <w:rsid w:val="00AB1595"/>
-    <w:pPr>
-      <w:ind w:left="720"/>
-      <w:contextualSpacing/>
-    </w:pPr>
-  </w:style>
-  <w:style w:type="paragraph" w:styleId="Revision">
-    <w:name w:val="Revision"/>
-    <w:hidden/>
-    <w:uiPriority w:val="99"/>
-    <w:semiHidden/>
-    <w:rsid w:val="00AB1595"/>
-  </w:style>
-  <w:style w:type="paragraph" w:styleId="Header">
-    <w:name w:val="header"/>
-    <w:basedOn w:val="Normal"/>
-    <w:link w:val="HeaderChar"/>
-    <w:uiPriority w:val="99"/>
-    <w:unhideWhenUsed/>
-    <w:rsid w:val="00AB1595"/>
-    <w:pPr>
-      <w:tabs>
-        <w:tab w:val="center" w:pos="4680"/>
-        <w:tab w:val="right" w:pos="9360"/>
-      </w:tabs>
-    </w:pPr>
-  </w:style>
-  <w:style w:type="character" w:customStyle="1" w:styleId="HeaderChar">
-    <w:name w:val="Header Char"/>
-    <w:basedOn w:val="DefaultParagraphFont"/>
-    <w:link w:val="Header"/>
-    <w:uiPriority w:val="99"/>
-    <w:rsid w:val="00AB1595"/>
-  </w:style>
-  <w:style w:type="paragraph" w:styleId="Footer">
-    <w:name w:val="footer"/>
-    <w:basedOn w:val="Normal"/>
-    <w:link w:val="FooterChar"/>
-    <w:uiPriority w:val="99"/>
-    <w:unhideWhenUsed/>
-    <w:rsid w:val="00AB1595"/>
-    <w:pPr>
-      <w:tabs>
-        <w:tab w:val="center" w:pos="4680"/>
-        <w:tab w:val="right" w:pos="9360"/>
-      </w:tabs>
-    </w:pPr>
-  </w:style>
-  <w:style w:type="character" w:customStyle="1" w:styleId="FooterChar">
-    <w:name w:val="Footer Char"/>
-    <w:basedOn w:val="DefaultParagraphFont"/>
-    <w:link w:val="Footer"/>
-    <w:uiPriority w:val="99"/>
-    <w:rsid w:val="00AB1595"/>
-  </w:style>
-  <w:style w:type="character" w:styleId="PageNumber">
-    <w:name w:val="page number"/>
-    <w:basedOn w:val="DefaultParagraphFont"/>
-    <w:uiPriority w:val="99"/>
-    <w:semiHidden/>
-    <w:unhideWhenUsed/>
-    <w:rsid w:val="00AB1595"/>
-  </w:style>
-  <w:style w:type="character" w:styleId="Hyperlink">
-    <w:name w:val="Hyperlink"/>
-    <w:basedOn w:val="DefaultParagraphFont"/>
-    <w:uiPriority w:val="99"/>
-    <w:unhideWhenUsed/>
-    <w:rsid w:val="00AB1595"/>
-    <w:rPr>
-      <w:color w:val="0563C1" w:themeColor="hyperlink"/>
-      <w:u w:val="single"/>
-    </w:rPr>
-  </w:style>
-  <w:style w:type="paragraph" w:styleId="Subtitle">
-    <w:name w:val="Subtitle"/>
-    <w:basedOn w:val="Normal"/>
-    <w:next w:val="Normal"/>
-    <w:pPr>
-      <w:keepNext/>
-      <w:keepLines/>
-      <w:spacing w:before="360" w:after="80"/>
-    </w:pPr>
-    <w:rPr>
-      <w:rFonts w:ascii="Georgia" w:eastAsia="Georgia" w:hAnsi="Georgia" w:cs="Georgia"/>
-      <w:i/>
-      <w:color w:val="666666"/>
-      <w:sz w:val="48"/>
-      <w:szCs w:val="48"/>
-    </w:rPr>
-  </w:style>
-  <w:style w:type="table" w:customStyle="1" w:styleId="a">
-    <w:basedOn w:val="TableNormal"/>
-    <w:tblPr>
-      <w:tblStyleRowBandSize w:val="1"/>
-      <w:tblStyleColBandSize w:val="1"/>
-      <w:tblCellMar>
-        <w:top w:w="100" w:type="dxa"/>
-        <w:left w:w="100" w:type="dxa"/>
-        <w:bottom w:w="100" w:type="dxa"/>
-        <w:right w:w="100" w:type="dxa"/>
-      </w:tblCellMar>
-    </w:tblPr>
-  </w:style>
-  <w:style w:type="paragraph" w:styleId="CommentText">
-    <w:name w:val="annotation text"/>
-    <w:basedOn w:val="Normal"/>
-    <w:link w:val="CommentTextChar"/>
-    <w:uiPriority w:val="99"/>
-    <w:semiHidden/>
-    <w:unhideWhenUsed/>
-    <w:rPr>
-      <w:sz w:val="20"/>
-      <w:szCs w:val="20"/>
-    </w:rPr>
-  </w:style>
-  <w:style w:type="character" w:customStyle="1" w:styleId="CommentTextChar">
-    <w:name w:val="Comment Text Char"/>
-    <w:basedOn w:val="DefaultParagraphFont"/>
-    <w:link w:val="CommentText"/>
-    <w:uiPriority w:val="99"/>
-    <w:semiHidden/>
-    <w:rPr>
-      <w:sz w:val="20"/>
-      <w:szCs w:val="20"/>
-    </w:rPr>
-  </w:style>
-  <w:style w:type="character" w:styleId="CommentReference">
-    <w:name w:val="annotation reference"/>
-    <w:basedOn w:val="DefaultParagraphFont"/>
-    <w:uiPriority w:val="99"/>
-    <w:semiHidden/>
-    <w:unhideWhenUsed/>
-    <w:rPr>
-      <w:sz w:val="16"/>
-      <w:szCs w:val="16"/>
-    </w:rPr>
-  </w:style>
-  <w:style w:type="paragraph" w:styleId="BalloonText">
-    <w:name w:val="Balloon Text"/>
-    <w:basedOn w:val="Normal"/>
-    <w:link w:val="BalloonTextChar"/>
-    <w:uiPriority w:val="99"/>
-    <w:semiHidden/>
-    <w:unhideWhenUsed/>
-    <w:rsid w:val="00E123D8"/>
-    <w:rPr>
-      <w:rFonts w:ascii="Tahoma" w:hAnsi="Tahoma" w:cs="Tahoma"/>
-      <w:sz w:val="16"/>
-      <w:szCs w:val="16"/>
-    </w:rPr>
-  </w:style>
-  <w:style w:type="character" w:customStyle="1" w:styleId="BalloonTextChar">
-    <w:name w:val="Balloon Text Char"/>
-    <w:basedOn w:val="DefaultParagraphFont"/>
-    <w:link w:val="BalloonText"/>
-    <w:uiPriority w:val="99"/>
-    <w:semiHidden/>
-    <w:rsid w:val="00E123D8"/>
-    <w:rPr>
-      <w:rFonts w:ascii="Tahoma" w:hAnsi="Tahoma" w:cs="Tahoma"/>
-      <w:sz w:val="16"/>
-      <w:szCs w:val="16"/>
-    </w:rPr>
-  </w:style>
-</w:styles>
-</file>
-
-<file path=word/stylesWithEffects.xml><?xml version="1.0" encoding="utf-8"?>
-<w:styles xmlns:wpc="http://schemas.microsoft.com/office/word/2010/wordprocessingCanvas" xmlns:mc="http://schemas.openxmlformats.org/markup-compatibility/2006" xmlns:o="urn:schemas-microsoft-com:office:office" xmlns:r="http://schemas.openxmlformats.org/officeDocument/2006/relationships" xmlns:m="http://schemas.openxmlformats.org/officeDocument/2006/math" xmlns:v="urn:schemas-microsoft-com:vml" xmlns:wp14="http://schemas.microsoft.com/office/word/2010/wordprocessingDrawing" xmlns:wp="http://schemas.openxmlformats.org/drawingml/2006/wordprocessingDrawing" xmlns:w10="urn:schemas-microsoft-com:office:word" xmlns:w="http://schemas.openxmlformats.org/wordprocessingml/2006/main" xmlns:w14="http://schemas.microsoft.com/office/word/2010/wordml" xmlns:wpg="http://schemas.microsoft.com/office/word/2010/wordprocessingGroup" xmlns:wpi="http://schemas.microsoft.com/office/word/2010/wordprocessingInk" xmlns:wne="http://schemas.microsoft.com/office/word/2006/wordml" xmlns:wps="http://schemas.microsoft.com/office/word/2010/wordprocessingShape" mc:Ignorable="w14 wp14">
-  <w:docDefaults>
-    <w:rPrDefault>
-      <w:rPr>
-        <w:rFonts w:ascii="Calibri" w:eastAsia="Calibri" w:hAnsi="Calibri" w:cs="Calibri"/>
-        <w:sz w:val="24"/>
-        <w:szCs w:val="24"/>
-        <w:lang w:val="en-US" w:eastAsia="en-US" w:bidi="ar-SA"/>
-      </w:rPr>
-    </w:rPrDefault>
-    <w:pPrDefault/>
-  </w:docDefaults>
-  <w:latentStyles w:defLockedState="0" w:defUIPriority="99" w:defSemiHidden="1" w:defUnhideWhenUsed="1" w:defQFormat="0" w:count="267">
-    <w:lsdException w:name="Normal" w:semiHidden="0" w:uiPriority="0" w:unhideWhenUsed="0" w:qFormat="1"/>
-    <w:lsdException w:name="heading 1" w:semiHidden="0" w:uiPriority="9" w:unhideWhenUsed="0" w:qFormat="1"/>
-    <w:lsdException w:name="heading 2" w:uiPriority="9" w:qFormat="1"/>
-    <w:lsdException w:name="heading 3" w:uiPriority="9" w:qFormat="1"/>
-    <w:lsdException w:name="heading 4" w:uiPriority="9" w:qFormat="1"/>
-    <w:lsdException w:name="heading 5" w:uiPriority="9" w:qFormat="1"/>
-    <w:lsdException w:name="heading 6" w:uiPriority="9" w:qFormat="1"/>
-    <w:lsdException w:name="heading 7" w:uiPriority="9" w:qFormat="1"/>
-    <w:lsdException w:name="heading 8" w:uiPriority="9" w:qFormat="1"/>
-    <w:lsdException w:name="heading 9" w:uiPriority="9" w:qFormat="1"/>
-    <w:lsdException w:name="toc 1" w:uiPriority="39"/>
-    <w:lsdException w:name="toc 2" w:uiPriority="39"/>
-    <w:lsdException w:name="toc 3" w:uiPriority="39"/>
-    <w:lsdException w:name="toc 4" w:uiPriority="39"/>
-    <w:lsdException w:name="toc 5" w:uiPriority="39"/>
-    <w:lsdException w:name="toc 6" w:uiPriority="39"/>
-    <w:lsdException w:name="toc 7" w:uiPriority="39"/>
-    <w:lsdException w:name="toc 8" w:uiPriority="39"/>
-    <w:lsdException w:name="toc 9" w:uiPriority="39"/>
-    <w:lsdException w:name="caption" w:uiPriority="35" w:qFormat="1"/>
-    <w:lsdException w:name="Title" w:semiHidden="0" w:uiPriority="10" w:unhideWhenUsed="0" w:qFormat="1"/>
-    <w:lsdException w:name="Default Paragraph Font" w:uiPriority="1"/>
-    <w:lsdException w:name="Subtitle" w:semiHidden="0" w:uiPriority="11" w:unhideWhenUsed="0" w:qFormat="1"/>
-    <w:lsdException w:name="Strong" w:semiHidden="0" w:uiPriority="22" w:unhideWhenUsed="0" w:qFormat="1"/>
-    <w:lsdException w:name="Emphasis" w:semiHidden="0" w:uiPriority="20" w:unhideWhenUsed="0" w:qFormat="1"/>
-    <w:lsdException w:name="Table Grid" w:semiHidden="0" w:uiPriority="59" w:unhideWhenUsed="0"/>
-    <w:lsdException w:name="Placeholder Text" w:unhideWhenUsed="0"/>
-    <w:lsdException w:name="No Spacing" w:semiHidden="0" w:uiPriority="1" w:unhideWhenUsed="0" w:qFormat="1"/>
-    <w:lsdException w:name="Light Shading" w:semiHidden="0" w:uiPriority="60" w:unhideWhenUsed="0"/>
-    <w:lsdException w:name="Light List" w:semiHidden="0" w:uiPriority="61" w:unhideWhenUsed="0"/>
-    <w:lsdException w:name="Light Grid" w:semiHidden="0" w:uiPriority="62" w:unhideWhenUsed="0"/>
-    <w:lsdException w:name="Medium Shading 1" w:semiHidden="0" w:uiPriority="63" w:unhideWhenUsed="0"/>
-    <w:lsdException w:name="Medium Shading 2" w:semiHidden="0" w:uiPriority="64" w:unhideWhenUsed="0"/>
-    <w:lsdException w:name="Medium List 1" w:semiHidden="0" w:uiPriority="65" w:unhideWhenUsed="0"/>
-    <w:lsdException w:name="Medium List 2" w:semiHidden="0" w:uiPriority="66" w:unhideWhenUsed="0"/>
-    <w:lsdException w:name="Medium Grid 1" w:semiHidden="0" w:uiPriority="67" w:unhideWhenUsed="0"/>
-    <w:lsdException w:name="Medium Grid 2" w:semiHidden="0" w:uiPriority="68" w:unhideWhenUsed="0"/>
-    <w:lsdException w:name="Medium Grid 3" w:semiHidden="0" w:uiPriority="69" w:unhideWhenUsed="0"/>
-    <w:lsdException w:name="Dark List" w:semiHidden="0" w:uiPriority="70" w:unhideWhenUsed="0"/>
-    <w:lsdException w:name="Colorful Shading" w:semiHidden="0" w:uiPriority="71" w:unhideWhenUsed="0"/>
-    <w:lsdException w:name="Colorful List" w:semiHidden="0" w:uiPriority="72" w:unhideWhenUsed="0"/>
-    <w:lsdException w:name="Colorful Grid" w:semiHidden="0" w:uiPriority="73" w:unhideWhenUsed="0"/>
-    <w:lsdException w:name="Light Shading Accent 1" w:semiHidden="0" w:uiPriority="60" w:unhideWhenUsed="0"/>
-    <w:lsdException w:name="Light List Accent 1" w:semiHidden="0" w:uiPriority="61" w:unhideWhenUsed="0"/>
-    <w:lsdException w:name="Light Grid Accent 1" w:semiHidden="0" w:uiPriority="62" w:unhideWhenUsed="0"/>
-    <w:lsdException w:name="Medium Shading 1 Accent 1" w:semiHidden="0" w:uiPriority="63" w:unhideWhenUsed="0"/>
-    <w:lsdException w:name="Medium Shading 2 Accent 1" w:semiHidden="0" w:uiPriority="64" w:unhideWhenUsed="0"/>
-    <w:lsdException w:name="Medium List 1 Accent 1" w:semiHidden="0" w:uiPriority="65" w:unhideWhenUsed="0"/>
-    <w:lsdException w:name="Revision" w:unhideWhenUsed="0"/>
-    <w:lsdException w:name="List Paragraph" w:semiHidden="0" w:uiPriority="34" w:unhideWhenUsed="0" w:qFormat="1"/>
-    <w:lsdException w:name="Quote" w:semiHidden="0" w:uiPriority="29" w:unhideWhenUsed="0" w:qFormat="1"/>
-    <w:lsdException w:name="Intense Quote" w:semiHidden="0" w:uiPriority="30" w:unhideWhenUsed="0" w:qFormat="1"/>
-    <w:lsdException w:name="Medium List 2 Accent 1" w:semiHidden="0" w:uiPriority="66" w:unhideWhenUsed="0"/>
-    <w:lsdException w:name="Medium Grid 1 Accent 1" w:semiHidden="0" w:uiPriority="67" w:unhideWhenUsed="0"/>
-    <w:lsdException w:name="Medium Grid 2 Accent 1" w:semiHidden="0" w:uiPriority="68" w:unhideWhenUsed="0"/>
-    <w:lsdException w:name="Medium Grid 3 Accent 1" w:semiHidden="0" w:uiPriority="69" w:unhideWhenUsed="0"/>
-    <w:lsdException w:name="Dark List Accent 1" w:semiHidden="0" w:uiPriority="70" w:unhideWhenUsed="0"/>
-    <w:lsdException w:name="Colorful Shading Accent 1" w:semiHidden="0" w:uiPriority="71" w:unhideWhenUsed="0"/>
-    <w:lsdException w:name="Colorful List Accent 1" w:semiHidden="0" w:uiPriority="72" w:unhideWhenUsed="0"/>
-    <w:lsdException w:name="Colorful Grid Accent 1" w:semiHidden="0" w:uiPriority="73" w:unhideWhenUsed="0"/>
-    <w:lsdException w:name="Light Shading Accent 2" w:semiHidden="0" w:uiPriority="60" w:unhideWhenUsed="0"/>
-    <w:lsdException w:name="Light List Accent 2" w:semiHidden="0" w:uiPriority="61" w:unhideWhenUsed="0"/>
-    <w:lsdException w:name="Light Grid Accent 2" w:semiHidden="0" w:uiPriority="62" w:unhideWhenUsed="0"/>
-    <w:lsdException w:name="Medium Shading 1 Accent 2" w:semiHidden="0" w:uiPriority="63" w:unhideWhenUsed="0"/>
-    <w:lsdException w:name="Medium Shading 2 Accent 2" w:semiHidden="0" w:uiPriority="64" w:unhideWhenUsed="0"/>
-    <w:lsdException w:name="Medium List 1 Accent 2" w:semiHidden="0" w:uiPriority="65" w:unhideWhenUsed="0"/>
-    <w:lsdException w:name="Medium List 2 Accent 2" w:semiHidden="0" w:uiPriority="66" w:unhideWhenUsed="0"/>
-    <w:lsdException w:name="Medium Grid 1 Accent 2" w:semiHidden="0" w:uiPriority="67" w:unhideWhenUsed="0"/>
-    <w:lsdException w:name="Medium Grid 2 Accent 2" w:semiHidden="0" w:uiPriority="68" w:unhideWhenUsed="0"/>
-    <w:lsdException w:name="Medium Grid 3 Accent 2" w:semiHidden="0" w:uiPriority="69" w:unhideWhenUsed="0"/>
-    <w:lsdException w:name="Dark List Accent 2" w:semiHidden="0" w:uiPriority="70" w:unhideWhenUsed="0"/>
-    <w:lsdException w:name="Colorful Shading Accent 2" w:semiHidden="0" w:uiPriority="71" w:unhideWhenUsed="0"/>
-    <w:lsdException w:name="Colorful List Accent 2" w:semiHidden="0" w:uiPriority="72" w:unhideWhenUsed="0"/>
-    <w:lsdException w:name="Colorful Grid Accent 2" w:semiHidden="0" w:uiPriority="73" w:unhideWhenUsed="0"/>
-    <w:lsdException w:name="Light Shading Accent 3" w:semiHidden="0" w:uiPriority="60" w:unhideWhenUsed="0"/>
-    <w:lsdException w:name="Light List Accent 3" w:semiHidden="0" w:uiPriority="61" w:unhideWhenUsed="0"/>
-    <w:lsdException w:name="Light Grid Accent 3" w:semiHidden="0" w:uiPriority="62" w:unhideWhenUsed="0"/>
-    <w:lsdException w:name="Medium Shading 1 Accent 3" w:semiHidden="0" w:uiPriority="63" w:unhideWhenUsed="0"/>
-    <w:lsdException w:name="Medium Shading 2 Accent 3" w:semiHidden="0" w:uiPriority="64" w:unhideWhenUsed="0"/>
-    <w:lsdException w:name="Medium List 1 Accent 3" w:semiHidden="0" w:uiPriority="65" w:unhideWhenUsed="0"/>
-    <w:lsdException w:name="Medium List 2 Accent 3" w:semiHidden="0" w:uiPriority="66" w:unhideWhenUsed="0"/>
-    <w:lsdException w:name="Medium Grid 1 Accent 3" w:semiHidden="0" w:uiPriority="67" w:unhideWhenUsed="0"/>
-    <w:lsdException w:name="Medium Grid 2 Accent 3" w:semiHidden="0" w:uiPriority="68" w:unhideWhenUsed="0"/>
-    <w:lsdException w:name="Medium Grid 3 Accent 3" w:semiHidden="0" w:uiPriority="69" w:unhideWhenUsed="0"/>
-    <w:lsdException w:name="Dark List Accent 3" w:semiHidden="0" w:uiPriority="70" w:unhideWhenUsed="0"/>
-    <w:lsdException w:name="Colorful Shading Accent 3" w:semiHidden="0" w:uiPriority="71" w:unhideWhenUsed="0"/>
-    <w:lsdException w:name="Colorful List Accent 3" w:semiHidden="0" w:uiPriority="72" w:unhideWhenUsed="0"/>
-    <w:lsdException w:name="Colorful Grid Accent 3" w:semiHidden="0" w:uiPriority="73" w:unhideWhenUsed="0"/>
-    <w:lsdException w:name="Light Shading Accent 4" w:semiHidden="0" w:uiPriority="60" w:unhideWhenUsed="0"/>
-    <w:lsdException w:name="Light List Accent 4" w:semiHidden="0" w:uiPriority="61" w:unhideWhenUsed="0"/>
-    <w:lsdException w:name="Light Grid Accent 4" w:semiHidden="0" w:uiPriority="62" w:unhideWhenUsed="0"/>
-    <w:lsdException w:name="Medium Shading 1 Accent 4" w:semiHidden="0" w:uiPriority="63" w:unhideWhenUsed="0"/>
-    <w:lsdException w:name="Medium Shading 2 Accent 4" w:semiHidden="0" w:uiPriority="64" w:unhideWhenUsed="0"/>
-    <w:lsdException w:name="Medium List 1 Accent 4" w:semiHidden="0" w:uiPriority="65" w:unhideWhenUsed="0"/>
-    <w:lsdException w:name="Medium List 2 Accent 4" w:semiHidden="0" w:uiPriority="66" w:unhideWhenUsed="0"/>
-    <w:lsdException w:name="Medium Grid 1 Accent 4" w:semiHidden="0" w:uiPriority="67" w:unhideWhenUsed="0"/>
-    <w:lsdException w:name="Medium Grid 2 Accent 4" w:semiHidden="0" w:uiPriority="68" w:unhideWhenUsed="0"/>
-    <w:lsdException w:name="Medium Grid 3 Accent 4" w:semiHidden="0" w:uiPriority="69" w:unhideWhenUsed="0"/>
-    <w:lsdException w:name="Dark List Accent 4" w:semiHidden="0" w:uiPriority="70" w:unhideWhenUsed="0"/>
-    <w:lsdException w:name="Colorful Shading Accent 4" w:semiHidden="0" w:uiPriority="71" w:unhideWhenUsed="0"/>
-    <w:lsdException w:name="Colorful List Accent 4" w:semiHidden="0" w:uiPriority="72" w:unhideWhenUsed="0"/>
-    <w:lsdException w:name="Colorful Grid Accent 4" w:semiHidden="0" w:uiPriority="73" w:unhideWhenUsed="0"/>
-    <w:lsdException w:name="Light Shading Accent 5" w:semiHidden="0" w:uiPriority="60" w:unhideWhenUsed="0"/>
-    <w:lsdException w:name="Light List Accent 5" w:semiHidden="0" w:uiPriority="61" w:unhideWhenUsed="0"/>
-    <w:lsdException w:name="Light Grid Accent 5" w:semiHidden="0" w:uiPriority="62" w:unhideWhenUsed="0"/>
-    <w:lsdException w:name="Medium Shading 1 Accent 5" w:semiHidden="0" w:uiPriority="63" w:unhideWhenUsed="0"/>
-    <w:lsdException w:name="Medium Shading 2 Accent 5" w:semiHidden="0" w:uiPriority="64" w:unhideWhenUsed="0"/>
-    <w:lsdException w:name="Medium List 1 Accent 5" w:semiHidden="0" w:uiPriority="65" w:unhideWhenUsed="0"/>
-    <w:lsdException w:name="Medium List 2 Accent 5" w:semiHidden="0" w:uiPriority="66" w:unhideWhenUsed="0"/>
-    <w:lsdException w:name="Medium Grid 1 Accent 5" w:semiHidden="0" w:uiPriority="67" w:unhideWhenUsed="0"/>
-    <w:lsdException w:name="Medium Grid 2 Accent 5" w:semiHidden="0" w:uiPriority="68" w:unhideWhenUsed="0"/>
-    <w:lsdException w:name="Medium Grid 3 Accent 5" w:semiHidden="0" w:uiPriority="69" w:unhideWhenUsed="0"/>
-    <w:lsdException w:name="Dark List Accent 5" w:semiHidden="0" w:uiPriority="70" w:unhideWhenUsed="0"/>
-    <w:lsdException w:name="Colorful Shading Accent 5" w:semiHidden="0" w:uiPriority="71" w:unhideWhenUsed="0"/>
-    <w:lsdException w:name="Colorful List Accent 5" w:semiHidden="0" w:uiPriority="72" w:unhideWhenUsed="0"/>
-    <w:lsdException w:name="Colorful Grid Accent 5" w:semiHidden="0" w:uiPriority="73" w:unhideWhenUsed="0"/>
-    <w:lsdException w:name="Light Shading Accent 6" w:semiHidden="0" w:uiPriority="60" w:unhideWhenUsed="0"/>
-    <w:lsdException w:name="Light List Accent 6" w:semiHidden="0" w:uiPriority="61" w:unhideWhenUsed="0"/>
-    <w:lsdException w:name="Light Grid Accent 6" w:semiHidden="0" w:uiPriority="62" w:unhideWhenUsed="0"/>
-    <w:lsdException w:name="Medium Shading 1 Accent 6" w:semiHidden="0" w:uiPriority="63" w:unhideWhenUsed="0"/>
-    <w:lsdException w:name="Medium Shading 2 Accent 6" w:semiHidden="0" w:uiPriority="64" w:unhideWhenUsed="0"/>
-    <w:lsdException w:name="Medium List 1 Accent 6" w:semiHidden="0" w:uiPriority="65" w:unhideWhenUsed="0"/>
-    <w:lsdException w:name="Medium List 2 Accent 6" w:semiHidden="0" w:uiPriority="66" w:unhideWhenUsed="0"/>
-    <w:lsdException w:name="Medium Grid 1 Accent 6" w:semiHidden="0" w:uiPriority="67" w:unhideWhenUsed="0"/>
-    <w:lsdException w:name="Medium Grid 2 Accent 6" w:semiHidden="0" w:uiPriority="68" w:unhideWhenUsed="0"/>
-    <w:lsdException w:name="Medium Grid 3 Accent 6" w:semiHidden="0" w:uiPriority="69" w:unhideWhenUsed="0"/>
-    <w:lsdException w:name="Dark List Accent 6" w:semiHidden="0" w:uiPriority="70" w:unhideWhenUsed="0"/>
-    <w:lsdException w:name="Colorful Shading Accent 6" w:semiHidden="0" w:uiPriority="71" w:unhideWhenUsed="0"/>
-    <w:lsdException w:name="Colorful List Accent 6" w:semiHidden="0" w:uiPriority="72" w:unhideWhenUsed="0"/>
-    <w:lsdException w:name="Colorful Grid Accent 6" w:semiHidden="0" w:uiPriority="73" w:unhideWhenUsed="0"/>
-    <w:lsdException w:name="Subtle Emphasis" w:semiHidden="0" w:uiPriority="19" w:unhideWhenUsed="0" w:qFormat="1"/>
-    <w:lsdException w:name="Intense Emphasis" w:semiHidden="0" w:uiPriority="21" w:unhideWhenUsed="0" w:qFormat="1"/>
-    <w:lsdException w:name="Subtle Reference" w:semiHidden="0" w:uiPriority="31" w:unhideWhenUsed="0" w:qFormat="1"/>
-    <w:lsdException w:name="Intense Reference" w:semiHidden="0" w:uiPriority="32" w:unhideWhenUsed="0" w:qFormat="1"/>
-    <w:lsdException w:name="Book Title" w:semiHidden="0" w:uiPriority="33" w:unhideWhenUsed="0" w:qFormat="1"/>
-    <w:lsdException w:name="Bibliography" w:uiPriority="37"/>
-    <w:lsdException w:name="TOC Heading" w:uiPriority="39" w:qFormat="1"/>
+  <w:latentStyles w:defLockedState="0" w:defUIPriority="99" w:defSemiHidden="0" w:defUnhideWhenUsed="0" w:defQFormat="0" w:count="376">
+    <w:lsdException w:name="Normal" w:uiPriority="0" w:qFormat="1"/>
+    <w:lsdException w:name="heading 1" w:uiPriority="9" w:qFormat="1"/>
+    <w:lsdException w:name="heading 2" w:semiHidden="1" w:uiPriority="9" w:unhideWhenUsed="1" w:qFormat="1"/>
+    <w:lsdException w:name="heading 3" w:semiHidden="1" w:uiPriority="9" w:unhideWhenUsed="1" w:qFormat="1"/>
+    <w:lsdException w:name="heading 4" w:semiHidden="1" w:uiPriority="9" w:unhideWhenUsed="1" w:qFormat="1"/>
+    <w:lsdException w:name="heading 5" w:semiHidden="1" w:uiPriority="9" w:unhideWhenUsed="1" w:qFormat="1"/>
+    <w:lsdException w:name="heading 6" w:semiHidden="1" w:uiPriority="9" w:unhideWhenUsed="1" w:qFormat="1"/>
+    <w:lsdException w:name="heading 7" w:semiHidden="1" w:uiPriority="9" w:unhideWhenUsed="1" w:qFormat="1"/>
+    <w:lsdException w:name="heading 8" w:semiHidden="1" w:uiPriority="9" w:unhideWhenUsed="1" w:qFormat="1"/>
+    <w:lsdException w:name="heading 9" w:semiHidden="1" w:uiPriority="9" w:unhideWhenUsed="1" w:qFormat="1"/>
+    <w:lsdException w:name="index 1" w:semiHidden="1" w:unhideWhenUsed="1"/>
+    <w:lsdException w:name="index 2" w:semiHidden="1" w:unhideWhenUsed="1"/>
+    <w:lsdException w:name="index 3" w:semiHidden="1" w:unhideWhenUsed="1"/>
+    <w:lsdException w:name="index 4" w:semiHidden="1" w:unhideWhenUsed="1"/>
+    <w:lsdException w:name="index 5" w:semiHidden="1" w:unhideWhenUsed="1"/>
+    <w:lsdException w:name="index 6" w:semiHidden="1" w:unhideWhenUsed="1"/>
+    <w:lsdException w:name="index 7" w:semiHidden="1" w:unhideWhenUsed="1"/>
+    <w:lsdException w:name="index 8" w:semiHidden="1" w:unhideWhenUsed="1"/>
+    <w:lsdException w:name="index 9" w:semiHidden="1" w:unhideWhenUsed="1"/>
+    <w:lsdException w:name="toc 1" w:semiHidden="1" w:uiPriority="39" w:unhideWhenUsed="1"/>
+    <w:lsdException w:name="toc 2" w:semiHidden="1" w:uiPriority="39" w:unhideWhenUsed="1"/>
+    <w:lsdException w:name="toc 3" w:semiHidden="1" w:uiPriority="39" w:unhideWhenUsed="1"/>
+    <w:lsdException w:name="toc 4" w:semiHidden="1" w:uiPriority="39" w:unhideWhenUsed="1"/>
+    <w:lsdException w:name="toc 5" w:semiHidden="1" w:uiPriority="39" w:unhideWhenUsed="1"/>
+    <w:lsdException w:name="toc 6" w:semiHidden="1" w:uiPriority="39" w:unhideWhenUsed="1"/>
+    <w:lsdException w:name="toc 7" w:semiHidden="1" w:uiPriority="39" w:unhideWhenUsed="1"/>
+    <w:lsdException w:name="toc 8" w:semiHidden="1" w:uiPriority="39" w:unhideWhenUsed="1"/>
+    <w:lsdException w:name="toc 9" w:semiHidden="1" w:uiPriority="39" w:unhideWhenUsed="1"/>
+    <w:lsdException w:name="Normal Indent" w:semiHidden="1" w:unhideWhenUsed="1"/>
+    <w:lsdException w:name="footnote text" w:semiHidden="1" w:unhideWhenUsed="1"/>
+    <w:lsdException w:name="annotation text" w:semiHidden="1" w:unhideWhenUsed="1"/>
+    <w:lsdException w:name="header" w:semiHidden="1" w:unhideWhenUsed="1"/>
+    <w:lsdException w:name="footer" w:semiHidden="1" w:unhideWhenUsed="1"/>
+    <w:lsdException w:name="index heading" w:semiHidden="1" w:unhideWhenUsed="1"/>
+    <w:lsdException w:name="caption" w:semiHidden="1" w:uiPriority="35" w:unhideWhenUsed="1" w:qFormat="1"/>
+    <w:lsdException w:name="table of figures" w:semiHidden="1" w:unhideWhenUsed="1"/>
+    <w:lsdException w:name="envelope address" w:semiHidden="1" w:unhideWhenUsed="1"/>
+    <w:lsdException w:name="envelope return" w:semiHidden="1" w:unhideWhenUsed="1"/>
+    <w:lsdException w:name="footnote reference" w:semiHidden="1" w:unhideWhenUsed="1"/>
+    <w:lsdException w:name="annotation reference" w:semiHidden="1" w:unhideWhenUsed="1"/>
+    <w:lsdException w:name="line number" w:semiHidden="1" w:unhideWhenUsed="1"/>
+    <w:lsdException w:name="page number" w:semiHidden="1" w:unhideWhenUsed="1"/>
+    <w:lsdException w:name="endnote reference" w:semiHidden="1" w:unhideWhenUsed="1"/>
+    <w:lsdException w:name="endnote text" w:semiHidden="1" w:unhideWhenUsed="1"/>
+    <w:lsdException w:name="table of authorities" w:semiHidden="1" w:unhideWhenUsed="1"/>
+    <w:lsdException w:name="macro" w:semiHidden="1" w:unhideWhenUsed="1"/>
+    <w:lsdException w:name="toa heading" w:semiHidden="1" w:unhideWhenUsed="1"/>
+    <w:lsdException w:name="List" w:semiHidden="1" w:unhideWhenUsed="1"/>
+    <w:lsdException w:name="List Bullet" w:semiHidden="1" w:unhideWhenUsed="1"/>
+    <w:lsdException w:name="List Number" w:semiHidden="1" w:unhideWhenUsed="1"/>
+    <w:lsdException w:name="List 2" w:semiHidden="1" w:unhideWhenUsed="1"/>
+    <w:lsdException w:name="List 3" w:semiHidden="1" w:unhideWhenUsed="1"/>
+    <w:lsdException w:name="List 4" w:semiHidden="1" w:unhideWhenUsed="1"/>
+    <w:lsdException w:name="List 5" w:semiHidden="1" w:unhideWhenUsed="1"/>
+    <w:lsdException w:name="List Bullet 2" w:semiHidden="1" w:unhideWhenUsed="1"/>
+    <w:lsdException w:name="List Bullet 3" w:semiHidden="1" w:unhideWhenUsed="1"/>
+    <w:lsdException w:name="List Bullet 4" w:semiHidden="1" w:unhideWhenUsed="1"/>
+    <w:lsdException w:name="List Bullet 5" w:semiHidden="1" w:unhideWhenUsed="1"/>
+    <w:lsdException w:name="List Number 2" w:semiHidden="1" w:unhideWhenUsed="1"/>
+    <w:lsdException w:name="List Number 3" w:semiHidden="1" w:unhideWhenUsed="1"/>
+    <w:lsdException w:name="List Number 4" w:semiHidden="1" w:unhideWhenUsed="1"/>
+    <w:lsdException w:name="List Number 5" w:semiHidden="1" w:unhideWhenUsed="1"/>
+    <w:lsdException w:name="Title" w:uiPriority="10" w:qFormat="1"/>
+    <w:lsdException w:name="Closing" w:semiHidden="1" w:unhideWhenUsed="1"/>
+    <w:lsdException w:name="Signature" w:semiHidden="1" w:unhideWhenUsed="1"/>
+    <w:lsdException w:name="Default Paragraph Font" w:semiHidden="1" w:uiPriority="1" w:unhideWhenUsed="1"/>
+    <w:lsdException w:name="Body Text" w:semiHidden="1" w:unhideWhenUsed="1"/>
+    <w:lsdException w:name="Body Text Indent" w:semiHidden="1" w:unhideWhenUsed="1"/>
+    <w:lsdException w:name="List Continue" w:semiHidden="1" w:unhideWhenUsed="1"/>
+    <w:lsdException w:name="List Continue 2" w:semiHidden="1" w:unhideWhenUsed="1"/>
+    <w:lsdException w:name="List Continue 3" w:semiHidden="1" w:unhideWhenUsed="1"/>
+    <w:lsdException w:name="List Continue 4" w:semiHidden="1" w:unhideWhenUsed="1"/>
+    <w:lsdException w:name="List Continue 5" w:semiHidden="1" w:unhideWhenUsed="1"/>
+    <w:lsdException w:name="Message Header" w:semiHidden="1" w:unhideWhenUsed="1"/>
+    <w:lsdException w:name="Subtitle" w:uiPriority="11" w:qFormat="1"/>
+    <w:lsdException w:name="Salutation" w:semiHidden="1" w:unhideWhenUsed="1"/>
+    <w:lsdException w:name="Date" w:semiHidden="1" w:unhideWhenUsed="1"/>
+    <w:lsdException w:name="Body Text First Indent" w:semiHidden="1" w:unhideWhenUsed="1"/>
+    <w:lsdException w:name="Body Text First Indent 2" w:semiHidden="1" w:unhideWhenUsed="1"/>
+    <w:lsdException w:name="Note Heading" w:semiHidden="1" w:unhideWhenUsed="1"/>
+    <w:lsdException w:name="Body Text 2" w:semiHidden="1" w:unhideWhenUsed="1"/>
+    <w:lsdException w:name="Body Text 3" w:semiHidden="1" w:unhideWhenUsed="1"/>
+    <w:lsdException w:name="Body Text Indent 2" w:semiHidden="1" w:unhideWhenUsed="1"/>
+    <w:lsdException w:name="Body Text Indent 3" w:semiHidden="1" w:unhideWhenUsed="1"/>
+    <w:lsdException w:name="Block Text" w:semiHidden="1" w:unhideWhenUsed="1"/>
+    <w:lsdException w:name="Hyperlink" w:semiHidden="1" w:unhideWhenUsed="1"/>
+    <w:lsdException w:name="FollowedHyperlink" w:semiHidden="1" w:unhideWhenUsed="1"/>
+    <w:lsdException w:name="Strong" w:uiPriority="22" w:qFormat="1"/>
+    <w:lsdException w:name="Emphasis" w:uiPriority="20" w:qFormat="1"/>
+    <w:lsdException w:name="Document Map" w:semiHidden="1" w:unhideWhenUsed="1"/>
+    <w:lsdException w:name="Plain Text" w:semiHidden="1" w:unhideWhenUsed="1"/>
+    <w:lsdException w:name="E-mail Signature" w:semiHidden="1" w:unhideWhenUsed="1"/>
+    <w:lsdException w:name="HTML Top of Form" w:semiHidden="1" w:unhideWhenUsed="1"/>
+    <w:lsdException w:name="HTML Bottom of Form" w:semiHidden="1" w:unhideWhenUsed="1"/>
+    <w:lsdException w:name="Normal (Web)" w:semiHidden="1" w:unhideWhenUsed="1"/>
+    <w:lsdException w:name="HTML Acronym" w:semiHidden="1" w:unhideWhenUsed="1"/>
+    <w:lsdException w:name="HTML Address" w:semiHidden="1" w:unhideWhenUsed="1"/>
+    <w:lsdException w:name="HTML Cite" w:semiHidden="1" w:unhideWhenUsed="1"/>
+    <w:lsdException w:name="HTML Code" w:semiHidden="1" w:unhideWhenUsed="1"/>
+    <w:lsdException w:name="HTML Definition" w:semiHidden="1" w:unhideWhenUsed="1"/>
+    <w:lsdException w:name="HTML Keyboard" w:semiHidden="1" w:unhideWhenUsed="1"/>
+    <w:lsdException w:name="HTML Preformatted" w:semiHidden="1" w:unhideWhenUsed="1"/>
+    <w:lsdException w:name="HTML Sample" w:semiHidden="1" w:unhideWhenUsed="1"/>
+    <w:lsdException w:name="HTML Typewriter" w:semiHidden="1" w:unhideWhenUsed="1"/>
+    <w:lsdException w:name="HTML Variable" w:semiHidden="1" w:unhideWhenUsed="1"/>
+    <w:lsdException w:name="Normal Table" w:semiHidden="1" w:unhideWhenUsed="1"/>
+    <w:lsdException w:name="annotation subject" w:semiHidden="1" w:unhideWhenUsed="1"/>
+    <w:lsdException w:name="No List" w:semiHidden="1" w:unhideWhenUsed="1"/>
+    <w:lsdException w:name="Outline List 1" w:semiHidden="1" w:unhideWhenUsed="1"/>
+    <w:lsdException w:name="Outline List 2" w:semiHidden="1" w:unhideWhenUsed="1"/>
+    <w:lsdException w:name="Outline List 3" w:semiHidden="1" w:unhideWhenUsed="1"/>
+    <w:lsdException w:name="Table Simple 1" w:semiHidden="1" w:unhideWhenUsed="1"/>
+    <w:lsdException w:name="Table Simple 2" w:semiHidden="1" w:unhideWhenUsed="1"/>
+    <w:lsdException w:name="Table Simple 3" w:semiHidden="1" w:unhideWhenUsed="1"/>
+    <w:lsdException w:name="Table Classic 1" w:semiHidden="1" w:unhideWhenUsed="1"/>
+    <w:lsdException w:name="Table Classic 2" w:semiHidden="1" w:unhideWhenUsed="1"/>
+    <w:lsdException w:name="Table Classic 3" w:semiHidden="1" w:unhideWhenUsed="1"/>
+    <w:lsdException w:name="Table Classic 4" w:semiHidden="1" w:unhideWhenUsed="1"/>
+    <w:lsdException w:name="Table Colorful 1" w:semiHidden="1" w:unhideWhenUsed="1"/>
+    <w:lsdException w:name="Table Colorful 2" w:semiHidden="1" w:unhideWhenUsed="1"/>
+    <w:lsdException w:name="Table Colorful 3" w:semiHidden="1" w:unhideWhenUsed="1"/>
+    <w:lsdException w:name="Table Columns 1" w:semiHidden="1" w:unhideWhenUsed="1"/>
+    <w:lsdException w:name="Table Columns 2" w:semiHidden="1" w:unhideWhenUsed="1"/>
+    <w:lsdException w:name="Table Columns 3" w:semiHidden="1" w:unhideWhenUsed="1"/>
+    <w:lsdException w:name="Table Columns 4" w:semiHidden="1" w:unhideWhenUsed="1"/>
+    <w:lsdException w:name="Table Columns 5" w:semiHidden="1" w:unhideWhenUsed="1"/>
+    <w:lsdException w:name="Table Grid 1" w:semiHidden="1" w:unhideWhenUsed="1"/>
+    <w:lsdException w:name="Table Grid 2" w:semiHidden="1" w:unhideWhenUsed="1"/>
+    <w:lsdException w:name="Table Grid 3" w:semiHidden="1" w:unhideWhenUsed="1"/>
+    <w:lsdException w:name="Table Grid 4" w:semiHidden="1" w:unhideWhenUsed="1"/>
+    <w:lsdException w:name="Table Grid 5" w:semiHidden="1" w:unhideWhenUsed="1"/>
+    <w:lsdException w:name="Table Grid 6" w:semiHidden="1" w:unhideWhenUsed="1"/>
+    <w:lsdException w:name="Table Grid 7" w:semiHidden="1" w:unhideWhenUsed="1"/>
+    <w:lsdException w:name="Table Grid 8" w:semiHidden="1" w:unhideWhenUsed="1"/>
+    <w:lsdException w:name="Table List 1" w:semiHidden="1" w:unhideWhenUsed="1"/>
+    <w:lsdException w:name="Table List 2" w:semiHidden="1" w:unhideWhenUsed="1"/>
+    <w:lsdException w:name="Table List 3" w:semiHidden="1" w:unhideWhenUsed="1"/>
+    <w:lsdException w:name="Table List 4" w:semiHidden="1" w:unhideWhenUsed="1"/>
+    <w:lsdException w:name="Table List 5" w:semiHidden="1" w:unhideWhenUsed="1"/>
+    <w:lsdException w:name="Table List 6" w:semiHidden="1" w:unhideWhenUsed="1"/>
+    <w:lsdException w:name="Table List 7" w:semiHidden="1" w:unhideWhenUsed="1"/>
+    <w:lsdException w:name="Table List 8" w:semiHidden="1" w:unhideWhenUsed="1"/>
+    <w:lsdException w:name="Table 3D effects 1" w:semiHidden="1" w:unhideWhenUsed="1"/>
+    <w:lsdException w:name="Table 3D effects 2" w:semiHidden="1" w:unhideWhenUsed="1"/>
+    <w:lsdException w:name="Table 3D effects 3" w:semiHidden="1" w:unhideWhenUsed="1"/>
+    <w:lsdException w:name="Table Contemporary" w:semiHidden="1" w:unhideWhenUsed="1"/>
+    <w:lsdException w:name="Table Elegant" w:semiHidden="1" w:unhideWhenUsed="1"/>
+    <w:lsdException w:name="Table Professional" w:semiHidden="1" w:unhideWhenUsed="1"/>
+    <w:lsdException w:name="Table Subtle 1" w:semiHidden="1" w:unhideWhenUsed="1"/>
+    <w:lsdException w:name="Table Subtle 2" w:semiHidden="1" w:unhideWhenUsed="1"/>
+    <w:lsdException w:name="Table Web 1" w:semiHidden="1" w:unhideWhenUsed="1"/>
+    <w:lsdException w:name="Table Web 2" w:semiHidden="1" w:unhideWhenUsed="1"/>
+    <w:lsdException w:name="Table Web 3" w:semiHidden="1" w:unhideWhenUsed="1"/>
+    <w:lsdException w:name="Balloon Text" w:semiHidden="1" w:unhideWhenUsed="1"/>
+    <w:lsdException w:name="Table Grid" w:semiHidden="1" w:uiPriority="59" w:unhideWhenUsed="1"/>
+    <w:lsdException w:name="Table Theme" w:semiHidden="1" w:unhideWhenUsed="1"/>
+    <w:lsdException w:name="Placeholder Text" w:semiHidden="1"/>
+    <w:lsdException w:name="No Spacing" w:uiPriority="1" w:qFormat="1"/>
+    <w:lsdException w:name="Light Shading" w:uiPriority="60"/>
+    <w:lsdException w:name="Light List" w:uiPriority="61"/>
+    <w:lsdException w:name="Light Grid" w:uiPriority="62"/>
+    <w:lsdException w:name="Medium Shading 1" w:uiPriority="63"/>
+    <w:lsdException w:name="Medium Shading 2" w:uiPriority="64"/>
+    <w:lsdException w:name="Medium List 1" w:uiPriority="65"/>
+    <w:lsdException w:name="Medium List 2" w:uiPriority="66"/>
+    <w:lsdException w:name="Medium Grid 1" w:uiPriority="67"/>
+    <w:lsdException w:name="Medium Grid 2" w:uiPriority="68"/>
+    <w:lsdException w:name="Medium Grid 3" w:uiPriority="69"/>
+    <w:lsdException w:name="Dark List" w:uiPriority="70"/>
+    <w:lsdException w:name="Colorful Shading" w:uiPriority="71"/>
+    <w:lsdException w:name="Colorful List" w:uiPriority="72"/>
+    <w:lsdException w:name="Colorful Grid" w:uiPriority="73"/>
+    <w:lsdException w:name="Light Shading Accent 1" w:uiPriority="60"/>
+    <w:lsdException w:name="Light List Accent 1" w:uiPriority="61"/>
+    <w:lsdException w:name="Light Grid Accent 1" w:uiPriority="62"/>
+    <w:lsdException w:name="Medium Shading 1 Accent 1" w:uiPriority="63"/>
+    <w:lsdException w:name="Medium Shading 2 Accent 1" w:uiPriority="64"/>
+    <w:lsdException w:name="Medium List 1 Accent 1" w:uiPriority="65"/>
+    <w:lsdException w:name="Revision" w:semiHidden="1"/>
+    <w:lsdException w:name="List Paragraph" w:uiPriority="34" w:qFormat="1"/>
+    <w:lsdException w:name="Quote" w:uiPriority="29" w:qFormat="1"/>
+    <w:lsdException w:name="Intense Quote" w:uiPriority="30" w:qFormat="1"/>
+    <w:lsdException w:name="Medium List 2 Accent 1" w:uiPriority="66"/>
+    <w:lsdException w:name="Medium Grid 1 Accent 1" w:uiPriority="67"/>
+    <w:lsdException w:name="Medium Grid 2 Accent 1" w:uiPriority="68"/>
+    <w:lsdException w:name="Medium Grid 3 Accent 1" w:uiPriority="69"/>
+    <w:lsdException w:name="Dark List Accent 1" w:uiPriority="70"/>
+    <w:lsdException w:name="Colorful Shading Accent 1" w:uiPriority="71"/>
+    <w:lsdException w:name="Colorful List Accent 1" w:uiPriority="72"/>
+    <w:lsdException w:name="Colorful Grid Accent 1" w:uiPriority="73"/>
+    <w:lsdException w:name="Light Shading Accent 2" w:uiPriority="60"/>
+    <w:lsdException w:name="Light List Accent 2" w:uiPriority="61"/>
+    <w:lsdException w:name="Light Grid Accent 2" w:uiPriority="62"/>
+    <w:lsdException w:name="Medium Shading 1 Accent 2" w:uiPriority="63"/>
+    <w:lsdException w:name="Medium Shading 2 Accent 2" w:uiPriority="64"/>
+    <w:lsdException w:name="Medium List 1 Accent 2" w:uiPriority="65"/>
+    <w:lsdException w:name="Medium List 2 Accent 2" w:uiPriority="66"/>
+    <w:lsdException w:name="Medium Grid 1 Accent 2" w:uiPriority="67"/>
+    <w:lsdException w:name="Medium Grid 2 Accent 2" w:uiPriority="68"/>
+    <w:lsdException w:name="Medium Grid 3 Accent 2" w:uiPriority="69"/>
+    <w:lsdException w:name="Dark List Accent 2" w:uiPriority="70"/>
+    <w:lsdException w:name="Colorful Shading Accent 2" w:uiPriority="71"/>
+    <w:lsdException w:name="Colorful List Accent 2" w:uiPriority="72"/>
+    <w:lsdException w:name="Colorful Grid Accent 2" w:uiPriority="73"/>
+    <w:lsdException w:name="Light Shading Accent 3" w:uiPriority="60"/>
+    <w:lsdException w:name="Light List Accent 3" w:uiPriority="61"/>
+    <w:lsdException w:name="Light Grid Accent 3" w:uiPriority="62"/>
+    <w:lsdException w:name="Medium Shading 1 Accent 3" w:uiPriority="63"/>
+    <w:lsdException w:name="Medium Shading 2 Accent 3" w:uiPriority="64"/>
+    <w:lsdException w:name="Medium List 1 Accent 3" w:uiPriority="65"/>
+    <w:lsdException w:name="Medium List 2 Accent 3" w:uiPriority="66"/>
+    <w:lsdException w:name="Medium Grid 1 Accent 3" w:uiPriority="67"/>
+    <w:lsdException w:name="Medium Grid 2 Accent 3" w:uiPriority="68"/>
+    <w:lsdException w:name="Medium Grid 3 Accent 3" w:uiPriority="69"/>
+    <w:lsdException w:name="Dark List Accent 3" w:uiPriority="70"/>
+    <w:lsdException w:name="Colorful Shading Accent 3" w:uiPriority="71"/>
+    <w:lsdException w:name="Colorful List Accent 3" w:uiPriority="72"/>
+    <w:lsdException w:name="Colorful Grid Accent 3" w:uiPriority="73"/>
+    <w:lsdException w:name="Light Shading Accent 4" w:uiPriority="60"/>
+    <w:lsdException w:name="Light List Accent 4" w:uiPriority="61"/>
+    <w:lsdException w:name="Light Grid Accent 4" w:uiPriority="62"/>
+    <w:lsdException w:name="Medium Shading 1 Accent 4" w:uiPriority="63"/>
+    <w:lsdException w:name="Medium Shading 2 Accent 4" w:uiPriority="64"/>
+    <w:lsdException w:name="Medium List 1 Accent 4" w:uiPriority="65"/>
+    <w:lsdException w:name="Medium List 2 Accent 4" w:uiPriority="66"/>
+    <w:lsdException w:name="Medium Grid 1 Accent 4" w:uiPriority="67"/>
+    <w:lsdException w:name="Medium Grid 2 Accent 4" w:uiPriority="68"/>
+    <w:lsdException w:name="Medium Grid 3 Accent 4" w:uiPriority="69"/>
+    <w:lsdException w:name="Dark List Accent 4" w:uiPriority="70"/>
+    <w:lsdException w:name="Colorful Shading Accent 4" w:uiPriority="71"/>
+    <w:lsdException w:name="Colorful List Accent 4" w:uiPriority="72"/>
+    <w:lsdException w:name="Colorful Grid Accent 4" w:uiPriority="73"/>
+    <w:lsdException w:name="Light Shading Accent 5" w:uiPriority="60"/>
+    <w:lsdException w:name="Light List Accent 5" w:uiPriority="61"/>
+    <w:lsdException w:name="Light Grid Accent 5" w:uiPriority="62"/>
+    <w:lsdException w:name="Medium Shading 1 Accent 5" w:uiPriority="63"/>
+    <w:lsdException w:name="Medium Shading 2 Accent 5" w:uiPriority="64"/>
+    <w:lsdException w:name="Medium List 1 Accent 5" w:uiPriority="65"/>
+    <w:lsdException w:name="Medium List 2 Accent 5" w:uiPriority="66"/>
+    <w:lsdException w:name="Medium Grid 1 Accent 5" w:uiPriority="67"/>
+    <w:lsdException w:name="Medium Grid 2 Accent 5" w:uiPriority="68"/>
+    <w:lsdException w:name="Medium Grid 3 Accent 5" w:uiPriority="69"/>
+    <w:lsdException w:name="Dark List Accent 5" w:uiPriority="70"/>
+    <w:lsdException w:name="Colorful Shading Accent 5" w:uiPriority="71"/>
+    <w:lsdException w:name="Colorful List Accent 5" w:uiPriority="72"/>
+    <w:lsdException w:name="Colorful Grid Accent 5" w:uiPriority="73"/>
+    <w:lsdException w:name="Light Shading Accent 6" w:uiPriority="60"/>
+    <w:lsdException w:name="Light List Accent 6" w:uiPriority="61"/>
+    <w:lsdException w:name="Light Grid Accent 6" w:uiPriority="62"/>
+    <w:lsdException w:name="Medium Shading 1 Accent 6" w:uiPriority="63"/>
+    <w:lsdException w:name="Medium Shading 2 Accent 6" w:uiPriority="64"/>
+    <w:lsdException w:name="Medium List 1 Accent 6" w:uiPriority="65"/>
+    <w:lsdException w:name="Medium List 2 Accent 6" w:uiPriority="66"/>
+    <w:lsdException w:name="Medium Grid 1 Accent 6" w:uiPriority="67"/>
+    <w:lsdException w:name="Medium Grid 2 Accent 6" w:uiPriority="68"/>
+    <w:lsdException w:name="Medium Grid 3 Accent 6" w:uiPriority="69"/>
+    <w:lsdException w:name="Dark List Accent 6" w:uiPriority="70"/>
+    <w:lsdException w:name="Colorful Shading Accent 6" w:uiPriority="71"/>
+    <w:lsdException w:name="Colorful List Accent 6" w:uiPriority="72"/>
+    <w:lsdException w:name="Colorful Grid Accent 6" w:uiPriority="73"/>
+    <w:lsdException w:name="Subtle Emphasis" w:uiPriority="19" w:qFormat="1"/>
+    <w:lsdException w:name="Intense Emphasis" w:uiPriority="21" w:qFormat="1"/>
+    <w:lsdException w:name="Subtle Reference" w:uiPriority="31" w:qFormat="1"/>
+    <w:lsdException w:name="Intense Reference" w:uiPriority="32" w:qFormat="1"/>
+    <w:lsdException w:name="Book Title" w:uiPriority="33" w:qFormat="1"/>
+    <w:lsdException w:name="Bibliography" w:semiHidden="1" w:uiPriority="37" w:unhideWhenUsed="1"/>
+    <w:lsdException w:name="TOC Heading" w:semiHidden="1" w:uiPriority="39" w:unhideWhenUsed="1" w:qFormat="1"/>
+    <w:lsdException w:name="Plain Table 1" w:uiPriority="41"/>
+    <w:lsdException w:name="Plain Table 2" w:uiPriority="42"/>
+    <w:lsdException w:name="Plain Table 3" w:uiPriority="43"/>
+    <w:lsdException w:name="Plain Table 4" w:uiPriority="44"/>
+    <w:lsdException w:name="Plain Table 5" w:uiPriority="45"/>
+    <w:lsdException w:name="Grid Table Light" w:uiPriority="40"/>
+    <w:lsdException w:name="Grid Table 1 Light" w:uiPriority="46"/>
+    <w:lsdException w:name="Grid Table 2" w:uiPriority="47"/>
+    <w:lsdException w:name="Grid Table 3" w:uiPriority="48"/>
+    <w:lsdException w:name="Grid Table 4" w:uiPriority="49"/>
+    <w:lsdException w:name="Grid Table 5 Dark" w:uiPriority="50"/>
+    <w:lsdException w:name="Grid Table 6 Colorful" w:uiPriority="51"/>
+    <w:lsdException w:name="Grid Table 7 Colorful" w:uiPriority="52"/>
+    <w:lsdException w:name="Grid Table 1 Light Accent 1" w:uiPriority="46"/>
+    <w:lsdException w:name="Grid Table 2 Accent 1" w:uiPriority="47"/>
+    <w:lsdException w:name="Grid Table 3 Accent 1" w:uiPriority="48"/>
+    <w:lsdException w:name="Grid Table 4 Accent 1" w:uiPriority="49"/>
+    <w:lsdException w:name="Grid Table 5 Dark Accent 1" w:uiPriority="50"/>
+    <w:lsdException w:name="Grid Table 6 Colorful Accent 1" w:uiPriority="51"/>
+    <w:lsdException w:name="Grid Table 7 Colorful Accent 1" w:uiPriority="52"/>
+    <w:lsdException w:name="Grid Table 1 Light Accent 2" w:uiPriority="46"/>
+    <w:lsdException w:name="Grid Table 2 Accent 2" w:uiPriority="47"/>
+    <w:lsdException w:name="Grid Table 3 Accent 2" w:uiPriority="48"/>
+    <w:lsdException w:name="Grid Table 4 Accent 2" w:uiPriority="49"/>
+    <w:lsdException w:name="Grid Table 5 Dark Accent 2" w:uiPriority="50"/>
+    <w:lsdException w:name="Grid Table 6 Colorful Accent 2" w:uiPriority="51"/>
+    <w:lsdException w:name="Grid Table 7 Colorful Accent 2" w:uiPriority="52"/>
+    <w:lsdException w:name="Grid Table 1 Light Accent 3" w:uiPriority="46"/>
+    <w:lsdException w:name="Grid Table 2 Accent 3" w:uiPriority="47"/>
+    <w:lsdException w:name="Grid Table 3 Accent 3" w:uiPriority="48"/>
+    <w:lsdException w:name="Grid Table 4 Accent 3" w:uiPriority="49"/>
+    <w:lsdException w:name="Grid Table 5 Dark Accent 3" w:uiPriority="50"/>
+    <w:lsdException w:name="Grid Table 6 Colorful Accent 3" w:uiPriority="51"/>
+    <w:lsdException w:name="Grid Table 7 Colorful Accent 3" w:uiPriority="52"/>
+    <w:lsdException w:name="Grid Table 1 Light Accent 4" w:uiPriority="46"/>
+    <w:lsdException w:name="Grid Table 2 Accent 4" w:uiPriority="47"/>
+    <w:lsdException w:name="Grid Table 3 Accent 4" w:uiPriority="48"/>
+    <w:lsdException w:name="Grid Table 4 Accent 4" w:uiPriority="49"/>
+    <w:lsdException w:name="Grid Table 5 Dark Accent 4" w:uiPriority="50"/>
+    <w:lsdException w:name="Grid Table 6 Colorful Accent 4" w:uiPriority="51"/>
+    <w:lsdException w:name="Grid Table 7 Colorful Accent 4" w:uiPriority="52"/>
+    <w:lsdException w:name="Grid Table 1 Light Accent 5" w:uiPriority="46"/>
+    <w:lsdException w:name="Grid Table 2 Accent 5" w:uiPriority="47"/>
+    <w:lsdException w:name="Grid Table 3 Accent 5" w:uiPriority="48"/>
+    <w:lsdException w:name="Grid Table 4 Accent 5" w:uiPriority="49"/>
+    <w:lsdException w:name="Grid Table 5 Dark Accent 5" w:uiPriority="50"/>
+    <w:lsdException w:name="Grid Table 6 Colorful Accent 5" w:uiPriority="51"/>
+    <w:lsdException w:name="Grid Table 7 Colorful Accent 5" w:uiPriority="52"/>
+    <w:lsdException w:name="Grid Table 1 Light Accent 6" w:uiPriority="46"/>
+    <w:lsdException w:name="Grid Table 2 Accent 6" w:uiPriority="47"/>
+    <w:lsdException w:name="Grid Table 3 Accent 6" w:uiPriority="48"/>
+    <w:lsdException w:name="Grid Table 4 Accent 6" w:uiPriority="49"/>
+    <w:lsdException w:name="Grid Table 5 Dark Accent 6" w:uiPriority="50"/>
+    <w:lsdException w:name="Grid Table 6 Colorful Accent 6" w:uiPriority="51"/>
+    <w:lsdException w:name="Grid Table 7 Colorful Accent 6" w:uiPriority="52"/>
+    <w:lsdException w:name="List Table 1 Light" w:uiPriority="46"/>
+    <w:lsdException w:name="List Table 2" w:uiPriority="47"/>
+    <w:lsdException w:name="List Table 3" w:uiPriority="48"/>
+    <w:lsdException w:name="List Table 4" w:uiPriority="49"/>
+    <w:lsdException w:name="List Table 5 Dark" w:uiPriority="50"/>
+    <w:lsdException w:name="List Table 6 Colorful" w:uiPriority="51"/>
+    <w:lsdException w:name="List Table 7 Colorful" w:uiPriority="52"/>
+    <w:lsdException w:name="List Table 1 Light Accent 1" w:uiPriority="46"/>
+    <w:lsdException w:name="List Table 2 Accent 1" w:uiPriority="47"/>
+    <w:lsdException w:name="List Table 3 Accent 1" w:uiPriority="48"/>
+    <w:lsdException w:name="List Table 4 Accent 1" w:uiPriority="49"/>
+    <w:lsdException w:name="List Table 5 Dark Accent 1" w:uiPriority="50"/>
+    <w:lsdException w:name="List Table 6 Colorful Accent 1" w:uiPriority="51"/>
+    <w:lsdException w:name="List Table 7 Colorful Accent 1" w:uiPriority="52"/>
+    <w:lsdException w:name="List Table 1 Light Accent 2" w:uiPriority="46"/>
+    <w:lsdException w:name="List Table 2 Accent 2" w:uiPriority="47"/>
+    <w:lsdException w:name="List Table 3 Accent 2" w:uiPriority="48"/>
+    <w:lsdException w:name="List Table 4 Accent 2" w:uiPriority="49"/>
+    <w:lsdException w:name="List Table 5 Dark Accent 2" w:uiPriority="50"/>
+    <w:lsdException w:name="List Table 6 Colorful Accent 2" w:uiPriority="51"/>
+    <w:lsdException w:name="List Table 7 Colorful Accent 2" w:uiPriority="52"/>
+    <w:lsdException w:name="List Table 1 Light Accent 3" w:uiPriority="46"/>
+    <w:lsdException w:name="List Table 2 Accent 3" w:uiPriority="47"/>
+    <w:lsdException w:name="List Table 3 Accent 3" w:uiPriority="48"/>
+    <w:lsdException w:name="List Table 4 Accent 3" w:uiPriority="49"/>
+    <w:lsdException w:name="List Table 5 Dark Accent 3" w:uiPriority="50"/>
+    <w:lsdException w:name="List Table 6 Colorful Accent 3" w:uiPriority="51"/>
+    <w:lsdException w:name="List Table 7 Colorful Accent 3" w:uiPriority="52"/>
+    <w:lsdException w:name="List Table 1 Light Accent 4" w:uiPriority="46"/>
+    <w:lsdException w:name="List Table 2 Accent 4" w:uiPriority="47"/>
+    <w:lsdException w:name="List Table 3 Accent 4" w:uiPriority="48"/>
+    <w:lsdException w:name="List Table 4 Accent 4" w:uiPriority="49"/>
+    <w:lsdException w:name="List Table 5 Dark Accent 4" w:uiPriority="50"/>
+    <w:lsdException w:name="List Table 6 Colorful Accent 4" w:uiPriority="51"/>
+    <w:lsdException w:name="List Table 7 Colorful Accent 4" w:uiPriority="52"/>
+    <w:lsdException w:name="List Table 1 Light Accent 5" w:uiPriority="46"/>
+    <w:lsdException w:name="List Table 2 Accent 5" w:uiPriority="47"/>
+    <w:lsdException w:name="List Table 3 Accent 5" w:uiPriority="48"/>
+    <w:lsdException w:name="List Table 4 Accent 5" w:uiPriority="49"/>
+    <w:lsdException w:name="List Table 5 Dark Accent 5" w:uiPriority="50"/>
+    <w:lsdException w:name="List Table 6 Colorful Accent 5" w:uiPriority="51"/>
+    <w:lsdException w:name="List Table 7 Colorful Accent 5" w:uiPriority="52"/>
+    <w:lsdException w:name="List Table 1 Light Accent 6" w:uiPriority="46"/>
+    <w:lsdException w:name="List Table 2 Accent 6" w:uiPriority="47"/>
+    <w:lsdException w:name="List Table 3 Accent 6" w:uiPriority="48"/>
+    <w:lsdException w:name="List Table 4 Accent 6" w:uiPriority="49"/>
+    <w:lsdException w:name="List Table 5 Dark Accent 6" w:uiPriority="50"/>
+    <w:lsdException w:name="List Table 6 Colorful Accent 6" w:uiPriority="51"/>
+    <w:lsdException w:name="List Table 7 Colorful Accent 6" w:uiPriority="52"/>
+    <w:lsdException w:name="Mention" w:semiHidden="1" w:unhideWhenUsed="1"/>
+    <w:lsdException w:name="Smart Hyperlink" w:semiHidden="1" w:unhideWhenUsed="1"/>
+    <w:lsdException w:name="Hashtag" w:semiHidden="1" w:unhideWhenUsed="1"/>
+    <w:lsdException w:name="Unresolved Mention" w:semiHidden="1" w:unhideWhenUsed="1"/>
+    <w:lsdException w:name="Smart Link" w:semiHidden="1" w:unhideWhenUsed="1"/>
   </w:latentStyles>
   <w:style w:type="paragraph" w:default="1" w:styleId="Normal">
     <w:name w:val="Normal"/>
@@ -11137,7 +10270,7 @@
   <a:extraClrSchemeLst/>
   <a:extLst>
     <a:ext uri="{05A4C25C-085E-4340-85A3-A5531E510DB2}">
-      <thm15:themeFamily xmlns="" xmlns:thm15="http://schemas.microsoft.com/office/thememl/2012/main" name="Office Theme" id="{62F939B6-93AF-4DB8-9C6B-D6C7DFDC589F}" vid="{4A3C46E8-61CC-4603-A589-7422A47A8E4A}"/>
+      <thm15:themeFamily xmlns:thm15="http://schemas.microsoft.com/office/thememl/2012/main" name="Office Theme" id="{62F939B6-93AF-4DB8-9C6B-D6C7DFDC589F}" vid="{4A3C46E8-61CC-4603-A589-7422A47A8E4A}"/>
     </a:ext>
   </a:extLst>
 </a:theme>
@@ -11149,6 +10282,10 @@
 </go:gDocsCustomXmlDataStorage>
 </file>
 
+<file path=customXml/item2.xml><?xml version="1.0" encoding="utf-8"?>
+<b:Sources xmlns:b="http://schemas.openxmlformats.org/officeDocument/2006/bibliography" xmlns="http://schemas.openxmlformats.org/officeDocument/2006/bibliography" SelectedStyle="/APASixthEditionOfficeOnline.xsl" StyleName="APA" Version="6"/>
+</file>
+
 <file path=customXml/itemProps1.xml><?xml version="1.0" encoding="utf-8"?>
 <ds:datastoreItem xmlns:ds="http://schemas.openxmlformats.org/officeDocument/2006/customXml" ds:itemID="{11111111-1234-1234-1234-123412341234}">
   <ds:schemaRefs>
@@ -11156,4 +10293,12 @@
     <ds:schemaRef ds:uri="http://schemas.openxmlformats.org/officeDocument/2006/relationships"/>
   </ds:schemaRefs>
 </ds:datastoreItem>
+</file>
+
+<file path=customXml/itemProps2.xml><?xml version="1.0" encoding="utf-8"?>
+<ds:datastoreItem xmlns:ds="http://schemas.openxmlformats.org/officeDocument/2006/customXml" ds:itemID="{709FE844-C380-8940-8ABC-D0B7B57D62ED}">
+  <ds:schemaRefs>
+    <ds:schemaRef ds:uri="http://schemas.openxmlformats.org/officeDocument/2006/bibliography"/>
+  </ds:schemaRefs>
+</ds:datastoreItem>
 </file>
</xml_diff>